<commit_message>
rate usecase is added for care place and doctor
</commit_message>
<xml_diff>
--- a/Use Case Diagrams and Flow of Events/Flow of events.docx
+++ b/Use Case Diagrams and Flow of Events/Flow of events.docx
@@ -1,6 +1,6 @@
 
 <file path=word/document.xml><?xml version="1.0" encoding="utf-8"?>
-<w:document xmlns:wpc="http://schemas.microsoft.com/office/word/2010/wordprocessingCanvas" xmlns:cx="http://schemas.microsoft.com/office/drawing/2014/chartex" xmlns:cx1="http://schemas.microsoft.com/office/drawing/2015/9/8/chartex" xmlns:cx2="http://schemas.microsoft.com/office/drawing/2015/10/21/chartex" xmlns:cx3="http://schemas.microsoft.com/office/drawing/2016/5/9/chartex" xmlns:cx4="http://schemas.microsoft.com/office/drawing/2016/5/10/chartex" xmlns:cx5="http://schemas.microsoft.com/office/drawing/2016/5/11/chartex" xmlns:cx6="http://schemas.microsoft.com/office/drawing/2016/5/12/chartex" xmlns:cx7="http://schemas.microsoft.com/office/drawing/2016/5/13/chartex" xmlns:cx8="http://schemas.microsoft.com/office/drawing/2016/5/14/chartex" xmlns:mc="http://schemas.openxmlformats.org/markup-compatibility/2006" xmlns:aink="http://schemas.microsoft.com/office/drawing/2016/ink" xmlns:am3d="http://schemas.microsoft.com/office/drawing/2017/model3d" xmlns:o="urn:schemas-microsoft-com:office:office" xmlns:r="http://schemas.openxmlformats.org/officeDocument/2006/relationships" xmlns:m="http://schemas.openxmlformats.org/officeDocument/2006/math" xmlns:v="urn:schemas-microsoft-com:vml" xmlns:wp14="http://schemas.microsoft.com/office/word/2010/wordprocessingDrawing" xmlns:wp="http://schemas.openxmlformats.org/drawingml/2006/wordprocessingDrawing" xmlns:w10="urn:schemas-microsoft-com:office:word" xmlns:w="http://schemas.openxmlformats.org/wordprocessingml/2006/main" xmlns:w14="http://schemas.microsoft.com/office/word/2010/wordml" xmlns:w15="http://schemas.microsoft.com/office/word/2012/wordml" xmlns:w16cid="http://schemas.microsoft.com/office/word/2016/wordml/cid" xmlns:w16se="http://schemas.microsoft.com/office/word/2015/wordml/symex" xmlns:wpg="http://schemas.microsoft.com/office/word/2010/wordprocessingGroup" xmlns:wpi="http://schemas.microsoft.com/office/word/2010/wordprocessingInk" xmlns:wne="http://schemas.microsoft.com/office/word/2006/wordml" xmlns:wps="http://schemas.microsoft.com/office/word/2010/wordprocessingShape" mc:Ignorable="w14 w15 w16se w16cid wp14">
+<w:document xmlns:wpc="http://schemas.microsoft.com/office/word/2010/wordprocessingCanvas" xmlns:mc="http://schemas.openxmlformats.org/markup-compatibility/2006" xmlns:o="urn:schemas-microsoft-com:office:office" xmlns:r="http://schemas.openxmlformats.org/officeDocument/2006/relationships" xmlns:m="http://schemas.openxmlformats.org/officeDocument/2006/math" xmlns:v="urn:schemas-microsoft-com:vml" xmlns:wp14="http://schemas.microsoft.com/office/word/2010/wordprocessingDrawing" xmlns:wp="http://schemas.openxmlformats.org/drawingml/2006/wordprocessingDrawing" xmlns:w10="urn:schemas-microsoft-com:office:word" xmlns:w="http://schemas.openxmlformats.org/wordprocessingml/2006/main" xmlns:w14="http://schemas.microsoft.com/office/word/2010/wordml" xmlns:w15="http://schemas.microsoft.com/office/word/2012/wordml" xmlns:wpg="http://schemas.microsoft.com/office/word/2010/wordprocessingGroup" xmlns:wpi="http://schemas.microsoft.com/office/word/2010/wordprocessingInk" xmlns:wne="http://schemas.microsoft.com/office/word/2006/wordml" xmlns:wps="http://schemas.microsoft.com/office/word/2010/wordprocessingShape" mc:Ignorable="w14 w15 wp14">
   <w:body>
     <w:p>
       <w:pPr>
@@ -18930,11 +18930,777 @@
             <w:r>
               <w:t xml:space="preserve">favorite </w:t>
             </w:r>
+            <w:r>
+              <w:t>users list</w:t>
+            </w:r>
+          </w:p>
+        </w:tc>
+      </w:tr>
+    </w:tbl>
+    <w:p/>
+    <w:tbl>
+      <w:tblPr>
+        <w:tblW w:w="9393" w:type="dxa"/>
+        <w:tblInd w:w="-15" w:type="dxa"/>
+        <w:tblBorders>
+          <w:top w:val="single" w:sz="4" w:space="0" w:color="auto"/>
+          <w:left w:val="single" w:sz="4" w:space="0" w:color="auto"/>
+          <w:bottom w:val="single" w:sz="4" w:space="0" w:color="auto"/>
+          <w:right w:val="single" w:sz="4" w:space="0" w:color="auto"/>
+          <w:insideH w:val="single" w:sz="4" w:space="0" w:color="auto"/>
+          <w:insideV w:val="single" w:sz="4" w:space="0" w:color="auto"/>
+        </w:tblBorders>
+        <w:tblLayout w:type="fixed"/>
+        <w:tblLook w:val="04A0" w:firstRow="1" w:lastRow="0" w:firstColumn="1" w:lastColumn="0" w:noHBand="0" w:noVBand="1"/>
+      </w:tblPr>
+      <w:tblGrid>
+        <w:gridCol w:w="1907"/>
+        <w:gridCol w:w="3471"/>
+        <w:gridCol w:w="4015"/>
+      </w:tblGrid>
+      <w:tr>
+        <w:trPr>
+          <w:trHeight w:val="312"/>
+        </w:trPr>
+        <w:tc>
+          <w:tcPr>
+            <w:tcW w:w="1907" w:type="dxa"/>
+            <w:hideMark/>
+          </w:tcPr>
+          <w:p>
+            <w:pPr>
+              <w:rPr>
+                <w:b/>
+                <w:bCs/>
+              </w:rPr>
+            </w:pPr>
+            <w:r>
+              <w:rPr>
+                <w:b/>
+                <w:bCs/>
+              </w:rPr>
+              <w:t>Use Case ID:</w:t>
+            </w:r>
+          </w:p>
+        </w:tc>
+        <w:tc>
+          <w:tcPr>
+            <w:tcW w:w="7486" w:type="dxa"/>
+            <w:gridSpan w:val="2"/>
+          </w:tcPr>
+          <w:p>
+            <w:pPr>
+              <w:tabs>
+                <w:tab w:val="left" w:pos="990"/>
+              </w:tabs>
+            </w:pPr>
+            <w:r>
+              <w:t>30</w:t>
+            </w:r>
+          </w:p>
+        </w:tc>
+      </w:tr>
+      <w:tr>
+        <w:trPr>
+          <w:trHeight w:val="246"/>
+        </w:trPr>
+        <w:tc>
+          <w:tcPr>
+            <w:tcW w:w="1907" w:type="dxa"/>
+            <w:hideMark/>
+          </w:tcPr>
+          <w:p>
+            <w:pPr>
+              <w:rPr>
+                <w:b/>
+                <w:bCs/>
+              </w:rPr>
+            </w:pPr>
+            <w:r>
+              <w:rPr>
+                <w:b/>
+                <w:bCs/>
+              </w:rPr>
+              <w:t>Use Case Name:</w:t>
+            </w:r>
+          </w:p>
+        </w:tc>
+        <w:tc>
+          <w:tcPr>
+            <w:tcW w:w="7486" w:type="dxa"/>
+            <w:gridSpan w:val="2"/>
+          </w:tcPr>
+          <w:p>
+            <w:r>
+              <w:t>Rate doctor</w:t>
+            </w:r>
+          </w:p>
+        </w:tc>
+      </w:tr>
+      <w:tr>
+        <w:tc>
+          <w:tcPr>
+            <w:tcW w:w="1907" w:type="dxa"/>
+            <w:hideMark/>
+          </w:tcPr>
+          <w:p>
+            <w:pPr>
+              <w:rPr>
+                <w:b/>
+                <w:bCs/>
+              </w:rPr>
+            </w:pPr>
+            <w:r>
+              <w:rPr>
+                <w:b/>
+                <w:bCs/>
+              </w:rPr>
+              <w:t>Actors:</w:t>
+            </w:r>
+          </w:p>
+        </w:tc>
+        <w:tc>
+          <w:tcPr>
+            <w:tcW w:w="7486" w:type="dxa"/>
+            <w:gridSpan w:val="2"/>
+          </w:tcPr>
+          <w:p>
+            <w:pPr>
+              <w:pStyle w:val="ListParagraph"/>
+              <w:numPr>
+                <w:ilvl w:val="0"/>
+                <w:numId w:val="41"/>
+              </w:numPr>
+            </w:pPr>
+            <w:r>
+              <w:t>Citizen</w:t>
+            </w:r>
+          </w:p>
+        </w:tc>
+      </w:tr>
+      <w:tr>
+        <w:tc>
+          <w:tcPr>
+            <w:tcW w:w="1907" w:type="dxa"/>
+            <w:hideMark/>
+          </w:tcPr>
+          <w:p>
+            <w:pPr>
+              <w:rPr>
+                <w:b/>
+                <w:bCs/>
+              </w:rPr>
+            </w:pPr>
+            <w:r>
+              <w:rPr>
+                <w:b/>
+                <w:bCs/>
+              </w:rPr>
+              <w:t>Pre-conditions:</w:t>
+            </w:r>
+          </w:p>
+        </w:tc>
+        <w:tc>
+          <w:tcPr>
+            <w:tcW w:w="7486" w:type="dxa"/>
+            <w:gridSpan w:val="2"/>
+          </w:tcPr>
+          <w:p>
+            <w:r>
+              <w:t>Search for Account</w:t>
+            </w:r>
+          </w:p>
+        </w:tc>
+      </w:tr>
+      <w:tr>
+        <w:tc>
+          <w:tcPr>
+            <w:tcW w:w="1907" w:type="dxa"/>
+            <w:hideMark/>
+          </w:tcPr>
+          <w:p>
+            <w:pPr>
+              <w:rPr>
+                <w:b/>
+                <w:bCs/>
+              </w:rPr>
+            </w:pPr>
+            <w:r>
+              <w:rPr>
+                <w:b/>
+                <w:bCs/>
+              </w:rPr>
+              <w:t>Post-conditions:</w:t>
+            </w:r>
+          </w:p>
+        </w:tc>
+        <w:tc>
+          <w:tcPr>
+            <w:tcW w:w="7486" w:type="dxa"/>
+            <w:gridSpan w:val="2"/>
+          </w:tcPr>
+          <w:p>
+            <w:pPr>
+              <w:rPr>
+                <w:lang w:bidi="ar-EG"/>
+              </w:rPr>
+            </w:pPr>
+            <w:r>
+              <w:t>New rate is added to the Doctor</w:t>
+            </w:r>
+          </w:p>
+        </w:tc>
+      </w:tr>
+      <w:tr>
+        <w:trPr>
+          <w:trHeight w:val="108"/>
+        </w:trPr>
+        <w:tc>
+          <w:tcPr>
+            <w:tcW w:w="1907" w:type="dxa"/>
+            <w:vMerge w:val="restart"/>
+            <w:hideMark/>
+          </w:tcPr>
+          <w:p>
+            <w:pPr>
+              <w:rPr>
+                <w:b/>
+                <w:bCs/>
+              </w:rPr>
+            </w:pPr>
+            <w:r>
+              <w:rPr>
+                <w:b/>
+                <w:bCs/>
+              </w:rPr>
+              <w:t>Flow of events:</w:t>
+            </w:r>
+          </w:p>
+        </w:tc>
+        <w:tc>
+          <w:tcPr>
+            <w:tcW w:w="3471" w:type="dxa"/>
+            <w:shd w:val="clear" w:color="auto" w:fill="C00000"/>
+            <w:hideMark/>
+          </w:tcPr>
+          <w:p>
+            <w:pPr>
+              <w:jc w:val="center"/>
+              <w:rPr>
+                <w:b/>
+                <w:bCs/>
+                <w:color w:val="FFFFFF" w:themeColor="background1"/>
+              </w:rPr>
+            </w:pPr>
+            <w:r>
+              <w:rPr>
+                <w:b/>
+                <w:bCs/>
+                <w:color w:val="FFFFFF" w:themeColor="background1"/>
+              </w:rPr>
+              <w:t>User Action</w:t>
+            </w:r>
+          </w:p>
+        </w:tc>
+        <w:tc>
+          <w:tcPr>
+            <w:tcW w:w="4015" w:type="dxa"/>
+            <w:shd w:val="clear" w:color="auto" w:fill="C00000"/>
+            <w:hideMark/>
+          </w:tcPr>
+          <w:p>
+            <w:pPr>
+              <w:jc w:val="center"/>
+              <w:rPr>
+                <w:b/>
+                <w:bCs/>
+                <w:color w:val="FFFFFF" w:themeColor="background1"/>
+                <w:highlight w:val="darkRed"/>
+              </w:rPr>
+            </w:pPr>
+            <w:r>
+              <w:rPr>
+                <w:b/>
+                <w:bCs/>
+                <w:color w:val="FFFFFF" w:themeColor="background1"/>
+              </w:rPr>
+              <w:t>System Action</w:t>
+            </w:r>
+          </w:p>
+        </w:tc>
+      </w:tr>
+      <w:tr>
+        <w:trPr>
+          <w:trHeight w:val="106"/>
+        </w:trPr>
+        <w:tc>
+          <w:tcPr>
+            <w:tcW w:w="1907" w:type="dxa"/>
+            <w:vMerge/>
+            <w:vAlign w:val="center"/>
+            <w:hideMark/>
+          </w:tcPr>
+          <w:p>
+            <w:pPr>
+              <w:spacing w:after="0"/>
+              <w:rPr>
+                <w:b/>
+                <w:bCs/>
+              </w:rPr>
+            </w:pPr>
+          </w:p>
+        </w:tc>
+        <w:tc>
+          <w:tcPr>
+            <w:tcW w:w="3471" w:type="dxa"/>
+          </w:tcPr>
+          <w:p>
+            <w:r>
+              <w:t>1-user rate a doctor with specific value</w:t>
+            </w:r>
+          </w:p>
+        </w:tc>
+        <w:tc>
+          <w:tcPr>
+            <w:tcW w:w="4015" w:type="dxa"/>
+          </w:tcPr>
+          <w:p/>
+        </w:tc>
+      </w:tr>
+      <w:tr>
+        <w:trPr>
+          <w:trHeight w:val="106"/>
+        </w:trPr>
+        <w:tc>
+          <w:tcPr>
+            <w:tcW w:w="1907" w:type="dxa"/>
+            <w:vMerge/>
+            <w:vAlign w:val="center"/>
+            <w:hideMark/>
+          </w:tcPr>
+          <w:p>
+            <w:pPr>
+              <w:spacing w:after="0"/>
+              <w:rPr>
+                <w:b/>
+                <w:bCs/>
+              </w:rPr>
+            </w:pPr>
+          </w:p>
+        </w:tc>
+        <w:tc>
+          <w:tcPr>
+            <w:tcW w:w="3471" w:type="dxa"/>
+          </w:tcPr>
+          <w:p/>
+        </w:tc>
+        <w:tc>
+          <w:tcPr>
+            <w:tcW w:w="4015" w:type="dxa"/>
+          </w:tcPr>
+          <w:p>
+            <w:r>
+              <w:t>2- system add</w:t>
+            </w:r>
+            <w:r>
+              <w:t>s</w:t>
+            </w:r>
+            <w:r>
+              <w:t xml:space="preserve"> the new rate to the doctor</w:t>
+            </w:r>
+          </w:p>
+        </w:tc>
+      </w:tr>
+    </w:tbl>
+    <w:p/>
+    <w:tbl>
+      <w:tblPr>
+        <w:tblW w:w="9393" w:type="dxa"/>
+        <w:tblInd w:w="-15" w:type="dxa"/>
+        <w:tblBorders>
+          <w:top w:val="single" w:sz="4" w:space="0" w:color="auto"/>
+          <w:left w:val="single" w:sz="4" w:space="0" w:color="auto"/>
+          <w:bottom w:val="single" w:sz="4" w:space="0" w:color="auto"/>
+          <w:right w:val="single" w:sz="4" w:space="0" w:color="auto"/>
+          <w:insideH w:val="single" w:sz="4" w:space="0" w:color="auto"/>
+          <w:insideV w:val="single" w:sz="4" w:space="0" w:color="auto"/>
+        </w:tblBorders>
+        <w:tblLayout w:type="fixed"/>
+        <w:tblLook w:val="04A0" w:firstRow="1" w:lastRow="0" w:firstColumn="1" w:lastColumn="0" w:noHBand="0" w:noVBand="1"/>
+      </w:tblPr>
+      <w:tblGrid>
+        <w:gridCol w:w="1907"/>
+        <w:gridCol w:w="3471"/>
+        <w:gridCol w:w="4015"/>
+      </w:tblGrid>
+      <w:tr>
+        <w:trPr>
+          <w:trHeight w:val="312"/>
+        </w:trPr>
+        <w:tc>
+          <w:tcPr>
+            <w:tcW w:w="1907" w:type="dxa"/>
+            <w:hideMark/>
+          </w:tcPr>
+          <w:p>
+            <w:pPr>
+              <w:rPr>
+                <w:b/>
+                <w:bCs/>
+              </w:rPr>
+            </w:pPr>
+            <w:r>
+              <w:rPr>
+                <w:b/>
+                <w:bCs/>
+              </w:rPr>
+              <w:t>Use Case ID:</w:t>
+            </w:r>
+          </w:p>
+        </w:tc>
+        <w:tc>
+          <w:tcPr>
+            <w:tcW w:w="7486" w:type="dxa"/>
+            <w:gridSpan w:val="2"/>
+          </w:tcPr>
+          <w:p>
+            <w:pPr>
+              <w:tabs>
+                <w:tab w:val="left" w:pos="990"/>
+              </w:tabs>
+            </w:pPr>
+            <w:r>
+              <w:t>31</w:t>
+            </w:r>
+          </w:p>
+        </w:tc>
+      </w:tr>
+      <w:tr>
+        <w:trPr>
+          <w:trHeight w:val="246"/>
+        </w:trPr>
+        <w:tc>
+          <w:tcPr>
+            <w:tcW w:w="1907" w:type="dxa"/>
+            <w:hideMark/>
+          </w:tcPr>
+          <w:p>
+            <w:pPr>
+              <w:rPr>
+                <w:b/>
+                <w:bCs/>
+              </w:rPr>
+            </w:pPr>
+            <w:r>
+              <w:rPr>
+                <w:b/>
+                <w:bCs/>
+              </w:rPr>
+              <w:t>Use Case Name:</w:t>
+            </w:r>
+          </w:p>
+        </w:tc>
+        <w:tc>
+          <w:tcPr>
+            <w:tcW w:w="7486" w:type="dxa"/>
+            <w:gridSpan w:val="2"/>
+          </w:tcPr>
+          <w:p>
+            <w:r>
+              <w:t xml:space="preserve">Rate </w:t>
+            </w:r>
+            <w:r>
+              <w:t>care place</w:t>
+            </w:r>
+          </w:p>
+        </w:tc>
+      </w:tr>
+      <w:tr>
+        <w:tc>
+          <w:tcPr>
+            <w:tcW w:w="1907" w:type="dxa"/>
+            <w:hideMark/>
+          </w:tcPr>
+          <w:p>
+            <w:pPr>
+              <w:rPr>
+                <w:b/>
+                <w:bCs/>
+              </w:rPr>
+            </w:pPr>
+            <w:r>
+              <w:rPr>
+                <w:b/>
+                <w:bCs/>
+              </w:rPr>
+              <w:t>Actors:</w:t>
+            </w:r>
+          </w:p>
+        </w:tc>
+        <w:tc>
+          <w:tcPr>
+            <w:tcW w:w="7486" w:type="dxa"/>
+            <w:gridSpan w:val="2"/>
+          </w:tcPr>
+          <w:p>
+            <w:pPr>
+              <w:pStyle w:val="ListParagraph"/>
+              <w:numPr>
+                <w:ilvl w:val="0"/>
+                <w:numId w:val="41"/>
+              </w:numPr>
+            </w:pPr>
+            <w:r>
+              <w:t>Citizen</w:t>
+            </w:r>
+          </w:p>
+        </w:tc>
+      </w:tr>
+      <w:tr>
+        <w:tc>
+          <w:tcPr>
+            <w:tcW w:w="1907" w:type="dxa"/>
+            <w:hideMark/>
+          </w:tcPr>
+          <w:p>
+            <w:pPr>
+              <w:rPr>
+                <w:b/>
+                <w:bCs/>
+              </w:rPr>
+            </w:pPr>
+            <w:r>
+              <w:rPr>
+                <w:b/>
+                <w:bCs/>
+              </w:rPr>
+              <w:t>Pre-conditions:</w:t>
+            </w:r>
+          </w:p>
+        </w:tc>
+        <w:tc>
+          <w:tcPr>
+            <w:tcW w:w="7486" w:type="dxa"/>
+            <w:gridSpan w:val="2"/>
+          </w:tcPr>
+          <w:p>
+            <w:r>
+              <w:t>Search for Care place</w:t>
+            </w:r>
+          </w:p>
+        </w:tc>
+      </w:tr>
+      <w:tr>
+        <w:tc>
+          <w:tcPr>
+            <w:tcW w:w="1907" w:type="dxa"/>
+            <w:hideMark/>
+          </w:tcPr>
+          <w:p>
+            <w:pPr>
+              <w:rPr>
+                <w:b/>
+                <w:bCs/>
+              </w:rPr>
+            </w:pPr>
+            <w:r>
+              <w:rPr>
+                <w:b/>
+                <w:bCs/>
+              </w:rPr>
+              <w:t>Post-conditions:</w:t>
+            </w:r>
+          </w:p>
+        </w:tc>
+        <w:tc>
+          <w:tcPr>
+            <w:tcW w:w="7486" w:type="dxa"/>
+            <w:gridSpan w:val="2"/>
+          </w:tcPr>
+          <w:p>
+            <w:pPr>
+              <w:rPr>
+                <w:lang w:bidi="ar-EG"/>
+              </w:rPr>
+            </w:pPr>
+            <w:r>
+              <w:t xml:space="preserve">New rate is added to the </w:t>
+            </w:r>
+            <w:r>
+              <w:t>care place</w:t>
+            </w:r>
+          </w:p>
+        </w:tc>
+      </w:tr>
+      <w:tr>
+        <w:trPr>
+          <w:trHeight w:val="108"/>
+        </w:trPr>
+        <w:tc>
+          <w:tcPr>
+            <w:tcW w:w="1907" w:type="dxa"/>
+            <w:vMerge w:val="restart"/>
+            <w:hideMark/>
+          </w:tcPr>
+          <w:p>
+            <w:pPr>
+              <w:rPr>
+                <w:b/>
+                <w:bCs/>
+              </w:rPr>
+            </w:pPr>
+            <w:r>
+              <w:rPr>
+                <w:b/>
+                <w:bCs/>
+              </w:rPr>
+              <w:t>Flow of events:</w:t>
+            </w:r>
+          </w:p>
+        </w:tc>
+        <w:tc>
+          <w:tcPr>
+            <w:tcW w:w="3471" w:type="dxa"/>
+            <w:shd w:val="clear" w:color="auto" w:fill="C00000"/>
+            <w:hideMark/>
+          </w:tcPr>
+          <w:p>
+            <w:pPr>
+              <w:jc w:val="center"/>
+              <w:rPr>
+                <w:b/>
+                <w:bCs/>
+                <w:color w:val="FFFFFF" w:themeColor="background1"/>
+              </w:rPr>
+            </w:pPr>
+            <w:r>
+              <w:rPr>
+                <w:b/>
+                <w:bCs/>
+                <w:color w:val="FFFFFF" w:themeColor="background1"/>
+              </w:rPr>
+              <w:t>User Action</w:t>
+            </w:r>
+          </w:p>
+        </w:tc>
+        <w:tc>
+          <w:tcPr>
+            <w:tcW w:w="4015" w:type="dxa"/>
+            <w:shd w:val="clear" w:color="auto" w:fill="C00000"/>
+            <w:hideMark/>
+          </w:tcPr>
+          <w:p>
+            <w:pPr>
+              <w:jc w:val="center"/>
+              <w:rPr>
+                <w:b/>
+                <w:bCs/>
+                <w:color w:val="FFFFFF" w:themeColor="background1"/>
+                <w:highlight w:val="darkRed"/>
+              </w:rPr>
+            </w:pPr>
+            <w:r>
+              <w:rPr>
+                <w:b/>
+                <w:bCs/>
+                <w:color w:val="FFFFFF" w:themeColor="background1"/>
+              </w:rPr>
+              <w:t>System Action</w:t>
+            </w:r>
+          </w:p>
+        </w:tc>
+      </w:tr>
+      <w:tr>
+        <w:trPr>
+          <w:trHeight w:val="106"/>
+        </w:trPr>
+        <w:tc>
+          <w:tcPr>
+            <w:tcW w:w="1907" w:type="dxa"/>
+            <w:vMerge/>
+            <w:vAlign w:val="center"/>
+            <w:hideMark/>
+          </w:tcPr>
+          <w:p>
+            <w:pPr>
+              <w:spacing w:after="0"/>
+              <w:rPr>
+                <w:b/>
+                <w:bCs/>
+              </w:rPr>
+            </w:pPr>
+          </w:p>
+        </w:tc>
+        <w:tc>
+          <w:tcPr>
+            <w:tcW w:w="3471" w:type="dxa"/>
+          </w:tcPr>
+          <w:p>
+            <w:r>
+              <w:t>1-user rate a care place</w:t>
+            </w:r>
+            <w:r>
+              <w:t xml:space="preserve"> with specific value</w:t>
+            </w:r>
+          </w:p>
+        </w:tc>
+        <w:tc>
+          <w:tcPr>
+            <w:tcW w:w="4015" w:type="dxa"/>
+          </w:tcPr>
+          <w:p/>
+        </w:tc>
+      </w:tr>
+      <w:tr>
+        <w:trPr>
+          <w:trHeight w:val="106"/>
+        </w:trPr>
+        <w:tc>
+          <w:tcPr>
+            <w:tcW w:w="1907" w:type="dxa"/>
+            <w:vMerge/>
+            <w:vAlign w:val="center"/>
+            <w:hideMark/>
+          </w:tcPr>
+          <w:p>
+            <w:pPr>
+              <w:spacing w:after="0"/>
+              <w:rPr>
+                <w:b/>
+                <w:bCs/>
+              </w:rPr>
+            </w:pPr>
+          </w:p>
+        </w:tc>
+        <w:tc>
+          <w:tcPr>
+            <w:tcW w:w="3471" w:type="dxa"/>
+          </w:tcPr>
+          <w:p/>
+        </w:tc>
+        <w:tc>
+          <w:tcPr>
+            <w:tcW w:w="4015" w:type="dxa"/>
+          </w:tcPr>
+          <w:p>
+            <w:r>
+              <w:t>2- system add</w:t>
+            </w:r>
+            <w:r>
+              <w:t>s</w:t>
+            </w:r>
+            <w:r>
+              <w:t xml:space="preserve"> the new rate to the </w:t>
+            </w:r>
+            <w:r>
+              <w:t xml:space="preserve">care </w:t>
+            </w:r>
+            <w:r>
+              <w:lastRenderedPageBreak/>
+              <w:t>place</w:t>
+            </w:r>
             <w:bookmarkStart w:id="1" w:name="_GoBack"/>
             <w:bookmarkEnd w:id="1"/>
-            <w:r>
-              <w:t>users list</w:t>
-            </w:r>
           </w:p>
         </w:tc>
       </w:tr>
@@ -18953,7 +19719,7 @@
 </file>
 
 <file path=word/endnotes.xml><?xml version="1.0" encoding="utf-8"?>
-<w:endnotes xmlns:wpc="http://schemas.microsoft.com/office/word/2010/wordprocessingCanvas" xmlns:cx="http://schemas.microsoft.com/office/drawing/2014/chartex" xmlns:cx1="http://schemas.microsoft.com/office/drawing/2015/9/8/chartex" xmlns:cx2="http://schemas.microsoft.com/office/drawing/2015/10/21/chartex" xmlns:cx3="http://schemas.microsoft.com/office/drawing/2016/5/9/chartex" xmlns:cx4="http://schemas.microsoft.com/office/drawing/2016/5/10/chartex" xmlns:cx5="http://schemas.microsoft.com/office/drawing/2016/5/11/chartex" xmlns:cx6="http://schemas.microsoft.com/office/drawing/2016/5/12/chartex" xmlns:cx7="http://schemas.microsoft.com/office/drawing/2016/5/13/chartex" xmlns:cx8="http://schemas.microsoft.com/office/drawing/2016/5/14/chartex" xmlns:mc="http://schemas.openxmlformats.org/markup-compatibility/2006" xmlns:aink="http://schemas.microsoft.com/office/drawing/2016/ink" xmlns:am3d="http://schemas.microsoft.com/office/drawing/2017/model3d" xmlns:o="urn:schemas-microsoft-com:office:office" xmlns:r="http://schemas.openxmlformats.org/officeDocument/2006/relationships" xmlns:m="http://schemas.openxmlformats.org/officeDocument/2006/math" xmlns:v="urn:schemas-microsoft-com:vml" xmlns:wp14="http://schemas.microsoft.com/office/word/2010/wordprocessingDrawing" xmlns:wp="http://schemas.openxmlformats.org/drawingml/2006/wordprocessingDrawing" xmlns:w10="urn:schemas-microsoft-com:office:word" xmlns:w="http://schemas.openxmlformats.org/wordprocessingml/2006/main" xmlns:w14="http://schemas.microsoft.com/office/word/2010/wordml" xmlns:w15="http://schemas.microsoft.com/office/word/2012/wordml" xmlns:w16cid="http://schemas.microsoft.com/office/word/2016/wordml/cid" xmlns:w16se="http://schemas.microsoft.com/office/word/2015/wordml/symex" xmlns:wpg="http://schemas.microsoft.com/office/word/2010/wordprocessingGroup" xmlns:wpi="http://schemas.microsoft.com/office/word/2010/wordprocessingInk" xmlns:wne="http://schemas.microsoft.com/office/word/2006/wordml" xmlns:wps="http://schemas.microsoft.com/office/word/2010/wordprocessingShape" mc:Ignorable="w14 w15 w16se w16cid wp14">
+<w:endnotes xmlns:wpc="http://schemas.microsoft.com/office/word/2010/wordprocessingCanvas" xmlns:mc="http://schemas.openxmlformats.org/markup-compatibility/2006" xmlns:o="urn:schemas-microsoft-com:office:office" xmlns:r="http://schemas.openxmlformats.org/officeDocument/2006/relationships" xmlns:m="http://schemas.openxmlformats.org/officeDocument/2006/math" xmlns:v="urn:schemas-microsoft-com:vml" xmlns:wp14="http://schemas.microsoft.com/office/word/2010/wordprocessingDrawing" xmlns:wp="http://schemas.openxmlformats.org/drawingml/2006/wordprocessingDrawing" xmlns:w10="urn:schemas-microsoft-com:office:word" xmlns:w="http://schemas.openxmlformats.org/wordprocessingml/2006/main" xmlns:w14="http://schemas.microsoft.com/office/word/2010/wordml" xmlns:w15="http://schemas.microsoft.com/office/word/2012/wordml" xmlns:wpg="http://schemas.microsoft.com/office/word/2010/wordprocessingGroup" xmlns:wpi="http://schemas.microsoft.com/office/word/2010/wordprocessingInk" xmlns:wne="http://schemas.microsoft.com/office/word/2006/wordml" xmlns:wps="http://schemas.microsoft.com/office/word/2010/wordprocessingShape" mc:Ignorable="w14 w15 wp14">
   <w:endnote w:type="separator" w:id="-1">
     <w:p>
       <w:pPr>
@@ -18978,7 +19744,7 @@
 </file>
 
 <file path=word/footer1.xml><?xml version="1.0" encoding="utf-8"?>
-<w:ftr xmlns:wpc="http://schemas.microsoft.com/office/word/2010/wordprocessingCanvas" xmlns:cx="http://schemas.microsoft.com/office/drawing/2014/chartex" xmlns:cx1="http://schemas.microsoft.com/office/drawing/2015/9/8/chartex" xmlns:cx2="http://schemas.microsoft.com/office/drawing/2015/10/21/chartex" xmlns:cx3="http://schemas.microsoft.com/office/drawing/2016/5/9/chartex" xmlns:cx4="http://schemas.microsoft.com/office/drawing/2016/5/10/chartex" xmlns:cx5="http://schemas.microsoft.com/office/drawing/2016/5/11/chartex" xmlns:cx6="http://schemas.microsoft.com/office/drawing/2016/5/12/chartex" xmlns:cx7="http://schemas.microsoft.com/office/drawing/2016/5/13/chartex" xmlns:cx8="http://schemas.microsoft.com/office/drawing/2016/5/14/chartex" xmlns:mc="http://schemas.openxmlformats.org/markup-compatibility/2006" xmlns:aink="http://schemas.microsoft.com/office/drawing/2016/ink" xmlns:am3d="http://schemas.microsoft.com/office/drawing/2017/model3d" xmlns:o="urn:schemas-microsoft-com:office:office" xmlns:r="http://schemas.openxmlformats.org/officeDocument/2006/relationships" xmlns:m="http://schemas.openxmlformats.org/officeDocument/2006/math" xmlns:v="urn:schemas-microsoft-com:vml" xmlns:wp14="http://schemas.microsoft.com/office/word/2010/wordprocessingDrawing" xmlns:wp="http://schemas.openxmlformats.org/drawingml/2006/wordprocessingDrawing" xmlns:w10="urn:schemas-microsoft-com:office:word" xmlns:w="http://schemas.openxmlformats.org/wordprocessingml/2006/main" xmlns:w14="http://schemas.microsoft.com/office/word/2010/wordml" xmlns:w15="http://schemas.microsoft.com/office/word/2012/wordml" xmlns:w16cid="http://schemas.microsoft.com/office/word/2016/wordml/cid" xmlns:w16se="http://schemas.microsoft.com/office/word/2015/wordml/symex" xmlns:wpg="http://schemas.microsoft.com/office/word/2010/wordprocessingGroup" xmlns:wpi="http://schemas.microsoft.com/office/word/2010/wordprocessingInk" xmlns:wne="http://schemas.microsoft.com/office/word/2006/wordml" xmlns:wps="http://schemas.microsoft.com/office/word/2010/wordprocessingShape" mc:Ignorable="w14 w15 w16se w16cid wp14">
+<w:ftr xmlns:wpc="http://schemas.microsoft.com/office/word/2010/wordprocessingCanvas" xmlns:mc="http://schemas.openxmlformats.org/markup-compatibility/2006" xmlns:o="urn:schemas-microsoft-com:office:office" xmlns:r="http://schemas.openxmlformats.org/officeDocument/2006/relationships" xmlns:m="http://schemas.openxmlformats.org/officeDocument/2006/math" xmlns:v="urn:schemas-microsoft-com:vml" xmlns:wp14="http://schemas.microsoft.com/office/word/2010/wordprocessingDrawing" xmlns:wp="http://schemas.openxmlformats.org/drawingml/2006/wordprocessingDrawing" xmlns:w10="urn:schemas-microsoft-com:office:word" xmlns:w="http://schemas.openxmlformats.org/wordprocessingml/2006/main" xmlns:w14="http://schemas.microsoft.com/office/word/2010/wordml" xmlns:w15="http://schemas.microsoft.com/office/word/2012/wordml" xmlns:wpg="http://schemas.microsoft.com/office/word/2010/wordprocessingGroup" xmlns:wpi="http://schemas.microsoft.com/office/word/2010/wordprocessingInk" xmlns:wne="http://schemas.microsoft.com/office/word/2006/wordml" xmlns:wps="http://schemas.microsoft.com/office/word/2010/wordprocessingShape" mc:Ignorable="w14 w15 wp14">
   <w:p>
     <w:pPr>
       <w:pStyle w:val="Default"/>
@@ -19000,7 +19766,7 @@
 </file>
 
 <file path=word/footnotes.xml><?xml version="1.0" encoding="utf-8"?>
-<w:footnotes xmlns:wpc="http://schemas.microsoft.com/office/word/2010/wordprocessingCanvas" xmlns:cx="http://schemas.microsoft.com/office/drawing/2014/chartex" xmlns:cx1="http://schemas.microsoft.com/office/drawing/2015/9/8/chartex" xmlns:cx2="http://schemas.microsoft.com/office/drawing/2015/10/21/chartex" xmlns:cx3="http://schemas.microsoft.com/office/drawing/2016/5/9/chartex" xmlns:cx4="http://schemas.microsoft.com/office/drawing/2016/5/10/chartex" xmlns:cx5="http://schemas.microsoft.com/office/drawing/2016/5/11/chartex" xmlns:cx6="http://schemas.microsoft.com/office/drawing/2016/5/12/chartex" xmlns:cx7="http://schemas.microsoft.com/office/drawing/2016/5/13/chartex" xmlns:cx8="http://schemas.microsoft.com/office/drawing/2016/5/14/chartex" xmlns:mc="http://schemas.openxmlformats.org/markup-compatibility/2006" xmlns:aink="http://schemas.microsoft.com/office/drawing/2016/ink" xmlns:am3d="http://schemas.microsoft.com/office/drawing/2017/model3d" xmlns:o="urn:schemas-microsoft-com:office:office" xmlns:r="http://schemas.openxmlformats.org/officeDocument/2006/relationships" xmlns:m="http://schemas.openxmlformats.org/officeDocument/2006/math" xmlns:v="urn:schemas-microsoft-com:vml" xmlns:wp14="http://schemas.microsoft.com/office/word/2010/wordprocessingDrawing" xmlns:wp="http://schemas.openxmlformats.org/drawingml/2006/wordprocessingDrawing" xmlns:w10="urn:schemas-microsoft-com:office:word" xmlns:w="http://schemas.openxmlformats.org/wordprocessingml/2006/main" xmlns:w14="http://schemas.microsoft.com/office/word/2010/wordml" xmlns:w15="http://schemas.microsoft.com/office/word/2012/wordml" xmlns:w16cid="http://schemas.microsoft.com/office/word/2016/wordml/cid" xmlns:w16se="http://schemas.microsoft.com/office/word/2015/wordml/symex" xmlns:wpg="http://schemas.microsoft.com/office/word/2010/wordprocessingGroup" xmlns:wpi="http://schemas.microsoft.com/office/word/2010/wordprocessingInk" xmlns:wne="http://schemas.microsoft.com/office/word/2006/wordml" xmlns:wps="http://schemas.microsoft.com/office/word/2010/wordprocessingShape" mc:Ignorable="w14 w15 w16se w16cid wp14">
+<w:footnotes xmlns:wpc="http://schemas.microsoft.com/office/word/2010/wordprocessingCanvas" xmlns:mc="http://schemas.openxmlformats.org/markup-compatibility/2006" xmlns:o="urn:schemas-microsoft-com:office:office" xmlns:r="http://schemas.openxmlformats.org/officeDocument/2006/relationships" xmlns:m="http://schemas.openxmlformats.org/officeDocument/2006/math" xmlns:v="urn:schemas-microsoft-com:vml" xmlns:wp14="http://schemas.microsoft.com/office/word/2010/wordprocessingDrawing" xmlns:wp="http://schemas.openxmlformats.org/drawingml/2006/wordprocessingDrawing" xmlns:w10="urn:schemas-microsoft-com:office:word" xmlns:w="http://schemas.openxmlformats.org/wordprocessingml/2006/main" xmlns:w14="http://schemas.microsoft.com/office/word/2010/wordml" xmlns:w15="http://schemas.microsoft.com/office/word/2012/wordml" xmlns:wpg="http://schemas.microsoft.com/office/word/2010/wordprocessingGroup" xmlns:wpi="http://schemas.microsoft.com/office/word/2010/wordprocessingInk" xmlns:wne="http://schemas.microsoft.com/office/word/2006/wordml" xmlns:wps="http://schemas.microsoft.com/office/word/2010/wordprocessingShape" mc:Ignorable="w14 w15 wp14">
   <w:footnote w:type="separator" w:id="-1">
     <w:p>
       <w:pPr>
@@ -19025,8 +19791,8 @@
 </file>
 
 <file path=word/numbering.xml><?xml version="1.0" encoding="utf-8"?>
-<w:numbering xmlns:wpc="http://schemas.microsoft.com/office/word/2010/wordprocessingCanvas" xmlns:cx="http://schemas.microsoft.com/office/drawing/2014/chartex" xmlns:cx1="http://schemas.microsoft.com/office/drawing/2015/9/8/chartex" xmlns:cx2="http://schemas.microsoft.com/office/drawing/2015/10/21/chartex" xmlns:cx3="http://schemas.microsoft.com/office/drawing/2016/5/9/chartex" xmlns:cx4="http://schemas.microsoft.com/office/drawing/2016/5/10/chartex" xmlns:cx5="http://schemas.microsoft.com/office/drawing/2016/5/11/chartex" xmlns:cx6="http://schemas.microsoft.com/office/drawing/2016/5/12/chartex" xmlns:cx7="http://schemas.microsoft.com/office/drawing/2016/5/13/chartex" xmlns:cx8="http://schemas.microsoft.com/office/drawing/2016/5/14/chartex" xmlns:mc="http://schemas.openxmlformats.org/markup-compatibility/2006" xmlns:aink="http://schemas.microsoft.com/office/drawing/2016/ink" xmlns:am3d="http://schemas.microsoft.com/office/drawing/2017/model3d" xmlns:o="urn:schemas-microsoft-com:office:office" xmlns:r="http://schemas.openxmlformats.org/officeDocument/2006/relationships" xmlns:m="http://schemas.openxmlformats.org/officeDocument/2006/math" xmlns:v="urn:schemas-microsoft-com:vml" xmlns:wp14="http://schemas.microsoft.com/office/word/2010/wordprocessingDrawing" xmlns:wp="http://schemas.openxmlformats.org/drawingml/2006/wordprocessingDrawing" xmlns:w10="urn:schemas-microsoft-com:office:word" xmlns:w="http://schemas.openxmlformats.org/wordprocessingml/2006/main" xmlns:w14="http://schemas.microsoft.com/office/word/2010/wordml" xmlns:w15="http://schemas.microsoft.com/office/word/2012/wordml" xmlns:w16cid="http://schemas.microsoft.com/office/word/2016/wordml/cid" xmlns:w16se="http://schemas.microsoft.com/office/word/2015/wordml/symex" xmlns:wpg="http://schemas.microsoft.com/office/word/2010/wordprocessingGroup" xmlns:wpi="http://schemas.microsoft.com/office/word/2010/wordprocessingInk" xmlns:wne="http://schemas.microsoft.com/office/word/2006/wordml" xmlns:wps="http://schemas.microsoft.com/office/word/2010/wordprocessingShape" mc:Ignorable="w14 w15 w16se w16cid wp14">
-  <w:abstractNum w:abstractNumId="0" w15:restartNumberingAfterBreak="0">
+<w:numbering xmlns:wpc="http://schemas.microsoft.com/office/word/2010/wordprocessingCanvas" xmlns:mc="http://schemas.openxmlformats.org/markup-compatibility/2006" xmlns:o="urn:schemas-microsoft-com:office:office" xmlns:r="http://schemas.openxmlformats.org/officeDocument/2006/relationships" xmlns:m="http://schemas.openxmlformats.org/officeDocument/2006/math" xmlns:v="urn:schemas-microsoft-com:vml" xmlns:wp14="http://schemas.microsoft.com/office/word/2010/wordprocessingDrawing" xmlns:wp="http://schemas.openxmlformats.org/drawingml/2006/wordprocessingDrawing" xmlns:w10="urn:schemas-microsoft-com:office:word" xmlns:w="http://schemas.openxmlformats.org/wordprocessingml/2006/main" xmlns:w14="http://schemas.microsoft.com/office/word/2010/wordml" xmlns:w15="http://schemas.microsoft.com/office/word/2012/wordml" xmlns:wpg="http://schemas.microsoft.com/office/word/2010/wordprocessingGroup" xmlns:wpi="http://schemas.microsoft.com/office/word/2010/wordprocessingInk" xmlns:wne="http://schemas.microsoft.com/office/word/2006/wordml" xmlns:wps="http://schemas.microsoft.com/office/word/2010/wordprocessingShape" mc:Ignorable="w14 w15 wp14">
+  <w:abstractNum w:abstractNumId="0">
     <w:nsid w:val="018B5D21"/>
     <w:multiLevelType w:val="hybridMultilevel"/>
     <w:tmpl w:val="5A68C3FC"/>
@@ -19115,7 +19881,7 @@
       </w:pPr>
     </w:lvl>
   </w:abstractNum>
-  <w:abstractNum w:abstractNumId="1" w15:restartNumberingAfterBreak="0">
+  <w:abstractNum w:abstractNumId="1">
     <w:nsid w:val="01ED1610"/>
     <w:multiLevelType w:val="hybridMultilevel"/>
     <w:tmpl w:val="631C8A7C"/>
@@ -19204,7 +19970,7 @@
       </w:pPr>
     </w:lvl>
   </w:abstractNum>
-  <w:abstractNum w:abstractNumId="2" w15:restartNumberingAfterBreak="0">
+  <w:abstractNum w:abstractNumId="2">
     <w:nsid w:val="02620FE4"/>
     <w:multiLevelType w:val="hybridMultilevel"/>
     <w:tmpl w:val="96747318"/>
@@ -19293,7 +20059,7 @@
       </w:pPr>
     </w:lvl>
   </w:abstractNum>
-  <w:abstractNum w:abstractNumId="3" w15:restartNumberingAfterBreak="0">
+  <w:abstractNum w:abstractNumId="3">
     <w:nsid w:val="121035B2"/>
     <w:multiLevelType w:val="hybridMultilevel"/>
     <w:tmpl w:val="27DA569C"/>
@@ -19382,7 +20148,7 @@
       </w:pPr>
     </w:lvl>
   </w:abstractNum>
-  <w:abstractNum w:abstractNumId="4" w15:restartNumberingAfterBreak="0">
+  <w:abstractNum w:abstractNumId="4">
     <w:nsid w:val="132931FB"/>
     <w:multiLevelType w:val="hybridMultilevel"/>
     <w:tmpl w:val="A26468B4"/>
@@ -19471,7 +20237,7 @@
       </w:pPr>
     </w:lvl>
   </w:abstractNum>
-  <w:abstractNum w:abstractNumId="5" w15:restartNumberingAfterBreak="0">
+  <w:abstractNum w:abstractNumId="5">
     <w:nsid w:val="13BC3665"/>
     <w:multiLevelType w:val="hybridMultilevel"/>
     <w:tmpl w:val="93DA9866"/>
@@ -19560,7 +20326,7 @@
       </w:pPr>
     </w:lvl>
   </w:abstractNum>
-  <w:abstractNum w:abstractNumId="6" w15:restartNumberingAfterBreak="0">
+  <w:abstractNum w:abstractNumId="6">
     <w:nsid w:val="1A3A62C3"/>
     <w:multiLevelType w:val="hybridMultilevel"/>
     <w:tmpl w:val="93DA9866"/>
@@ -19649,7 +20415,7 @@
       </w:pPr>
     </w:lvl>
   </w:abstractNum>
-  <w:abstractNum w:abstractNumId="7" w15:restartNumberingAfterBreak="0">
+  <w:abstractNum w:abstractNumId="7">
     <w:nsid w:val="1ADA4830"/>
     <w:multiLevelType w:val="hybridMultilevel"/>
     <w:tmpl w:val="57C466AC"/>
@@ -19762,7 +20528,7 @@
       </w:rPr>
     </w:lvl>
   </w:abstractNum>
-  <w:abstractNum w:abstractNumId="8" w15:restartNumberingAfterBreak="0">
+  <w:abstractNum w:abstractNumId="8">
     <w:nsid w:val="1F5E0F26"/>
     <w:multiLevelType w:val="hybridMultilevel"/>
     <w:tmpl w:val="5D920516"/>
@@ -19874,7 +20640,7 @@
       </w:rPr>
     </w:lvl>
   </w:abstractNum>
-  <w:abstractNum w:abstractNumId="9" w15:restartNumberingAfterBreak="0">
+  <w:abstractNum w:abstractNumId="9">
     <w:nsid w:val="27D97975"/>
     <w:multiLevelType w:val="hybridMultilevel"/>
     <w:tmpl w:val="3CECA578"/>
@@ -19988,7 +20754,7 @@
       </w:rPr>
     </w:lvl>
   </w:abstractNum>
-  <w:abstractNum w:abstractNumId="10" w15:restartNumberingAfterBreak="0">
+  <w:abstractNum w:abstractNumId="10">
     <w:nsid w:val="29707305"/>
     <w:multiLevelType w:val="hybridMultilevel"/>
     <w:tmpl w:val="93DA9866"/>
@@ -20077,7 +20843,7 @@
       </w:pPr>
     </w:lvl>
   </w:abstractNum>
-  <w:abstractNum w:abstractNumId="11" w15:restartNumberingAfterBreak="0">
+  <w:abstractNum w:abstractNumId="11">
     <w:nsid w:val="2AAF434B"/>
     <w:multiLevelType w:val="hybridMultilevel"/>
     <w:tmpl w:val="93DA9866"/>
@@ -20166,7 +20932,7 @@
       </w:pPr>
     </w:lvl>
   </w:abstractNum>
-  <w:abstractNum w:abstractNumId="12" w15:restartNumberingAfterBreak="0">
+  <w:abstractNum w:abstractNumId="12">
     <w:nsid w:val="2E7C0C87"/>
     <w:multiLevelType w:val="hybridMultilevel"/>
     <w:tmpl w:val="D1842A0E"/>
@@ -20281,7 +21047,7 @@
       </w:rPr>
     </w:lvl>
   </w:abstractNum>
-  <w:abstractNum w:abstractNumId="13" w15:restartNumberingAfterBreak="0">
+  <w:abstractNum w:abstractNumId="13">
     <w:nsid w:val="2EA51D00"/>
     <w:multiLevelType w:val="hybridMultilevel"/>
     <w:tmpl w:val="A10CCDFA"/>
@@ -20396,7 +21162,7 @@
       </w:rPr>
     </w:lvl>
   </w:abstractNum>
-  <w:abstractNum w:abstractNumId="14" w15:restartNumberingAfterBreak="0">
+  <w:abstractNum w:abstractNumId="14">
     <w:nsid w:val="357E5ACA"/>
     <w:multiLevelType w:val="hybridMultilevel"/>
     <w:tmpl w:val="86E22706"/>
@@ -20485,7 +21251,7 @@
       </w:pPr>
     </w:lvl>
   </w:abstractNum>
-  <w:abstractNum w:abstractNumId="15" w15:restartNumberingAfterBreak="0">
+  <w:abstractNum w:abstractNumId="15">
     <w:nsid w:val="364F2009"/>
     <w:multiLevelType w:val="hybridMultilevel"/>
     <w:tmpl w:val="8BC22EF2"/>
@@ -20600,7 +21366,7 @@
       </w:rPr>
     </w:lvl>
   </w:abstractNum>
-  <w:abstractNum w:abstractNumId="16" w15:restartNumberingAfterBreak="0">
+  <w:abstractNum w:abstractNumId="16">
     <w:nsid w:val="370B4F29"/>
     <w:multiLevelType w:val="hybridMultilevel"/>
     <w:tmpl w:val="69B6CC02"/>
@@ -20689,7 +21455,7 @@
       </w:pPr>
     </w:lvl>
   </w:abstractNum>
-  <w:abstractNum w:abstractNumId="17" w15:restartNumberingAfterBreak="0">
+  <w:abstractNum w:abstractNumId="17">
     <w:nsid w:val="392E5C0E"/>
     <w:multiLevelType w:val="hybridMultilevel"/>
     <w:tmpl w:val="C96CD62A"/>
@@ -20803,7 +21569,7 @@
       </w:rPr>
     </w:lvl>
   </w:abstractNum>
-  <w:abstractNum w:abstractNumId="18" w15:restartNumberingAfterBreak="0">
+  <w:abstractNum w:abstractNumId="18">
     <w:nsid w:val="3B375B70"/>
     <w:multiLevelType w:val="hybridMultilevel"/>
     <w:tmpl w:val="EC062A0C"/>
@@ -20892,7 +21658,7 @@
       </w:pPr>
     </w:lvl>
   </w:abstractNum>
-  <w:abstractNum w:abstractNumId="19" w15:restartNumberingAfterBreak="0">
+  <w:abstractNum w:abstractNumId="19">
     <w:nsid w:val="3CB35583"/>
     <w:multiLevelType w:val="hybridMultilevel"/>
     <w:tmpl w:val="7A4C3ABC"/>
@@ -20978,7 +21744,7 @@
       </w:pPr>
     </w:lvl>
   </w:abstractNum>
-  <w:abstractNum w:abstractNumId="20" w15:restartNumberingAfterBreak="0">
+  <w:abstractNum w:abstractNumId="20">
     <w:nsid w:val="3D8C5EFB"/>
     <w:multiLevelType w:val="hybridMultilevel"/>
     <w:tmpl w:val="3F787428"/>
@@ -21092,7 +21858,7 @@
       </w:rPr>
     </w:lvl>
   </w:abstractNum>
-  <w:abstractNum w:abstractNumId="21" w15:restartNumberingAfterBreak="0">
+  <w:abstractNum w:abstractNumId="21">
     <w:nsid w:val="414833B7"/>
     <w:multiLevelType w:val="hybridMultilevel"/>
     <w:tmpl w:val="78A6E514"/>
@@ -21204,7 +21970,7 @@
       </w:rPr>
     </w:lvl>
   </w:abstractNum>
-  <w:abstractNum w:abstractNumId="22" w15:restartNumberingAfterBreak="0">
+  <w:abstractNum w:abstractNumId="22">
     <w:nsid w:val="42FF0447"/>
     <w:multiLevelType w:val="hybridMultilevel"/>
     <w:tmpl w:val="2C4A8E1E"/>
@@ -21318,7 +22084,7 @@
       </w:rPr>
     </w:lvl>
   </w:abstractNum>
-  <w:abstractNum w:abstractNumId="23" w15:restartNumberingAfterBreak="0">
+  <w:abstractNum w:abstractNumId="23">
     <w:nsid w:val="45910E4D"/>
     <w:multiLevelType w:val="hybridMultilevel"/>
     <w:tmpl w:val="A3765802"/>
@@ -21432,7 +22198,7 @@
       </w:rPr>
     </w:lvl>
   </w:abstractNum>
-  <w:abstractNum w:abstractNumId="24" w15:restartNumberingAfterBreak="0">
+  <w:abstractNum w:abstractNumId="24">
     <w:nsid w:val="4B682251"/>
     <w:multiLevelType w:val="hybridMultilevel"/>
     <w:tmpl w:val="4A3C78BE"/>
@@ -21521,7 +22287,7 @@
       </w:pPr>
     </w:lvl>
   </w:abstractNum>
-  <w:abstractNum w:abstractNumId="25" w15:restartNumberingAfterBreak="0">
+  <w:abstractNum w:abstractNumId="25">
     <w:nsid w:val="4C4704B9"/>
     <w:multiLevelType w:val="hybridMultilevel"/>
     <w:tmpl w:val="68781FB0"/>
@@ -21610,7 +22376,7 @@
       </w:pPr>
     </w:lvl>
   </w:abstractNum>
-  <w:abstractNum w:abstractNumId="26" w15:restartNumberingAfterBreak="0">
+  <w:abstractNum w:abstractNumId="26">
     <w:nsid w:val="4E3C0F42"/>
     <w:multiLevelType w:val="hybridMultilevel"/>
     <w:tmpl w:val="A978E7F8"/>
@@ -21699,7 +22465,7 @@
       </w:pPr>
     </w:lvl>
   </w:abstractNum>
-  <w:abstractNum w:abstractNumId="27" w15:restartNumberingAfterBreak="0">
+  <w:abstractNum w:abstractNumId="27">
     <w:nsid w:val="526B203C"/>
     <w:multiLevelType w:val="hybridMultilevel"/>
     <w:tmpl w:val="86F019D6"/>
@@ -21813,7 +22579,7 @@
       </w:rPr>
     </w:lvl>
   </w:abstractNum>
-  <w:abstractNum w:abstractNumId="28" w15:restartNumberingAfterBreak="0">
+  <w:abstractNum w:abstractNumId="28">
     <w:nsid w:val="59667719"/>
     <w:multiLevelType w:val="hybridMultilevel"/>
     <w:tmpl w:val="AC18A686"/>
@@ -21902,7 +22668,7 @@
       </w:pPr>
     </w:lvl>
   </w:abstractNum>
-  <w:abstractNum w:abstractNumId="29" w15:restartNumberingAfterBreak="0">
+  <w:abstractNum w:abstractNumId="29">
     <w:nsid w:val="5A7A38DB"/>
     <w:multiLevelType w:val="hybridMultilevel"/>
     <w:tmpl w:val="E22C6A52"/>
@@ -22016,7 +22782,7 @@
       </w:rPr>
     </w:lvl>
   </w:abstractNum>
-  <w:abstractNum w:abstractNumId="30" w15:restartNumberingAfterBreak="0">
+  <w:abstractNum w:abstractNumId="30">
     <w:nsid w:val="63101F8A"/>
     <w:multiLevelType w:val="hybridMultilevel"/>
     <w:tmpl w:val="60226A34"/>
@@ -22130,7 +22896,7 @@
       </w:rPr>
     </w:lvl>
   </w:abstractNum>
-  <w:abstractNum w:abstractNumId="31" w15:restartNumberingAfterBreak="0">
+  <w:abstractNum w:abstractNumId="31">
     <w:nsid w:val="64F31CA3"/>
     <w:multiLevelType w:val="hybridMultilevel"/>
     <w:tmpl w:val="42CAB284"/>
@@ -22243,7 +23009,7 @@
       </w:rPr>
     </w:lvl>
   </w:abstractNum>
-  <w:abstractNum w:abstractNumId="32" w15:restartNumberingAfterBreak="0">
+  <w:abstractNum w:abstractNumId="32">
     <w:nsid w:val="675A28E8"/>
     <w:multiLevelType w:val="hybridMultilevel"/>
     <w:tmpl w:val="43C2E672"/>
@@ -22332,7 +23098,7 @@
       </w:pPr>
     </w:lvl>
   </w:abstractNum>
-  <w:abstractNum w:abstractNumId="33" w15:restartNumberingAfterBreak="0">
+  <w:abstractNum w:abstractNumId="33">
     <w:nsid w:val="6D797736"/>
     <w:multiLevelType w:val="hybridMultilevel"/>
     <w:tmpl w:val="9D4E3746"/>
@@ -22421,7 +23187,7 @@
       </w:pPr>
     </w:lvl>
   </w:abstractNum>
-  <w:abstractNum w:abstractNumId="34" w15:restartNumberingAfterBreak="0">
+  <w:abstractNum w:abstractNumId="34">
     <w:nsid w:val="6DA074AB"/>
     <w:multiLevelType w:val="hybridMultilevel"/>
     <w:tmpl w:val="2CC86570"/>
@@ -22510,7 +23276,7 @@
       </w:pPr>
     </w:lvl>
   </w:abstractNum>
-  <w:abstractNum w:abstractNumId="35" w15:restartNumberingAfterBreak="0">
+  <w:abstractNum w:abstractNumId="35">
     <w:nsid w:val="72754D8F"/>
     <w:multiLevelType w:val="hybridMultilevel"/>
     <w:tmpl w:val="DF902EAE"/>
@@ -22625,7 +23391,7 @@
       </w:rPr>
     </w:lvl>
   </w:abstractNum>
-  <w:abstractNum w:abstractNumId="36" w15:restartNumberingAfterBreak="0">
+  <w:abstractNum w:abstractNumId="36">
     <w:nsid w:val="759A671A"/>
     <w:multiLevelType w:val="hybridMultilevel"/>
     <w:tmpl w:val="4350A1FA"/>
@@ -22738,7 +23504,7 @@
       </w:rPr>
     </w:lvl>
   </w:abstractNum>
-  <w:abstractNum w:abstractNumId="37" w15:restartNumberingAfterBreak="0">
+  <w:abstractNum w:abstractNumId="37">
     <w:nsid w:val="77D90902"/>
     <w:multiLevelType w:val="hybridMultilevel"/>
     <w:tmpl w:val="730ACB98"/>
@@ -22827,7 +23593,7 @@
       </w:pPr>
     </w:lvl>
   </w:abstractNum>
-  <w:abstractNum w:abstractNumId="38" w15:restartNumberingAfterBreak="0">
+  <w:abstractNum w:abstractNumId="38">
     <w:nsid w:val="78A40162"/>
     <w:multiLevelType w:val="hybridMultilevel"/>
     <w:tmpl w:val="7E064B1E"/>
@@ -22941,7 +23707,7 @@
       </w:rPr>
     </w:lvl>
   </w:abstractNum>
-  <w:abstractNum w:abstractNumId="39" w15:restartNumberingAfterBreak="0">
+  <w:abstractNum w:abstractNumId="39">
     <w:nsid w:val="79D06969"/>
     <w:multiLevelType w:val="hybridMultilevel"/>
     <w:tmpl w:val="00924D62"/>
@@ -23054,7 +23820,7 @@
       </w:rPr>
     </w:lvl>
   </w:abstractNum>
-  <w:abstractNum w:abstractNumId="40" w15:restartNumberingAfterBreak="0">
+  <w:abstractNum w:abstractNumId="40">
     <w:nsid w:val="7F566B66"/>
     <w:multiLevelType w:val="hybridMultilevel"/>
     <w:tmpl w:val="DEA4CEF6"/>
@@ -23298,7 +24064,7 @@
 </file>
 
 <file path=word/styles.xml><?xml version="1.0" encoding="utf-8"?>
-<w:styles xmlns:mc="http://schemas.openxmlformats.org/markup-compatibility/2006" xmlns:r="http://schemas.openxmlformats.org/officeDocument/2006/relationships" xmlns:w="http://schemas.openxmlformats.org/wordprocessingml/2006/main" xmlns:w14="http://schemas.microsoft.com/office/word/2010/wordml" xmlns:w15="http://schemas.microsoft.com/office/word/2012/wordml" xmlns:w16cid="http://schemas.microsoft.com/office/word/2016/wordml/cid" xmlns:w16se="http://schemas.microsoft.com/office/word/2015/wordml/symex" mc:Ignorable="w14 w15 w16se w16cid">
+<w:styles xmlns:mc="http://schemas.openxmlformats.org/markup-compatibility/2006" xmlns:r="http://schemas.openxmlformats.org/officeDocument/2006/relationships" xmlns:w="http://schemas.openxmlformats.org/wordprocessingml/2006/main" xmlns:w14="http://schemas.microsoft.com/office/word/2010/wordml" xmlns:w15="http://schemas.microsoft.com/office/word/2012/wordml" mc:Ignorable="w14 w15">
   <w:docDefaults>
     <w:rPrDefault>
       <w:rPr>
@@ -23314,7 +24080,7 @@
       </w:pPr>
     </w:pPrDefault>
   </w:docDefaults>
-  <w:latentStyles w:defLockedState="0" w:defUIPriority="99" w:defSemiHidden="0" w:defUnhideWhenUsed="0" w:defQFormat="0" w:count="375">
+  <w:latentStyles w:defLockedState="0" w:defUIPriority="99" w:defSemiHidden="0" w:defUnhideWhenUsed="0" w:defQFormat="0" w:count="371">
     <w:lsdException w:name="Normal" w:uiPriority="0" w:qFormat="1"/>
     <w:lsdException w:name="heading 1" w:uiPriority="9" w:qFormat="1"/>
     <w:lsdException w:name="heading 2" w:semiHidden="1" w:uiPriority="9" w:unhideWhenUsed="1" w:qFormat="1"/>
@@ -23686,10 +24452,6 @@
     <w:lsdException w:name="List Table 5 Dark Accent 6" w:uiPriority="50"/>
     <w:lsdException w:name="List Table 6 Colorful Accent 6" w:uiPriority="51"/>
     <w:lsdException w:name="List Table 7 Colorful Accent 6" w:uiPriority="52"/>
-    <w:lsdException w:name="Mention" w:semiHidden="1" w:unhideWhenUsed="1"/>
-    <w:lsdException w:name="Smart Hyperlink" w:semiHidden="1" w:unhideWhenUsed="1"/>
-    <w:lsdException w:name="Hashtag" w:semiHidden="1" w:unhideWhenUsed="1"/>
-    <w:lsdException w:name="Unresolved Mention" w:semiHidden="1" w:unhideWhenUsed="1"/>
   </w:latentStyles>
   <w:style w:type="paragraph" w:default="1" w:styleId="Normal">
     <w:name w:val="Normal"/>
@@ -23803,6 +24565,7 @@
       <w:spacing w:after="0" w:line="240" w:lineRule="auto"/>
     </w:pPr>
     <w:tblPr>
+      <w:tblInd w:w="0" w:type="dxa"/>
       <w:tblBorders>
         <w:top w:val="single" w:sz="4" w:space="0" w:color="000000" w:themeColor="text1"/>
         <w:left w:val="single" w:sz="4" w:space="0" w:color="000000" w:themeColor="text1"/>
@@ -23811,6 +24574,12 @@
         <w:insideH w:val="single" w:sz="4" w:space="0" w:color="000000" w:themeColor="text1"/>
         <w:insideV w:val="single" w:sz="4" w:space="0" w:color="000000" w:themeColor="text1"/>
       </w:tblBorders>
+      <w:tblCellMar>
+        <w:top w:w="0" w:type="dxa"/>
+        <w:left w:w="108" w:type="dxa"/>
+        <w:bottom w:w="0" w:type="dxa"/>
+        <w:right w:w="108" w:type="dxa"/>
+      </w:tblCellMar>
     </w:tblPr>
   </w:style>
   <w:style w:type="paragraph" w:styleId="BalloonText">
@@ -24463,7 +25232,7 @@
 </file>
 
 <file path=customXml/itemProps1.xml><?xml version="1.0" encoding="utf-8"?>
-<ds:datastoreItem xmlns:ds="http://schemas.openxmlformats.org/officeDocument/2006/customXml" ds:itemID="{00CB26DA-B272-4A29-A241-5249E68E3DFE}">
+<ds:datastoreItem xmlns:ds="http://schemas.openxmlformats.org/officeDocument/2006/customXml" ds:itemID="{365DA9E3-5370-443C-98EC-85704617736A}">
   <ds:schemaRefs>
     <ds:schemaRef ds:uri="http://schemas.openxmlformats.org/officeDocument/2006/bibliography"/>
   </ds:schemaRefs>

</xml_diff>

<commit_message>
SOS use cases added
</commit_message>
<xml_diff>
--- a/Use Case Diagrams and Flow of Events/Flow of events.docx
+++ b/Use Case Diagrams and Flow of Events/Flow of events.docx
@@ -1,6 +1,6 @@
 
 <file path=word/document.xml><?xml version="1.0" encoding="utf-8"?>
-<w:document xmlns:wpc="http://schemas.microsoft.com/office/word/2010/wordprocessingCanvas" xmlns:mc="http://schemas.openxmlformats.org/markup-compatibility/2006" xmlns:o="urn:schemas-microsoft-com:office:office" xmlns:r="http://schemas.openxmlformats.org/officeDocument/2006/relationships" xmlns:m="http://schemas.openxmlformats.org/officeDocument/2006/math" xmlns:v="urn:schemas-microsoft-com:vml" xmlns:wp14="http://schemas.microsoft.com/office/word/2010/wordprocessingDrawing" xmlns:wp="http://schemas.openxmlformats.org/drawingml/2006/wordprocessingDrawing" xmlns:w10="urn:schemas-microsoft-com:office:word" xmlns:w="http://schemas.openxmlformats.org/wordprocessingml/2006/main" xmlns:w14="http://schemas.microsoft.com/office/word/2010/wordml" xmlns:w15="http://schemas.microsoft.com/office/word/2012/wordml" xmlns:wpg="http://schemas.microsoft.com/office/word/2010/wordprocessingGroup" xmlns:wpi="http://schemas.microsoft.com/office/word/2010/wordprocessingInk" xmlns:wne="http://schemas.microsoft.com/office/word/2006/wordml" xmlns:wps="http://schemas.microsoft.com/office/word/2010/wordprocessingShape" mc:Ignorable="w14 w15 wp14">
+<w:document xmlns:wpc="http://schemas.microsoft.com/office/word/2010/wordprocessingCanvas" xmlns:cx="http://schemas.microsoft.com/office/drawing/2014/chartex" xmlns:cx1="http://schemas.microsoft.com/office/drawing/2015/9/8/chartex" xmlns:cx2="http://schemas.microsoft.com/office/drawing/2015/10/21/chartex" xmlns:cx3="http://schemas.microsoft.com/office/drawing/2016/5/9/chartex" xmlns:cx4="http://schemas.microsoft.com/office/drawing/2016/5/10/chartex" xmlns:cx5="http://schemas.microsoft.com/office/drawing/2016/5/11/chartex" xmlns:cx6="http://schemas.microsoft.com/office/drawing/2016/5/12/chartex" xmlns:cx7="http://schemas.microsoft.com/office/drawing/2016/5/13/chartex" xmlns:cx8="http://schemas.microsoft.com/office/drawing/2016/5/14/chartex" xmlns:mc="http://schemas.openxmlformats.org/markup-compatibility/2006" xmlns:aink="http://schemas.microsoft.com/office/drawing/2016/ink" xmlns:am3d="http://schemas.microsoft.com/office/drawing/2017/model3d" xmlns:o="urn:schemas-microsoft-com:office:office" xmlns:r="http://schemas.openxmlformats.org/officeDocument/2006/relationships" xmlns:m="http://schemas.openxmlformats.org/officeDocument/2006/math" xmlns:v="urn:schemas-microsoft-com:vml" xmlns:wp14="http://schemas.microsoft.com/office/word/2010/wordprocessingDrawing" xmlns:wp="http://schemas.openxmlformats.org/drawingml/2006/wordprocessingDrawing" xmlns:w10="urn:schemas-microsoft-com:office:word" xmlns:w="http://schemas.openxmlformats.org/wordprocessingml/2006/main" xmlns:w14="http://schemas.microsoft.com/office/word/2010/wordml" xmlns:w15="http://schemas.microsoft.com/office/word/2012/wordml" xmlns:w16cid="http://schemas.microsoft.com/office/word/2016/wordml/cid" xmlns:w16se="http://schemas.microsoft.com/office/word/2015/wordml/symex" xmlns:wpg="http://schemas.microsoft.com/office/word/2010/wordprocessingGroup" xmlns:wpi="http://schemas.microsoft.com/office/word/2010/wordprocessingInk" xmlns:wne="http://schemas.microsoft.com/office/word/2006/wordml" xmlns:wps="http://schemas.microsoft.com/office/word/2010/wordprocessingShape" mc:Ignorable="w14 w15 w16se w16cid wp14">
   <w:body>
     <w:p>
       <w:pPr>
@@ -2485,8 +2485,13 @@
                 <w:numId w:val="38"/>
               </w:numPr>
             </w:pPr>
-            <w:r>
-              <w:t xml:space="preserve">Patient  choose to display his/her history  </w:t>
+            <w:proofErr w:type="gramStart"/>
+            <w:r>
+              <w:t>Patient  choose</w:t>
+            </w:r>
+            <w:proofErr w:type="gramEnd"/>
+            <w:r>
+              <w:t xml:space="preserve"> to display his/her history  </w:t>
             </w:r>
           </w:p>
         </w:tc>
@@ -5453,7 +5458,15 @@
           </w:tcPr>
           <w:p>
             <w:r>
-              <w:t>2- System displays a list containing medicine and it’s alternatives</w:t>
+              <w:t xml:space="preserve">2- System displays a list containing medicine and </w:t>
+            </w:r>
+            <w:proofErr w:type="gramStart"/>
+            <w:r>
+              <w:t>it’s</w:t>
+            </w:r>
+            <w:proofErr w:type="gramEnd"/>
+            <w:r>
+              <w:t xml:space="preserve"> alternatives</w:t>
             </w:r>
           </w:p>
         </w:tc>
@@ -7261,11 +7274,16 @@
                 <w:numId w:val="38"/>
               </w:numPr>
             </w:pPr>
+            <w:proofErr w:type="gramStart"/>
             <w:r>
               <w:t>Patient  ch</w:t>
             </w:r>
             <w:r>
-              <w:t>oose to display his/her attachments</w:t>
+              <w:t>oose</w:t>
+            </w:r>
+            <w:proofErr w:type="gramEnd"/>
+            <w:r>
+              <w:t xml:space="preserve"> to display his/her attachments</w:t>
             </w:r>
             <w:r>
               <w:t xml:space="preserve"> </w:t>
@@ -7574,7 +7592,11 @@
           </w:tcPr>
           <w:p>
             <w:r>
-              <w:t>Login as doctor</w:t>
+              <w:t xml:space="preserve">Login as </w:t>
+            </w:r>
+            <w:proofErr w:type="gramStart"/>
+            <w:r>
+              <w:t>doctor</w:t>
             </w:r>
             <w:r>
               <w:rPr>
@@ -7584,7 +7606,11 @@
               <w:t xml:space="preserve"> </w:t>
             </w:r>
             <w:r>
-              <w:t xml:space="preserve"> or as patient </w:t>
+              <w:t xml:space="preserve"> or</w:t>
+            </w:r>
+            <w:proofErr w:type="gramEnd"/>
+            <w:r>
+              <w:t xml:space="preserve"> as patient </w:t>
             </w:r>
           </w:p>
         </w:tc>
@@ -17964,11 +17990,16 @@
               <w:t>The two users are</w:t>
             </w:r>
             <w:r>
-              <w:t xml:space="preserve"> marked as a sibling</w:t>
+              <w:t xml:space="preserve"> marked as </w:t>
+            </w:r>
+            <w:proofErr w:type="gramStart"/>
+            <w:r>
+              <w:t>a sibling</w:t>
             </w:r>
             <w:r>
               <w:t>s</w:t>
             </w:r>
+            <w:proofErr w:type="gramEnd"/>
           </w:p>
         </w:tc>
       </w:tr>
@@ -19699,6 +19730,901 @@
               <w:lastRenderedPageBreak/>
               <w:t>place</w:t>
             </w:r>
+          </w:p>
+        </w:tc>
+      </w:tr>
+    </w:tbl>
+    <w:p/>
+    <w:tbl>
+      <w:tblPr>
+        <w:tblW w:w="9393" w:type="dxa"/>
+        <w:tblInd w:w="-15" w:type="dxa"/>
+        <w:tblBorders>
+          <w:top w:val="single" w:sz="4" w:space="0" w:color="auto"/>
+          <w:left w:val="single" w:sz="4" w:space="0" w:color="auto"/>
+          <w:bottom w:val="single" w:sz="4" w:space="0" w:color="auto"/>
+          <w:right w:val="single" w:sz="4" w:space="0" w:color="auto"/>
+          <w:insideH w:val="single" w:sz="4" w:space="0" w:color="auto"/>
+          <w:insideV w:val="single" w:sz="4" w:space="0" w:color="auto"/>
+        </w:tblBorders>
+        <w:tblLayout w:type="fixed"/>
+        <w:tblLook w:val="04A0" w:firstRow="1" w:lastRow="0" w:firstColumn="1" w:lastColumn="0" w:noHBand="0" w:noVBand="1"/>
+      </w:tblPr>
+      <w:tblGrid>
+        <w:gridCol w:w="1907"/>
+        <w:gridCol w:w="3471"/>
+        <w:gridCol w:w="4015"/>
+      </w:tblGrid>
+      <w:tr>
+        <w:trPr>
+          <w:trHeight w:val="312"/>
+        </w:trPr>
+        <w:tc>
+          <w:tcPr>
+            <w:tcW w:w="1907" w:type="dxa"/>
+            <w:hideMark/>
+          </w:tcPr>
+          <w:p>
+            <w:pPr>
+              <w:rPr>
+                <w:b/>
+                <w:bCs/>
+              </w:rPr>
+            </w:pPr>
+            <w:r>
+              <w:rPr>
+                <w:b/>
+                <w:bCs/>
+              </w:rPr>
+              <w:t>Use Case ID:</w:t>
+            </w:r>
+          </w:p>
+        </w:tc>
+        <w:tc>
+          <w:tcPr>
+            <w:tcW w:w="7486" w:type="dxa"/>
+            <w:gridSpan w:val="2"/>
+          </w:tcPr>
+          <w:p>
+            <w:pPr>
+              <w:tabs>
+                <w:tab w:val="left" w:pos="990"/>
+              </w:tabs>
+            </w:pPr>
+            <w:r>
+              <w:t>32</w:t>
+            </w:r>
+          </w:p>
+        </w:tc>
+      </w:tr>
+      <w:tr>
+        <w:trPr>
+          <w:trHeight w:val="246"/>
+        </w:trPr>
+        <w:tc>
+          <w:tcPr>
+            <w:tcW w:w="1907" w:type="dxa"/>
+            <w:hideMark/>
+          </w:tcPr>
+          <w:p>
+            <w:pPr>
+              <w:rPr>
+                <w:b/>
+                <w:bCs/>
+              </w:rPr>
+            </w:pPr>
+            <w:r>
+              <w:rPr>
+                <w:b/>
+                <w:bCs/>
+              </w:rPr>
+              <w:t>Use Case Name:</w:t>
+            </w:r>
+          </w:p>
+        </w:tc>
+        <w:tc>
+          <w:tcPr>
+            <w:tcW w:w="7486" w:type="dxa"/>
+            <w:gridSpan w:val="2"/>
+          </w:tcPr>
+          <w:p>
+            <w:r>
+              <w:t>Send SOS</w:t>
+            </w:r>
+          </w:p>
+        </w:tc>
+      </w:tr>
+      <w:tr>
+        <w:tc>
+          <w:tcPr>
+            <w:tcW w:w="1907" w:type="dxa"/>
+            <w:hideMark/>
+          </w:tcPr>
+          <w:p>
+            <w:pPr>
+              <w:rPr>
+                <w:b/>
+                <w:bCs/>
+              </w:rPr>
+            </w:pPr>
+            <w:r>
+              <w:rPr>
+                <w:b/>
+                <w:bCs/>
+              </w:rPr>
+              <w:t>Actors:</w:t>
+            </w:r>
+          </w:p>
+        </w:tc>
+        <w:tc>
+          <w:tcPr>
+            <w:tcW w:w="7486" w:type="dxa"/>
+            <w:gridSpan w:val="2"/>
+          </w:tcPr>
+          <w:p>
+            <w:r>
+              <w:t>Citizen</w:t>
+            </w:r>
+          </w:p>
+        </w:tc>
+      </w:tr>
+      <w:tr>
+        <w:tc>
+          <w:tcPr>
+            <w:tcW w:w="1907" w:type="dxa"/>
+            <w:hideMark/>
+          </w:tcPr>
+          <w:p>
+            <w:pPr>
+              <w:rPr>
+                <w:b/>
+                <w:bCs/>
+              </w:rPr>
+            </w:pPr>
+            <w:r>
+              <w:rPr>
+                <w:b/>
+                <w:bCs/>
+              </w:rPr>
+              <w:t>Pre-conditions:</w:t>
+            </w:r>
+          </w:p>
+        </w:tc>
+        <w:tc>
+          <w:tcPr>
+            <w:tcW w:w="7486" w:type="dxa"/>
+            <w:gridSpan w:val="2"/>
+          </w:tcPr>
+          <w:p>
+            <w:r>
+              <w:t>User is logged in</w:t>
+            </w:r>
+          </w:p>
+        </w:tc>
+      </w:tr>
+      <w:tr>
+        <w:tc>
+          <w:tcPr>
+            <w:tcW w:w="1907" w:type="dxa"/>
+            <w:hideMark/>
+          </w:tcPr>
+          <w:p>
+            <w:pPr>
+              <w:rPr>
+                <w:b/>
+                <w:bCs/>
+              </w:rPr>
+            </w:pPr>
+            <w:r>
+              <w:rPr>
+                <w:b/>
+                <w:bCs/>
+              </w:rPr>
+              <w:t>Post-conditions:</w:t>
+            </w:r>
+          </w:p>
+        </w:tc>
+        <w:tc>
+          <w:tcPr>
+            <w:tcW w:w="7486" w:type="dxa"/>
+            <w:gridSpan w:val="2"/>
+          </w:tcPr>
+          <w:p>
+            <w:pPr>
+              <w:rPr>
+                <w:lang w:bidi="ar-EG"/>
+              </w:rPr>
+            </w:pPr>
+            <w:r>
+              <w:t>The SOS is delivered to the nearest hospitals</w:t>
+            </w:r>
+          </w:p>
+        </w:tc>
+      </w:tr>
+      <w:tr>
+        <w:trPr>
+          <w:trHeight w:val="108"/>
+        </w:trPr>
+        <w:tc>
+          <w:tcPr>
+            <w:tcW w:w="1907" w:type="dxa"/>
+            <w:vMerge w:val="restart"/>
+            <w:hideMark/>
+          </w:tcPr>
+          <w:p>
+            <w:pPr>
+              <w:rPr>
+                <w:b/>
+                <w:bCs/>
+              </w:rPr>
+            </w:pPr>
+            <w:r>
+              <w:rPr>
+                <w:b/>
+                <w:bCs/>
+              </w:rPr>
+              <w:t>Flow of events:</w:t>
+            </w:r>
+          </w:p>
+        </w:tc>
+        <w:tc>
+          <w:tcPr>
+            <w:tcW w:w="3471" w:type="dxa"/>
+            <w:shd w:val="clear" w:color="auto" w:fill="C00000"/>
+            <w:hideMark/>
+          </w:tcPr>
+          <w:p>
+            <w:pPr>
+              <w:jc w:val="center"/>
+              <w:rPr>
+                <w:b/>
+                <w:bCs/>
+                <w:color w:val="FFFFFF" w:themeColor="background1"/>
+              </w:rPr>
+            </w:pPr>
+            <w:r>
+              <w:rPr>
+                <w:b/>
+                <w:bCs/>
+                <w:color w:val="FFFFFF" w:themeColor="background1"/>
+              </w:rPr>
+              <w:t>User Action</w:t>
+            </w:r>
+          </w:p>
+        </w:tc>
+        <w:tc>
+          <w:tcPr>
+            <w:tcW w:w="4015" w:type="dxa"/>
+            <w:shd w:val="clear" w:color="auto" w:fill="C00000"/>
+            <w:hideMark/>
+          </w:tcPr>
+          <w:p>
+            <w:pPr>
+              <w:jc w:val="center"/>
+              <w:rPr>
+                <w:b/>
+                <w:bCs/>
+                <w:color w:val="FFFFFF" w:themeColor="background1"/>
+                <w:highlight w:val="darkRed"/>
+              </w:rPr>
+            </w:pPr>
+            <w:r>
+              <w:rPr>
+                <w:b/>
+                <w:bCs/>
+                <w:color w:val="FFFFFF" w:themeColor="background1"/>
+              </w:rPr>
+              <w:t>System Action</w:t>
+            </w:r>
+          </w:p>
+        </w:tc>
+      </w:tr>
+      <w:tr>
+        <w:trPr>
+          <w:trHeight w:val="106"/>
+        </w:trPr>
+        <w:tc>
+          <w:tcPr>
+            <w:tcW w:w="1907" w:type="dxa"/>
+            <w:vMerge/>
+            <w:vAlign w:val="center"/>
+            <w:hideMark/>
+          </w:tcPr>
+          <w:p>
+            <w:pPr>
+              <w:spacing w:after="0"/>
+              <w:rPr>
+                <w:b/>
+                <w:bCs/>
+              </w:rPr>
+            </w:pPr>
+          </w:p>
+        </w:tc>
+        <w:tc>
+          <w:tcPr>
+            <w:tcW w:w="3471" w:type="dxa"/>
+          </w:tcPr>
+          <w:p>
+            <w:r>
+              <w:t>1- User chooses to send an SOS</w:t>
+            </w:r>
+          </w:p>
+        </w:tc>
+        <w:tc>
+          <w:tcPr>
+            <w:tcW w:w="4015" w:type="dxa"/>
+          </w:tcPr>
+          <w:p/>
+        </w:tc>
+      </w:tr>
+      <w:tr>
+        <w:trPr>
+          <w:trHeight w:val="106"/>
+        </w:trPr>
+        <w:tc>
+          <w:tcPr>
+            <w:tcW w:w="1907" w:type="dxa"/>
+            <w:vMerge/>
+            <w:vAlign w:val="center"/>
+            <w:hideMark/>
+          </w:tcPr>
+          <w:p>
+            <w:pPr>
+              <w:spacing w:after="0"/>
+              <w:rPr>
+                <w:b/>
+                <w:bCs/>
+              </w:rPr>
+            </w:pPr>
+          </w:p>
+        </w:tc>
+        <w:tc>
+          <w:tcPr>
+            <w:tcW w:w="3471" w:type="dxa"/>
+          </w:tcPr>
+          <w:p/>
+        </w:tc>
+        <w:tc>
+          <w:tcPr>
+            <w:tcW w:w="4015" w:type="dxa"/>
+          </w:tcPr>
+          <w:p>
+            <w:r>
+              <w:t>2- System asks the user to describe the problem/ emergency situation</w:t>
+            </w:r>
+          </w:p>
+        </w:tc>
+      </w:tr>
+      <w:tr>
+        <w:trPr>
+          <w:trHeight w:val="106"/>
+        </w:trPr>
+        <w:tc>
+          <w:tcPr>
+            <w:tcW w:w="1907" w:type="dxa"/>
+            <w:vMerge/>
+            <w:vAlign w:val="center"/>
+          </w:tcPr>
+          <w:p>
+            <w:pPr>
+              <w:spacing w:after="0"/>
+              <w:rPr>
+                <w:b/>
+                <w:bCs/>
+              </w:rPr>
+            </w:pPr>
+          </w:p>
+        </w:tc>
+        <w:tc>
+          <w:tcPr>
+            <w:tcW w:w="3471" w:type="dxa"/>
+          </w:tcPr>
+          <w:p>
+            <w:r>
+              <w:t>3- User types the description and submits the SOS</w:t>
+            </w:r>
+          </w:p>
+        </w:tc>
+        <w:tc>
+          <w:tcPr>
+            <w:tcW w:w="4015" w:type="dxa"/>
+          </w:tcPr>
+          <w:p/>
+        </w:tc>
+      </w:tr>
+      <w:tr>
+        <w:trPr>
+          <w:trHeight w:val="106"/>
+        </w:trPr>
+        <w:tc>
+          <w:tcPr>
+            <w:tcW w:w="1907" w:type="dxa"/>
+            <w:vMerge/>
+            <w:vAlign w:val="center"/>
+          </w:tcPr>
+          <w:p>
+            <w:pPr>
+              <w:spacing w:after="0"/>
+              <w:rPr>
+                <w:b/>
+                <w:bCs/>
+              </w:rPr>
+            </w:pPr>
+          </w:p>
+        </w:tc>
+        <w:tc>
+          <w:tcPr>
+            <w:tcW w:w="3471" w:type="dxa"/>
+          </w:tcPr>
+          <w:p/>
+        </w:tc>
+        <w:tc>
+          <w:tcPr>
+            <w:tcW w:w="4015" w:type="dxa"/>
+          </w:tcPr>
+          <w:p>
+            <w:r>
+              <w:t>4- System sends the SOS message to the nearest hospitals according to current user location</w:t>
+            </w:r>
+          </w:p>
+        </w:tc>
+      </w:tr>
+    </w:tbl>
+    <w:p/>
+    <w:tbl>
+      <w:tblPr>
+        <w:tblW w:w="9393" w:type="dxa"/>
+        <w:tblInd w:w="-15" w:type="dxa"/>
+        <w:tblBorders>
+          <w:top w:val="single" w:sz="4" w:space="0" w:color="auto"/>
+          <w:left w:val="single" w:sz="4" w:space="0" w:color="auto"/>
+          <w:bottom w:val="single" w:sz="4" w:space="0" w:color="auto"/>
+          <w:right w:val="single" w:sz="4" w:space="0" w:color="auto"/>
+          <w:insideH w:val="single" w:sz="4" w:space="0" w:color="auto"/>
+          <w:insideV w:val="single" w:sz="4" w:space="0" w:color="auto"/>
+        </w:tblBorders>
+        <w:tblLayout w:type="fixed"/>
+        <w:tblLook w:val="04A0" w:firstRow="1" w:lastRow="0" w:firstColumn="1" w:lastColumn="0" w:noHBand="0" w:noVBand="1"/>
+      </w:tblPr>
+      <w:tblGrid>
+        <w:gridCol w:w="1907"/>
+        <w:gridCol w:w="3471"/>
+        <w:gridCol w:w="4015"/>
+      </w:tblGrid>
+      <w:tr>
+        <w:trPr>
+          <w:trHeight w:val="312"/>
+        </w:trPr>
+        <w:tc>
+          <w:tcPr>
+            <w:tcW w:w="1907" w:type="dxa"/>
+            <w:hideMark/>
+          </w:tcPr>
+          <w:p>
+            <w:pPr>
+              <w:rPr>
+                <w:b/>
+                <w:bCs/>
+              </w:rPr>
+            </w:pPr>
+            <w:r>
+              <w:rPr>
+                <w:b/>
+                <w:bCs/>
+              </w:rPr>
+              <w:t>Use Case ID:</w:t>
+            </w:r>
+          </w:p>
+        </w:tc>
+        <w:tc>
+          <w:tcPr>
+            <w:tcW w:w="7486" w:type="dxa"/>
+            <w:gridSpan w:val="2"/>
+          </w:tcPr>
+          <w:p>
+            <w:pPr>
+              <w:tabs>
+                <w:tab w:val="left" w:pos="990"/>
+              </w:tabs>
+            </w:pPr>
+            <w:r>
+              <w:t>32</w:t>
+            </w:r>
+          </w:p>
+        </w:tc>
+      </w:tr>
+      <w:tr>
+        <w:trPr>
+          <w:trHeight w:val="246"/>
+        </w:trPr>
+        <w:tc>
+          <w:tcPr>
+            <w:tcW w:w="1907" w:type="dxa"/>
+            <w:hideMark/>
+          </w:tcPr>
+          <w:p>
+            <w:pPr>
+              <w:rPr>
+                <w:b/>
+                <w:bCs/>
+              </w:rPr>
+            </w:pPr>
+            <w:r>
+              <w:rPr>
+                <w:b/>
+                <w:bCs/>
+              </w:rPr>
+              <w:t>Use Case Name:</w:t>
+            </w:r>
+          </w:p>
+        </w:tc>
+        <w:tc>
+          <w:tcPr>
+            <w:tcW w:w="7486" w:type="dxa"/>
+            <w:gridSpan w:val="2"/>
+          </w:tcPr>
+          <w:p>
+            <w:r>
+              <w:t>Respond to</w:t>
+            </w:r>
+            <w:r>
+              <w:t xml:space="preserve"> SOS</w:t>
+            </w:r>
+          </w:p>
+        </w:tc>
+      </w:tr>
+      <w:tr>
+        <w:tc>
+          <w:tcPr>
+            <w:tcW w:w="1907" w:type="dxa"/>
+            <w:hideMark/>
+          </w:tcPr>
+          <w:p>
+            <w:pPr>
+              <w:rPr>
+                <w:b/>
+                <w:bCs/>
+              </w:rPr>
+            </w:pPr>
+            <w:r>
+              <w:rPr>
+                <w:b/>
+                <w:bCs/>
+              </w:rPr>
+              <w:t>Actors:</w:t>
+            </w:r>
+          </w:p>
+        </w:tc>
+        <w:tc>
+          <w:tcPr>
+            <w:tcW w:w="7486" w:type="dxa"/>
+            <w:gridSpan w:val="2"/>
+          </w:tcPr>
+          <w:p>
+            <w:r>
+              <w:t>Hospital admin - Doctor</w:t>
+            </w:r>
+          </w:p>
+        </w:tc>
+      </w:tr>
+      <w:tr>
+        <w:tc>
+          <w:tcPr>
+            <w:tcW w:w="1907" w:type="dxa"/>
+            <w:hideMark/>
+          </w:tcPr>
+          <w:p>
+            <w:pPr>
+              <w:rPr>
+                <w:b/>
+                <w:bCs/>
+              </w:rPr>
+            </w:pPr>
+            <w:r>
+              <w:rPr>
+                <w:b/>
+                <w:bCs/>
+              </w:rPr>
+              <w:t>Pre-conditions:</w:t>
+            </w:r>
+          </w:p>
+        </w:tc>
+        <w:tc>
+          <w:tcPr>
+            <w:tcW w:w="7486" w:type="dxa"/>
+            <w:gridSpan w:val="2"/>
+          </w:tcPr>
+          <w:p>
+            <w:r>
+              <w:t>- The user is logged in</w:t>
+            </w:r>
+          </w:p>
+          <w:p>
+            <w:r>
+              <w:t xml:space="preserve">- </w:t>
+            </w:r>
+            <w:r>
+              <w:t>Doctor is able to respond if only he is a member in a hospital</w:t>
+            </w:r>
+          </w:p>
+        </w:tc>
+      </w:tr>
+      <w:tr>
+        <w:tc>
+          <w:tcPr>
+            <w:tcW w:w="1907" w:type="dxa"/>
+            <w:hideMark/>
+          </w:tcPr>
+          <w:p>
+            <w:pPr>
+              <w:rPr>
+                <w:b/>
+                <w:bCs/>
+              </w:rPr>
+            </w:pPr>
+            <w:r>
+              <w:rPr>
+                <w:b/>
+                <w:bCs/>
+              </w:rPr>
+              <w:t>Post-conditions:</w:t>
+            </w:r>
+          </w:p>
+        </w:tc>
+        <w:tc>
+          <w:tcPr>
+            <w:tcW w:w="7486" w:type="dxa"/>
+            <w:gridSpan w:val="2"/>
+          </w:tcPr>
+          <w:p>
+            <w:pPr>
+              <w:rPr>
+                <w:lang w:bidi="ar-EG"/>
+              </w:rPr>
+            </w:pPr>
+            <w:r>
+              <w:t>The SOS is marked as closed</w:t>
+            </w:r>
+          </w:p>
+        </w:tc>
+      </w:tr>
+      <w:tr>
+        <w:trPr>
+          <w:trHeight w:val="108"/>
+        </w:trPr>
+        <w:tc>
+          <w:tcPr>
+            <w:tcW w:w="1907" w:type="dxa"/>
+            <w:vMerge w:val="restart"/>
+            <w:hideMark/>
+          </w:tcPr>
+          <w:p>
+            <w:pPr>
+              <w:rPr>
+                <w:b/>
+                <w:bCs/>
+              </w:rPr>
+            </w:pPr>
+            <w:r>
+              <w:rPr>
+                <w:b/>
+                <w:bCs/>
+              </w:rPr>
+              <w:t>Flow of events:</w:t>
+            </w:r>
+          </w:p>
+        </w:tc>
+        <w:tc>
+          <w:tcPr>
+            <w:tcW w:w="3471" w:type="dxa"/>
+            <w:shd w:val="clear" w:color="auto" w:fill="C00000"/>
+            <w:hideMark/>
+          </w:tcPr>
+          <w:p>
+            <w:pPr>
+              <w:jc w:val="center"/>
+              <w:rPr>
+                <w:b/>
+                <w:bCs/>
+                <w:color w:val="FFFFFF" w:themeColor="background1"/>
+              </w:rPr>
+            </w:pPr>
+            <w:r>
+              <w:rPr>
+                <w:b/>
+                <w:bCs/>
+                <w:color w:val="FFFFFF" w:themeColor="background1"/>
+              </w:rPr>
+              <w:t>User Action</w:t>
+            </w:r>
+          </w:p>
+        </w:tc>
+        <w:tc>
+          <w:tcPr>
+            <w:tcW w:w="4015" w:type="dxa"/>
+            <w:shd w:val="clear" w:color="auto" w:fill="C00000"/>
+            <w:hideMark/>
+          </w:tcPr>
+          <w:p>
+            <w:pPr>
+              <w:jc w:val="center"/>
+              <w:rPr>
+                <w:b/>
+                <w:bCs/>
+                <w:color w:val="FFFFFF" w:themeColor="background1"/>
+                <w:highlight w:val="darkRed"/>
+              </w:rPr>
+            </w:pPr>
+            <w:r>
+              <w:rPr>
+                <w:b/>
+                <w:bCs/>
+                <w:color w:val="FFFFFF" w:themeColor="background1"/>
+              </w:rPr>
+              <w:t>System Action</w:t>
+            </w:r>
+          </w:p>
+        </w:tc>
+      </w:tr>
+      <w:tr>
+        <w:trPr>
+          <w:trHeight w:val="106"/>
+        </w:trPr>
+        <w:tc>
+          <w:tcPr>
+            <w:tcW w:w="1907" w:type="dxa"/>
+            <w:vMerge/>
+            <w:vAlign w:val="center"/>
+            <w:hideMark/>
+          </w:tcPr>
+          <w:p>
+            <w:pPr>
+              <w:spacing w:after="0"/>
+              <w:rPr>
+                <w:b/>
+                <w:bCs/>
+              </w:rPr>
+            </w:pPr>
+          </w:p>
+        </w:tc>
+        <w:tc>
+          <w:tcPr>
+            <w:tcW w:w="3471" w:type="dxa"/>
+          </w:tcPr>
+          <w:p>
+            <w:r>
+              <w:t xml:space="preserve">1- </w:t>
+            </w:r>
+            <w:r>
+              <w:t>User chooses the SOS that he wants to respond to</w:t>
+            </w:r>
+          </w:p>
+        </w:tc>
+        <w:tc>
+          <w:tcPr>
+            <w:tcW w:w="4015" w:type="dxa"/>
+          </w:tcPr>
+          <w:p/>
+        </w:tc>
+      </w:tr>
+      <w:tr>
+        <w:trPr>
+          <w:trHeight w:val="106"/>
+        </w:trPr>
+        <w:tc>
+          <w:tcPr>
+            <w:tcW w:w="1907" w:type="dxa"/>
+            <w:vMerge/>
+            <w:vAlign w:val="center"/>
+            <w:hideMark/>
+          </w:tcPr>
+          <w:p>
+            <w:pPr>
+              <w:spacing w:after="0"/>
+              <w:rPr>
+                <w:b/>
+                <w:bCs/>
+              </w:rPr>
+            </w:pPr>
+          </w:p>
+        </w:tc>
+        <w:tc>
+          <w:tcPr>
+            <w:tcW w:w="3471" w:type="dxa"/>
+          </w:tcPr>
+          <w:p/>
+        </w:tc>
+        <w:tc>
+          <w:tcPr>
+            <w:tcW w:w="4015" w:type="dxa"/>
+          </w:tcPr>
+          <w:p>
+            <w:r>
+              <w:t xml:space="preserve">2- System </w:t>
+            </w:r>
+            <w:r>
+              <w:t>views the SOS description</w:t>
+            </w:r>
+          </w:p>
+        </w:tc>
+      </w:tr>
+      <w:tr>
+        <w:trPr>
+          <w:trHeight w:val="106"/>
+        </w:trPr>
+        <w:tc>
+          <w:tcPr>
+            <w:tcW w:w="1907" w:type="dxa"/>
+            <w:vMerge/>
+            <w:vAlign w:val="center"/>
+          </w:tcPr>
+          <w:p>
+            <w:pPr>
+              <w:spacing w:after="0"/>
+              <w:rPr>
+                <w:b/>
+                <w:bCs/>
+              </w:rPr>
+            </w:pPr>
+          </w:p>
+        </w:tc>
+        <w:tc>
+          <w:tcPr>
+            <w:tcW w:w="3471" w:type="dxa"/>
+          </w:tcPr>
+          <w:p>
+            <w:r>
+              <w:t xml:space="preserve">3- User </w:t>
+            </w:r>
+            <w:r>
+              <w:t>chooses to respond to the SOS</w:t>
+            </w:r>
+          </w:p>
+        </w:tc>
+        <w:tc>
+          <w:tcPr>
+            <w:tcW w:w="4015" w:type="dxa"/>
+          </w:tcPr>
+          <w:p/>
+        </w:tc>
+      </w:tr>
+      <w:tr>
+        <w:trPr>
+          <w:trHeight w:val="106"/>
+        </w:trPr>
+        <w:tc>
+          <w:tcPr>
+            <w:tcW w:w="1907" w:type="dxa"/>
+            <w:vMerge/>
+            <w:vAlign w:val="center"/>
+          </w:tcPr>
+          <w:p>
+            <w:pPr>
+              <w:spacing w:after="0"/>
+              <w:rPr>
+                <w:b/>
+                <w:bCs/>
+              </w:rPr>
+            </w:pPr>
+          </w:p>
+        </w:tc>
+        <w:tc>
+          <w:tcPr>
+            <w:tcW w:w="3471" w:type="dxa"/>
+          </w:tcPr>
+          <w:p/>
+        </w:tc>
+        <w:tc>
+          <w:tcPr>
+            <w:tcW w:w="4015" w:type="dxa"/>
+          </w:tcPr>
+          <w:p>
+            <w:r>
+              <w:t xml:space="preserve">4- </w:t>
+            </w:r>
+            <w:r>
+              <w:t>System marks the SOS as closed, and sends a message to the user who sent the SOS, informing him with the name of the hospital that accepted his SOS</w:t>
+            </w:r>
             <w:bookmarkStart w:id="1" w:name="_GoBack"/>
             <w:bookmarkEnd w:id="1"/>
           </w:p>
@@ -19719,7 +20645,7 @@
 </file>
 
 <file path=word/endnotes.xml><?xml version="1.0" encoding="utf-8"?>
-<w:endnotes xmlns:wpc="http://schemas.microsoft.com/office/word/2010/wordprocessingCanvas" xmlns:mc="http://schemas.openxmlformats.org/markup-compatibility/2006" xmlns:o="urn:schemas-microsoft-com:office:office" xmlns:r="http://schemas.openxmlformats.org/officeDocument/2006/relationships" xmlns:m="http://schemas.openxmlformats.org/officeDocument/2006/math" xmlns:v="urn:schemas-microsoft-com:vml" xmlns:wp14="http://schemas.microsoft.com/office/word/2010/wordprocessingDrawing" xmlns:wp="http://schemas.openxmlformats.org/drawingml/2006/wordprocessingDrawing" xmlns:w10="urn:schemas-microsoft-com:office:word" xmlns:w="http://schemas.openxmlformats.org/wordprocessingml/2006/main" xmlns:w14="http://schemas.microsoft.com/office/word/2010/wordml" xmlns:w15="http://schemas.microsoft.com/office/word/2012/wordml" xmlns:wpg="http://schemas.microsoft.com/office/word/2010/wordprocessingGroup" xmlns:wpi="http://schemas.microsoft.com/office/word/2010/wordprocessingInk" xmlns:wne="http://schemas.microsoft.com/office/word/2006/wordml" xmlns:wps="http://schemas.microsoft.com/office/word/2010/wordprocessingShape" mc:Ignorable="w14 w15 wp14">
+<w:endnotes xmlns:wpc="http://schemas.microsoft.com/office/word/2010/wordprocessingCanvas" xmlns:cx="http://schemas.microsoft.com/office/drawing/2014/chartex" xmlns:cx1="http://schemas.microsoft.com/office/drawing/2015/9/8/chartex" xmlns:cx2="http://schemas.microsoft.com/office/drawing/2015/10/21/chartex" xmlns:cx3="http://schemas.microsoft.com/office/drawing/2016/5/9/chartex" xmlns:cx4="http://schemas.microsoft.com/office/drawing/2016/5/10/chartex" xmlns:cx5="http://schemas.microsoft.com/office/drawing/2016/5/11/chartex" xmlns:cx6="http://schemas.microsoft.com/office/drawing/2016/5/12/chartex" xmlns:cx7="http://schemas.microsoft.com/office/drawing/2016/5/13/chartex" xmlns:cx8="http://schemas.microsoft.com/office/drawing/2016/5/14/chartex" xmlns:mc="http://schemas.openxmlformats.org/markup-compatibility/2006" xmlns:aink="http://schemas.microsoft.com/office/drawing/2016/ink" xmlns:am3d="http://schemas.microsoft.com/office/drawing/2017/model3d" xmlns:o="urn:schemas-microsoft-com:office:office" xmlns:r="http://schemas.openxmlformats.org/officeDocument/2006/relationships" xmlns:m="http://schemas.openxmlformats.org/officeDocument/2006/math" xmlns:v="urn:schemas-microsoft-com:vml" xmlns:wp14="http://schemas.microsoft.com/office/word/2010/wordprocessingDrawing" xmlns:wp="http://schemas.openxmlformats.org/drawingml/2006/wordprocessingDrawing" xmlns:w10="urn:schemas-microsoft-com:office:word" xmlns:w="http://schemas.openxmlformats.org/wordprocessingml/2006/main" xmlns:w14="http://schemas.microsoft.com/office/word/2010/wordml" xmlns:w15="http://schemas.microsoft.com/office/word/2012/wordml" xmlns:w16cid="http://schemas.microsoft.com/office/word/2016/wordml/cid" xmlns:w16se="http://schemas.microsoft.com/office/word/2015/wordml/symex" xmlns:wpg="http://schemas.microsoft.com/office/word/2010/wordprocessingGroup" xmlns:wpi="http://schemas.microsoft.com/office/word/2010/wordprocessingInk" xmlns:wne="http://schemas.microsoft.com/office/word/2006/wordml" xmlns:wps="http://schemas.microsoft.com/office/word/2010/wordprocessingShape" mc:Ignorable="w14 w15 w16se w16cid wp14">
   <w:endnote w:type="separator" w:id="-1">
     <w:p>
       <w:pPr>
@@ -19744,7 +20670,7 @@
 </file>
 
 <file path=word/footer1.xml><?xml version="1.0" encoding="utf-8"?>
-<w:ftr xmlns:wpc="http://schemas.microsoft.com/office/word/2010/wordprocessingCanvas" xmlns:mc="http://schemas.openxmlformats.org/markup-compatibility/2006" xmlns:o="urn:schemas-microsoft-com:office:office" xmlns:r="http://schemas.openxmlformats.org/officeDocument/2006/relationships" xmlns:m="http://schemas.openxmlformats.org/officeDocument/2006/math" xmlns:v="urn:schemas-microsoft-com:vml" xmlns:wp14="http://schemas.microsoft.com/office/word/2010/wordprocessingDrawing" xmlns:wp="http://schemas.openxmlformats.org/drawingml/2006/wordprocessingDrawing" xmlns:w10="urn:schemas-microsoft-com:office:word" xmlns:w="http://schemas.openxmlformats.org/wordprocessingml/2006/main" xmlns:w14="http://schemas.microsoft.com/office/word/2010/wordml" xmlns:w15="http://schemas.microsoft.com/office/word/2012/wordml" xmlns:wpg="http://schemas.microsoft.com/office/word/2010/wordprocessingGroup" xmlns:wpi="http://schemas.microsoft.com/office/word/2010/wordprocessingInk" xmlns:wne="http://schemas.microsoft.com/office/word/2006/wordml" xmlns:wps="http://schemas.microsoft.com/office/word/2010/wordprocessingShape" mc:Ignorable="w14 w15 wp14">
+<w:ftr xmlns:wpc="http://schemas.microsoft.com/office/word/2010/wordprocessingCanvas" xmlns:cx="http://schemas.microsoft.com/office/drawing/2014/chartex" xmlns:cx1="http://schemas.microsoft.com/office/drawing/2015/9/8/chartex" xmlns:cx2="http://schemas.microsoft.com/office/drawing/2015/10/21/chartex" xmlns:cx3="http://schemas.microsoft.com/office/drawing/2016/5/9/chartex" xmlns:cx4="http://schemas.microsoft.com/office/drawing/2016/5/10/chartex" xmlns:cx5="http://schemas.microsoft.com/office/drawing/2016/5/11/chartex" xmlns:cx6="http://schemas.microsoft.com/office/drawing/2016/5/12/chartex" xmlns:cx7="http://schemas.microsoft.com/office/drawing/2016/5/13/chartex" xmlns:cx8="http://schemas.microsoft.com/office/drawing/2016/5/14/chartex" xmlns:mc="http://schemas.openxmlformats.org/markup-compatibility/2006" xmlns:aink="http://schemas.microsoft.com/office/drawing/2016/ink" xmlns:am3d="http://schemas.microsoft.com/office/drawing/2017/model3d" xmlns:o="urn:schemas-microsoft-com:office:office" xmlns:r="http://schemas.openxmlformats.org/officeDocument/2006/relationships" xmlns:m="http://schemas.openxmlformats.org/officeDocument/2006/math" xmlns:v="urn:schemas-microsoft-com:vml" xmlns:wp14="http://schemas.microsoft.com/office/word/2010/wordprocessingDrawing" xmlns:wp="http://schemas.openxmlformats.org/drawingml/2006/wordprocessingDrawing" xmlns:w10="urn:schemas-microsoft-com:office:word" xmlns:w="http://schemas.openxmlformats.org/wordprocessingml/2006/main" xmlns:w14="http://schemas.microsoft.com/office/word/2010/wordml" xmlns:w15="http://schemas.microsoft.com/office/word/2012/wordml" xmlns:w16cid="http://schemas.microsoft.com/office/word/2016/wordml/cid" xmlns:w16se="http://schemas.microsoft.com/office/word/2015/wordml/symex" xmlns:wpg="http://schemas.microsoft.com/office/word/2010/wordprocessingGroup" xmlns:wpi="http://schemas.microsoft.com/office/word/2010/wordprocessingInk" xmlns:wne="http://schemas.microsoft.com/office/word/2006/wordml" xmlns:wps="http://schemas.microsoft.com/office/word/2010/wordprocessingShape" mc:Ignorable="w14 w15 w16se w16cid wp14">
   <w:p>
     <w:pPr>
       <w:pStyle w:val="Default"/>
@@ -19766,7 +20692,7 @@
 </file>
 
 <file path=word/footnotes.xml><?xml version="1.0" encoding="utf-8"?>
-<w:footnotes xmlns:wpc="http://schemas.microsoft.com/office/word/2010/wordprocessingCanvas" xmlns:mc="http://schemas.openxmlformats.org/markup-compatibility/2006" xmlns:o="urn:schemas-microsoft-com:office:office" xmlns:r="http://schemas.openxmlformats.org/officeDocument/2006/relationships" xmlns:m="http://schemas.openxmlformats.org/officeDocument/2006/math" xmlns:v="urn:schemas-microsoft-com:vml" xmlns:wp14="http://schemas.microsoft.com/office/word/2010/wordprocessingDrawing" xmlns:wp="http://schemas.openxmlformats.org/drawingml/2006/wordprocessingDrawing" xmlns:w10="urn:schemas-microsoft-com:office:word" xmlns:w="http://schemas.openxmlformats.org/wordprocessingml/2006/main" xmlns:w14="http://schemas.microsoft.com/office/word/2010/wordml" xmlns:w15="http://schemas.microsoft.com/office/word/2012/wordml" xmlns:wpg="http://schemas.microsoft.com/office/word/2010/wordprocessingGroup" xmlns:wpi="http://schemas.microsoft.com/office/word/2010/wordprocessingInk" xmlns:wne="http://schemas.microsoft.com/office/word/2006/wordml" xmlns:wps="http://schemas.microsoft.com/office/word/2010/wordprocessingShape" mc:Ignorable="w14 w15 wp14">
+<w:footnotes xmlns:wpc="http://schemas.microsoft.com/office/word/2010/wordprocessingCanvas" xmlns:cx="http://schemas.microsoft.com/office/drawing/2014/chartex" xmlns:cx1="http://schemas.microsoft.com/office/drawing/2015/9/8/chartex" xmlns:cx2="http://schemas.microsoft.com/office/drawing/2015/10/21/chartex" xmlns:cx3="http://schemas.microsoft.com/office/drawing/2016/5/9/chartex" xmlns:cx4="http://schemas.microsoft.com/office/drawing/2016/5/10/chartex" xmlns:cx5="http://schemas.microsoft.com/office/drawing/2016/5/11/chartex" xmlns:cx6="http://schemas.microsoft.com/office/drawing/2016/5/12/chartex" xmlns:cx7="http://schemas.microsoft.com/office/drawing/2016/5/13/chartex" xmlns:cx8="http://schemas.microsoft.com/office/drawing/2016/5/14/chartex" xmlns:mc="http://schemas.openxmlformats.org/markup-compatibility/2006" xmlns:aink="http://schemas.microsoft.com/office/drawing/2016/ink" xmlns:am3d="http://schemas.microsoft.com/office/drawing/2017/model3d" xmlns:o="urn:schemas-microsoft-com:office:office" xmlns:r="http://schemas.openxmlformats.org/officeDocument/2006/relationships" xmlns:m="http://schemas.openxmlformats.org/officeDocument/2006/math" xmlns:v="urn:schemas-microsoft-com:vml" xmlns:wp14="http://schemas.microsoft.com/office/word/2010/wordprocessingDrawing" xmlns:wp="http://schemas.openxmlformats.org/drawingml/2006/wordprocessingDrawing" xmlns:w10="urn:schemas-microsoft-com:office:word" xmlns:w="http://schemas.openxmlformats.org/wordprocessingml/2006/main" xmlns:w14="http://schemas.microsoft.com/office/word/2010/wordml" xmlns:w15="http://schemas.microsoft.com/office/word/2012/wordml" xmlns:w16cid="http://schemas.microsoft.com/office/word/2016/wordml/cid" xmlns:w16se="http://schemas.microsoft.com/office/word/2015/wordml/symex" xmlns:wpg="http://schemas.microsoft.com/office/word/2010/wordprocessingGroup" xmlns:wpi="http://schemas.microsoft.com/office/word/2010/wordprocessingInk" xmlns:wne="http://schemas.microsoft.com/office/word/2006/wordml" xmlns:wps="http://schemas.microsoft.com/office/word/2010/wordprocessingShape" mc:Ignorable="w14 w15 w16se w16cid wp14">
   <w:footnote w:type="separator" w:id="-1">
     <w:p>
       <w:pPr>
@@ -19791,8 +20717,8 @@
 </file>
 
 <file path=word/numbering.xml><?xml version="1.0" encoding="utf-8"?>
-<w:numbering xmlns:wpc="http://schemas.microsoft.com/office/word/2010/wordprocessingCanvas" xmlns:mc="http://schemas.openxmlformats.org/markup-compatibility/2006" xmlns:o="urn:schemas-microsoft-com:office:office" xmlns:r="http://schemas.openxmlformats.org/officeDocument/2006/relationships" xmlns:m="http://schemas.openxmlformats.org/officeDocument/2006/math" xmlns:v="urn:schemas-microsoft-com:vml" xmlns:wp14="http://schemas.microsoft.com/office/word/2010/wordprocessingDrawing" xmlns:wp="http://schemas.openxmlformats.org/drawingml/2006/wordprocessingDrawing" xmlns:w10="urn:schemas-microsoft-com:office:word" xmlns:w="http://schemas.openxmlformats.org/wordprocessingml/2006/main" xmlns:w14="http://schemas.microsoft.com/office/word/2010/wordml" xmlns:w15="http://schemas.microsoft.com/office/word/2012/wordml" xmlns:wpg="http://schemas.microsoft.com/office/word/2010/wordprocessingGroup" xmlns:wpi="http://schemas.microsoft.com/office/word/2010/wordprocessingInk" xmlns:wne="http://schemas.microsoft.com/office/word/2006/wordml" xmlns:wps="http://schemas.microsoft.com/office/word/2010/wordprocessingShape" mc:Ignorable="w14 w15 wp14">
-  <w:abstractNum w:abstractNumId="0">
+<w:numbering xmlns:wpc="http://schemas.microsoft.com/office/word/2010/wordprocessingCanvas" xmlns:cx="http://schemas.microsoft.com/office/drawing/2014/chartex" xmlns:cx1="http://schemas.microsoft.com/office/drawing/2015/9/8/chartex" xmlns:cx2="http://schemas.microsoft.com/office/drawing/2015/10/21/chartex" xmlns:cx3="http://schemas.microsoft.com/office/drawing/2016/5/9/chartex" xmlns:cx4="http://schemas.microsoft.com/office/drawing/2016/5/10/chartex" xmlns:cx5="http://schemas.microsoft.com/office/drawing/2016/5/11/chartex" xmlns:cx6="http://schemas.microsoft.com/office/drawing/2016/5/12/chartex" xmlns:cx7="http://schemas.microsoft.com/office/drawing/2016/5/13/chartex" xmlns:cx8="http://schemas.microsoft.com/office/drawing/2016/5/14/chartex" xmlns:mc="http://schemas.openxmlformats.org/markup-compatibility/2006" xmlns:aink="http://schemas.microsoft.com/office/drawing/2016/ink" xmlns:am3d="http://schemas.microsoft.com/office/drawing/2017/model3d" xmlns:o="urn:schemas-microsoft-com:office:office" xmlns:r="http://schemas.openxmlformats.org/officeDocument/2006/relationships" xmlns:m="http://schemas.openxmlformats.org/officeDocument/2006/math" xmlns:v="urn:schemas-microsoft-com:vml" xmlns:wp14="http://schemas.microsoft.com/office/word/2010/wordprocessingDrawing" xmlns:wp="http://schemas.openxmlformats.org/drawingml/2006/wordprocessingDrawing" xmlns:w10="urn:schemas-microsoft-com:office:word" xmlns:w="http://schemas.openxmlformats.org/wordprocessingml/2006/main" xmlns:w14="http://schemas.microsoft.com/office/word/2010/wordml" xmlns:w15="http://schemas.microsoft.com/office/word/2012/wordml" xmlns:w16cid="http://schemas.microsoft.com/office/word/2016/wordml/cid" xmlns:w16se="http://schemas.microsoft.com/office/word/2015/wordml/symex" xmlns:wpg="http://schemas.microsoft.com/office/word/2010/wordprocessingGroup" xmlns:wpi="http://schemas.microsoft.com/office/word/2010/wordprocessingInk" xmlns:wne="http://schemas.microsoft.com/office/word/2006/wordml" xmlns:wps="http://schemas.microsoft.com/office/word/2010/wordprocessingShape" mc:Ignorable="w14 w15 w16se w16cid wp14">
+  <w:abstractNum w:abstractNumId="0" w15:restartNumberingAfterBreak="0">
     <w:nsid w:val="018B5D21"/>
     <w:multiLevelType w:val="hybridMultilevel"/>
     <w:tmpl w:val="5A68C3FC"/>
@@ -19881,7 +20807,7 @@
       </w:pPr>
     </w:lvl>
   </w:abstractNum>
-  <w:abstractNum w:abstractNumId="1">
+  <w:abstractNum w:abstractNumId="1" w15:restartNumberingAfterBreak="0">
     <w:nsid w:val="01ED1610"/>
     <w:multiLevelType w:val="hybridMultilevel"/>
     <w:tmpl w:val="631C8A7C"/>
@@ -19970,7 +20896,7 @@
       </w:pPr>
     </w:lvl>
   </w:abstractNum>
-  <w:abstractNum w:abstractNumId="2">
+  <w:abstractNum w:abstractNumId="2" w15:restartNumberingAfterBreak="0">
     <w:nsid w:val="02620FE4"/>
     <w:multiLevelType w:val="hybridMultilevel"/>
     <w:tmpl w:val="96747318"/>
@@ -20059,7 +20985,7 @@
       </w:pPr>
     </w:lvl>
   </w:abstractNum>
-  <w:abstractNum w:abstractNumId="3">
+  <w:abstractNum w:abstractNumId="3" w15:restartNumberingAfterBreak="0">
     <w:nsid w:val="121035B2"/>
     <w:multiLevelType w:val="hybridMultilevel"/>
     <w:tmpl w:val="27DA569C"/>
@@ -20148,7 +21074,7 @@
       </w:pPr>
     </w:lvl>
   </w:abstractNum>
-  <w:abstractNum w:abstractNumId="4">
+  <w:abstractNum w:abstractNumId="4" w15:restartNumberingAfterBreak="0">
     <w:nsid w:val="132931FB"/>
     <w:multiLevelType w:val="hybridMultilevel"/>
     <w:tmpl w:val="A26468B4"/>
@@ -20237,7 +21163,7 @@
       </w:pPr>
     </w:lvl>
   </w:abstractNum>
-  <w:abstractNum w:abstractNumId="5">
+  <w:abstractNum w:abstractNumId="5" w15:restartNumberingAfterBreak="0">
     <w:nsid w:val="13BC3665"/>
     <w:multiLevelType w:val="hybridMultilevel"/>
     <w:tmpl w:val="93DA9866"/>
@@ -20326,7 +21252,7 @@
       </w:pPr>
     </w:lvl>
   </w:abstractNum>
-  <w:abstractNum w:abstractNumId="6">
+  <w:abstractNum w:abstractNumId="6" w15:restartNumberingAfterBreak="0">
     <w:nsid w:val="1A3A62C3"/>
     <w:multiLevelType w:val="hybridMultilevel"/>
     <w:tmpl w:val="93DA9866"/>
@@ -20415,7 +21341,7 @@
       </w:pPr>
     </w:lvl>
   </w:abstractNum>
-  <w:abstractNum w:abstractNumId="7">
+  <w:abstractNum w:abstractNumId="7" w15:restartNumberingAfterBreak="0">
     <w:nsid w:val="1ADA4830"/>
     <w:multiLevelType w:val="hybridMultilevel"/>
     <w:tmpl w:val="57C466AC"/>
@@ -20528,7 +21454,7 @@
       </w:rPr>
     </w:lvl>
   </w:abstractNum>
-  <w:abstractNum w:abstractNumId="8">
+  <w:abstractNum w:abstractNumId="8" w15:restartNumberingAfterBreak="0">
     <w:nsid w:val="1F5E0F26"/>
     <w:multiLevelType w:val="hybridMultilevel"/>
     <w:tmpl w:val="5D920516"/>
@@ -20640,7 +21566,7 @@
       </w:rPr>
     </w:lvl>
   </w:abstractNum>
-  <w:abstractNum w:abstractNumId="9">
+  <w:abstractNum w:abstractNumId="9" w15:restartNumberingAfterBreak="0">
     <w:nsid w:val="27D97975"/>
     <w:multiLevelType w:val="hybridMultilevel"/>
     <w:tmpl w:val="3CECA578"/>
@@ -20754,7 +21680,7 @@
       </w:rPr>
     </w:lvl>
   </w:abstractNum>
-  <w:abstractNum w:abstractNumId="10">
+  <w:abstractNum w:abstractNumId="10" w15:restartNumberingAfterBreak="0">
     <w:nsid w:val="29707305"/>
     <w:multiLevelType w:val="hybridMultilevel"/>
     <w:tmpl w:val="93DA9866"/>
@@ -20843,7 +21769,7 @@
       </w:pPr>
     </w:lvl>
   </w:abstractNum>
-  <w:abstractNum w:abstractNumId="11">
+  <w:abstractNum w:abstractNumId="11" w15:restartNumberingAfterBreak="0">
     <w:nsid w:val="2AAF434B"/>
     <w:multiLevelType w:val="hybridMultilevel"/>
     <w:tmpl w:val="93DA9866"/>
@@ -20932,7 +21858,7 @@
       </w:pPr>
     </w:lvl>
   </w:abstractNum>
-  <w:abstractNum w:abstractNumId="12">
+  <w:abstractNum w:abstractNumId="12" w15:restartNumberingAfterBreak="0">
     <w:nsid w:val="2E7C0C87"/>
     <w:multiLevelType w:val="hybridMultilevel"/>
     <w:tmpl w:val="D1842A0E"/>
@@ -21047,7 +21973,7 @@
       </w:rPr>
     </w:lvl>
   </w:abstractNum>
-  <w:abstractNum w:abstractNumId="13">
+  <w:abstractNum w:abstractNumId="13" w15:restartNumberingAfterBreak="0">
     <w:nsid w:val="2EA51D00"/>
     <w:multiLevelType w:val="hybridMultilevel"/>
     <w:tmpl w:val="A10CCDFA"/>
@@ -21162,7 +22088,7 @@
       </w:rPr>
     </w:lvl>
   </w:abstractNum>
-  <w:abstractNum w:abstractNumId="14">
+  <w:abstractNum w:abstractNumId="14" w15:restartNumberingAfterBreak="0">
     <w:nsid w:val="357E5ACA"/>
     <w:multiLevelType w:val="hybridMultilevel"/>
     <w:tmpl w:val="86E22706"/>
@@ -21251,7 +22177,7 @@
       </w:pPr>
     </w:lvl>
   </w:abstractNum>
-  <w:abstractNum w:abstractNumId="15">
+  <w:abstractNum w:abstractNumId="15" w15:restartNumberingAfterBreak="0">
     <w:nsid w:val="364F2009"/>
     <w:multiLevelType w:val="hybridMultilevel"/>
     <w:tmpl w:val="8BC22EF2"/>
@@ -21366,7 +22292,7 @@
       </w:rPr>
     </w:lvl>
   </w:abstractNum>
-  <w:abstractNum w:abstractNumId="16">
+  <w:abstractNum w:abstractNumId="16" w15:restartNumberingAfterBreak="0">
     <w:nsid w:val="370B4F29"/>
     <w:multiLevelType w:val="hybridMultilevel"/>
     <w:tmpl w:val="69B6CC02"/>
@@ -21455,7 +22381,7 @@
       </w:pPr>
     </w:lvl>
   </w:abstractNum>
-  <w:abstractNum w:abstractNumId="17">
+  <w:abstractNum w:abstractNumId="17" w15:restartNumberingAfterBreak="0">
     <w:nsid w:val="392E5C0E"/>
     <w:multiLevelType w:val="hybridMultilevel"/>
     <w:tmpl w:val="C96CD62A"/>
@@ -21569,7 +22495,7 @@
       </w:rPr>
     </w:lvl>
   </w:abstractNum>
-  <w:abstractNum w:abstractNumId="18">
+  <w:abstractNum w:abstractNumId="18" w15:restartNumberingAfterBreak="0">
     <w:nsid w:val="3B375B70"/>
     <w:multiLevelType w:val="hybridMultilevel"/>
     <w:tmpl w:val="EC062A0C"/>
@@ -21658,7 +22584,7 @@
       </w:pPr>
     </w:lvl>
   </w:abstractNum>
-  <w:abstractNum w:abstractNumId="19">
+  <w:abstractNum w:abstractNumId="19" w15:restartNumberingAfterBreak="0">
     <w:nsid w:val="3CB35583"/>
     <w:multiLevelType w:val="hybridMultilevel"/>
     <w:tmpl w:val="7A4C3ABC"/>
@@ -21744,7 +22670,7 @@
       </w:pPr>
     </w:lvl>
   </w:abstractNum>
-  <w:abstractNum w:abstractNumId="20">
+  <w:abstractNum w:abstractNumId="20" w15:restartNumberingAfterBreak="0">
     <w:nsid w:val="3D8C5EFB"/>
     <w:multiLevelType w:val="hybridMultilevel"/>
     <w:tmpl w:val="3F787428"/>
@@ -21858,7 +22784,7 @@
       </w:rPr>
     </w:lvl>
   </w:abstractNum>
-  <w:abstractNum w:abstractNumId="21">
+  <w:abstractNum w:abstractNumId="21" w15:restartNumberingAfterBreak="0">
     <w:nsid w:val="414833B7"/>
     <w:multiLevelType w:val="hybridMultilevel"/>
     <w:tmpl w:val="78A6E514"/>
@@ -21970,7 +22896,7 @@
       </w:rPr>
     </w:lvl>
   </w:abstractNum>
-  <w:abstractNum w:abstractNumId="22">
+  <w:abstractNum w:abstractNumId="22" w15:restartNumberingAfterBreak="0">
     <w:nsid w:val="42FF0447"/>
     <w:multiLevelType w:val="hybridMultilevel"/>
     <w:tmpl w:val="2C4A8E1E"/>
@@ -22084,7 +23010,7 @@
       </w:rPr>
     </w:lvl>
   </w:abstractNum>
-  <w:abstractNum w:abstractNumId="23">
+  <w:abstractNum w:abstractNumId="23" w15:restartNumberingAfterBreak="0">
     <w:nsid w:val="45910E4D"/>
     <w:multiLevelType w:val="hybridMultilevel"/>
     <w:tmpl w:val="A3765802"/>
@@ -22198,7 +23124,7 @@
       </w:rPr>
     </w:lvl>
   </w:abstractNum>
-  <w:abstractNum w:abstractNumId="24">
+  <w:abstractNum w:abstractNumId="24" w15:restartNumberingAfterBreak="0">
     <w:nsid w:val="4B682251"/>
     <w:multiLevelType w:val="hybridMultilevel"/>
     <w:tmpl w:val="4A3C78BE"/>
@@ -22287,7 +23213,7 @@
       </w:pPr>
     </w:lvl>
   </w:abstractNum>
-  <w:abstractNum w:abstractNumId="25">
+  <w:abstractNum w:abstractNumId="25" w15:restartNumberingAfterBreak="0">
     <w:nsid w:val="4C4704B9"/>
     <w:multiLevelType w:val="hybridMultilevel"/>
     <w:tmpl w:val="68781FB0"/>
@@ -22376,7 +23302,7 @@
       </w:pPr>
     </w:lvl>
   </w:abstractNum>
-  <w:abstractNum w:abstractNumId="26">
+  <w:abstractNum w:abstractNumId="26" w15:restartNumberingAfterBreak="0">
     <w:nsid w:val="4E3C0F42"/>
     <w:multiLevelType w:val="hybridMultilevel"/>
     <w:tmpl w:val="A978E7F8"/>
@@ -22465,7 +23391,7 @@
       </w:pPr>
     </w:lvl>
   </w:abstractNum>
-  <w:abstractNum w:abstractNumId="27">
+  <w:abstractNum w:abstractNumId="27" w15:restartNumberingAfterBreak="0">
     <w:nsid w:val="526B203C"/>
     <w:multiLevelType w:val="hybridMultilevel"/>
     <w:tmpl w:val="86F019D6"/>
@@ -22579,7 +23505,7 @@
       </w:rPr>
     </w:lvl>
   </w:abstractNum>
-  <w:abstractNum w:abstractNumId="28">
+  <w:abstractNum w:abstractNumId="28" w15:restartNumberingAfterBreak="0">
     <w:nsid w:val="59667719"/>
     <w:multiLevelType w:val="hybridMultilevel"/>
     <w:tmpl w:val="AC18A686"/>
@@ -22668,7 +23594,7 @@
       </w:pPr>
     </w:lvl>
   </w:abstractNum>
-  <w:abstractNum w:abstractNumId="29">
+  <w:abstractNum w:abstractNumId="29" w15:restartNumberingAfterBreak="0">
     <w:nsid w:val="5A7A38DB"/>
     <w:multiLevelType w:val="hybridMultilevel"/>
     <w:tmpl w:val="E22C6A52"/>
@@ -22782,7 +23708,7 @@
       </w:rPr>
     </w:lvl>
   </w:abstractNum>
-  <w:abstractNum w:abstractNumId="30">
+  <w:abstractNum w:abstractNumId="30" w15:restartNumberingAfterBreak="0">
     <w:nsid w:val="63101F8A"/>
     <w:multiLevelType w:val="hybridMultilevel"/>
     <w:tmpl w:val="60226A34"/>
@@ -22896,7 +23822,7 @@
       </w:rPr>
     </w:lvl>
   </w:abstractNum>
-  <w:abstractNum w:abstractNumId="31">
+  <w:abstractNum w:abstractNumId="31" w15:restartNumberingAfterBreak="0">
     <w:nsid w:val="64F31CA3"/>
     <w:multiLevelType w:val="hybridMultilevel"/>
     <w:tmpl w:val="42CAB284"/>
@@ -23009,7 +23935,7 @@
       </w:rPr>
     </w:lvl>
   </w:abstractNum>
-  <w:abstractNum w:abstractNumId="32">
+  <w:abstractNum w:abstractNumId="32" w15:restartNumberingAfterBreak="0">
     <w:nsid w:val="675A28E8"/>
     <w:multiLevelType w:val="hybridMultilevel"/>
     <w:tmpl w:val="43C2E672"/>
@@ -23098,7 +24024,7 @@
       </w:pPr>
     </w:lvl>
   </w:abstractNum>
-  <w:abstractNum w:abstractNumId="33">
+  <w:abstractNum w:abstractNumId="33" w15:restartNumberingAfterBreak="0">
     <w:nsid w:val="6D797736"/>
     <w:multiLevelType w:val="hybridMultilevel"/>
     <w:tmpl w:val="9D4E3746"/>
@@ -23187,7 +24113,7 @@
       </w:pPr>
     </w:lvl>
   </w:abstractNum>
-  <w:abstractNum w:abstractNumId="34">
+  <w:abstractNum w:abstractNumId="34" w15:restartNumberingAfterBreak="0">
     <w:nsid w:val="6DA074AB"/>
     <w:multiLevelType w:val="hybridMultilevel"/>
     <w:tmpl w:val="2CC86570"/>
@@ -23276,7 +24202,7 @@
       </w:pPr>
     </w:lvl>
   </w:abstractNum>
-  <w:abstractNum w:abstractNumId="35">
+  <w:abstractNum w:abstractNumId="35" w15:restartNumberingAfterBreak="0">
     <w:nsid w:val="72754D8F"/>
     <w:multiLevelType w:val="hybridMultilevel"/>
     <w:tmpl w:val="DF902EAE"/>
@@ -23391,7 +24317,7 @@
       </w:rPr>
     </w:lvl>
   </w:abstractNum>
-  <w:abstractNum w:abstractNumId="36">
+  <w:abstractNum w:abstractNumId="36" w15:restartNumberingAfterBreak="0">
     <w:nsid w:val="759A671A"/>
     <w:multiLevelType w:val="hybridMultilevel"/>
     <w:tmpl w:val="4350A1FA"/>
@@ -23504,7 +24430,7 @@
       </w:rPr>
     </w:lvl>
   </w:abstractNum>
-  <w:abstractNum w:abstractNumId="37">
+  <w:abstractNum w:abstractNumId="37" w15:restartNumberingAfterBreak="0">
     <w:nsid w:val="77D90902"/>
     <w:multiLevelType w:val="hybridMultilevel"/>
     <w:tmpl w:val="730ACB98"/>
@@ -23593,7 +24519,7 @@
       </w:pPr>
     </w:lvl>
   </w:abstractNum>
-  <w:abstractNum w:abstractNumId="38">
+  <w:abstractNum w:abstractNumId="38" w15:restartNumberingAfterBreak="0">
     <w:nsid w:val="78A40162"/>
     <w:multiLevelType w:val="hybridMultilevel"/>
     <w:tmpl w:val="7E064B1E"/>
@@ -23707,7 +24633,7 @@
       </w:rPr>
     </w:lvl>
   </w:abstractNum>
-  <w:abstractNum w:abstractNumId="39">
+  <w:abstractNum w:abstractNumId="39" w15:restartNumberingAfterBreak="0">
     <w:nsid w:val="79D06969"/>
     <w:multiLevelType w:val="hybridMultilevel"/>
     <w:tmpl w:val="00924D62"/>
@@ -23820,7 +24746,7 @@
       </w:rPr>
     </w:lvl>
   </w:abstractNum>
-  <w:abstractNum w:abstractNumId="40">
+  <w:abstractNum w:abstractNumId="40" w15:restartNumberingAfterBreak="0">
     <w:nsid w:val="7F566B66"/>
     <w:multiLevelType w:val="hybridMultilevel"/>
     <w:tmpl w:val="DEA4CEF6"/>
@@ -24064,7 +24990,7 @@
 </file>
 
 <file path=word/styles.xml><?xml version="1.0" encoding="utf-8"?>
-<w:styles xmlns:mc="http://schemas.openxmlformats.org/markup-compatibility/2006" xmlns:r="http://schemas.openxmlformats.org/officeDocument/2006/relationships" xmlns:w="http://schemas.openxmlformats.org/wordprocessingml/2006/main" xmlns:w14="http://schemas.microsoft.com/office/word/2010/wordml" xmlns:w15="http://schemas.microsoft.com/office/word/2012/wordml" mc:Ignorable="w14 w15">
+<w:styles xmlns:mc="http://schemas.openxmlformats.org/markup-compatibility/2006" xmlns:r="http://schemas.openxmlformats.org/officeDocument/2006/relationships" xmlns:w="http://schemas.openxmlformats.org/wordprocessingml/2006/main" xmlns:w14="http://schemas.microsoft.com/office/word/2010/wordml" xmlns:w15="http://schemas.microsoft.com/office/word/2012/wordml" xmlns:w16cid="http://schemas.microsoft.com/office/word/2016/wordml/cid" xmlns:w16se="http://schemas.microsoft.com/office/word/2015/wordml/symex" mc:Ignorable="w14 w15 w16se w16cid">
   <w:docDefaults>
     <w:rPrDefault>
       <w:rPr>
@@ -24080,7 +25006,7 @@
       </w:pPr>
     </w:pPrDefault>
   </w:docDefaults>
-  <w:latentStyles w:defLockedState="0" w:defUIPriority="99" w:defSemiHidden="0" w:defUnhideWhenUsed="0" w:defQFormat="0" w:count="371">
+  <w:latentStyles w:defLockedState="0" w:defUIPriority="99" w:defSemiHidden="0" w:defUnhideWhenUsed="0" w:defQFormat="0" w:count="375">
     <w:lsdException w:name="Normal" w:uiPriority="0" w:qFormat="1"/>
     <w:lsdException w:name="heading 1" w:uiPriority="9" w:qFormat="1"/>
     <w:lsdException w:name="heading 2" w:semiHidden="1" w:uiPriority="9" w:unhideWhenUsed="1" w:qFormat="1"/>
@@ -24186,7 +25112,6 @@
     <w:lsdException w:name="HTML Sample" w:semiHidden="1" w:unhideWhenUsed="1"/>
     <w:lsdException w:name="HTML Typewriter" w:semiHidden="1" w:unhideWhenUsed="1"/>
     <w:lsdException w:name="HTML Variable" w:semiHidden="1" w:unhideWhenUsed="1"/>
-    <w:lsdException w:name="Normal Table" w:semiHidden="1" w:unhideWhenUsed="1"/>
     <w:lsdException w:name="annotation subject" w:semiHidden="1" w:unhideWhenUsed="1"/>
     <w:lsdException w:name="No List" w:semiHidden="1" w:unhideWhenUsed="1"/>
     <w:lsdException w:name="Outline List 1" w:semiHidden="1" w:unhideWhenUsed="1"/>
@@ -24230,10 +25155,8 @@
     <w:lsdException w:name="Table Elegant" w:semiHidden="1" w:unhideWhenUsed="1"/>
     <w:lsdException w:name="Table Professional" w:semiHidden="1" w:unhideWhenUsed="1"/>
     <w:lsdException w:name="Table Subtle 1" w:semiHidden="1" w:unhideWhenUsed="1"/>
-    <w:lsdException w:name="Table Subtle 2" w:semiHidden="1" w:unhideWhenUsed="1"/>
     <w:lsdException w:name="Table Web 1" w:semiHidden="1" w:unhideWhenUsed="1"/>
     <w:lsdException w:name="Table Web 2" w:semiHidden="1" w:unhideWhenUsed="1"/>
-    <w:lsdException w:name="Table Web 3" w:semiHidden="1" w:unhideWhenUsed="1"/>
     <w:lsdException w:name="Balloon Text" w:semiHidden="1" w:unhideWhenUsed="1"/>
     <w:lsdException w:name="Table Grid" w:uiPriority="39"/>
     <w:lsdException w:name="Table Theme" w:semiHidden="1" w:unhideWhenUsed="1"/>
@@ -24452,6 +25375,10 @@
     <w:lsdException w:name="List Table 5 Dark Accent 6" w:uiPriority="50"/>
     <w:lsdException w:name="List Table 6 Colorful Accent 6" w:uiPriority="51"/>
     <w:lsdException w:name="List Table 7 Colorful Accent 6" w:uiPriority="52"/>
+    <w:lsdException w:name="Mention" w:semiHidden="1" w:unhideWhenUsed="1"/>
+    <w:lsdException w:name="Smart Hyperlink" w:semiHidden="1" w:unhideWhenUsed="1"/>
+    <w:lsdException w:name="Hashtag" w:semiHidden="1" w:unhideWhenUsed="1"/>
+    <w:lsdException w:name="Unresolved Mention" w:semiHidden="1" w:unhideWhenUsed="1"/>
   </w:latentStyles>
   <w:style w:type="paragraph" w:default="1" w:styleId="Normal">
     <w:name w:val="Normal"/>
@@ -24521,7 +25448,6 @@
   <w:style w:type="character" w:default="1" w:styleId="DefaultParagraphFont">
     <w:name w:val="Default Paragraph Font"/>
     <w:uiPriority w:val="1"/>
-    <w:semiHidden/>
     <w:unhideWhenUsed/>
   </w:style>
   <w:style w:type="table" w:default="1" w:styleId="TableNormal">
@@ -24565,7 +25491,6 @@
       <w:spacing w:after="0" w:line="240" w:lineRule="auto"/>
     </w:pPr>
     <w:tblPr>
-      <w:tblInd w:w="0" w:type="dxa"/>
       <w:tblBorders>
         <w:top w:val="single" w:sz="4" w:space="0" w:color="000000" w:themeColor="text1"/>
         <w:left w:val="single" w:sz="4" w:space="0" w:color="000000" w:themeColor="text1"/>
@@ -24574,12 +25499,6 @@
         <w:insideH w:val="single" w:sz="4" w:space="0" w:color="000000" w:themeColor="text1"/>
         <w:insideV w:val="single" w:sz="4" w:space="0" w:color="000000" w:themeColor="text1"/>
       </w:tblBorders>
-      <w:tblCellMar>
-        <w:top w:w="0" w:type="dxa"/>
-        <w:left w:w="108" w:type="dxa"/>
-        <w:bottom w:w="0" w:type="dxa"/>
-        <w:right w:w="108" w:type="dxa"/>
-      </w:tblCellMar>
     </w:tblPr>
   </w:style>
   <w:style w:type="paragraph" w:styleId="BalloonText">
@@ -25232,7 +26151,7 @@
 </file>
 
 <file path=customXml/itemProps1.xml><?xml version="1.0" encoding="utf-8"?>
-<ds:datastoreItem xmlns:ds="http://schemas.openxmlformats.org/officeDocument/2006/customXml" ds:itemID="{365DA9E3-5370-443C-98EC-85704617736A}">
+<ds:datastoreItem xmlns:ds="http://schemas.openxmlformats.org/officeDocument/2006/customXml" ds:itemID="{5E954D6A-D555-4E3D-9038-C0E5373B97F1}">
   <ds:schemaRefs>
     <ds:schemaRef ds:uri="http://schemas.openxmlformats.org/officeDocument/2006/bibliography"/>
   </ds:schemaRefs>

</xml_diff>

<commit_message>
Reply to SOS usecase added
</commit_message>
<xml_diff>
--- a/Use Case Diagrams and Flow of Events/Flow of events.docx
+++ b/Use Case Diagrams and Flow of Events/Flow of events.docx
@@ -20265,7 +20265,7 @@
           </w:tcPr>
           <w:p>
             <w:r>
-              <w:t>Respond to</w:t>
+              <w:t>Accept</w:t>
             </w:r>
             <w:r>
               <w:t xml:space="preserve"> SOS</w:t>
@@ -20543,7 +20543,10 @@
               <w:t xml:space="preserve">2- System </w:t>
             </w:r>
             <w:r>
-              <w:t>views the SOS description</w:t>
+              <w:t>views the SOS d</w:t>
+            </w:r>
+            <w:r>
+              <w:t>etails</w:t>
             </w:r>
           </w:p>
         </w:tc>
@@ -20577,7 +20580,13 @@
               <w:t xml:space="preserve">3- User </w:t>
             </w:r>
             <w:r>
-              <w:t>chooses to respond to the SOS</w:t>
+              <w:t xml:space="preserve">chooses to </w:t>
+            </w:r>
+            <w:r>
+              <w:t>accept</w:t>
+            </w:r>
+            <w:r>
+              <w:t xml:space="preserve"> the SOS</w:t>
             </w:r>
           </w:p>
         </w:tc>
@@ -20625,13 +20634,490 @@
             <w:r>
               <w:t>System marks the SOS as closed, and sends a message to the user who sent the SOS, informing him with the name of the hospital that accepted his SOS</w:t>
             </w:r>
-            <w:bookmarkStart w:id="1" w:name="_GoBack"/>
-            <w:bookmarkEnd w:id="1"/>
           </w:p>
         </w:tc>
       </w:tr>
     </w:tbl>
     <w:p/>
+    <w:tbl>
+      <w:tblPr>
+        <w:tblW w:w="9393" w:type="dxa"/>
+        <w:tblInd w:w="-15" w:type="dxa"/>
+        <w:tblBorders>
+          <w:top w:val="single" w:sz="4" w:space="0" w:color="auto"/>
+          <w:left w:val="single" w:sz="4" w:space="0" w:color="auto"/>
+          <w:bottom w:val="single" w:sz="4" w:space="0" w:color="auto"/>
+          <w:right w:val="single" w:sz="4" w:space="0" w:color="auto"/>
+          <w:insideH w:val="single" w:sz="4" w:space="0" w:color="auto"/>
+          <w:insideV w:val="single" w:sz="4" w:space="0" w:color="auto"/>
+        </w:tblBorders>
+        <w:tblLayout w:type="fixed"/>
+        <w:tblLook w:val="04A0" w:firstRow="1" w:lastRow="0" w:firstColumn="1" w:lastColumn="0" w:noHBand="0" w:noVBand="1"/>
+      </w:tblPr>
+      <w:tblGrid>
+        <w:gridCol w:w="1907"/>
+        <w:gridCol w:w="3471"/>
+        <w:gridCol w:w="4015"/>
+      </w:tblGrid>
+      <w:tr>
+        <w:trPr>
+          <w:trHeight w:val="312"/>
+        </w:trPr>
+        <w:tc>
+          <w:tcPr>
+            <w:tcW w:w="1907" w:type="dxa"/>
+            <w:hideMark/>
+          </w:tcPr>
+          <w:p>
+            <w:pPr>
+              <w:rPr>
+                <w:b/>
+                <w:bCs/>
+              </w:rPr>
+            </w:pPr>
+            <w:r>
+              <w:rPr>
+                <w:b/>
+                <w:bCs/>
+              </w:rPr>
+              <w:t>Use Case ID:</w:t>
+            </w:r>
+          </w:p>
+        </w:tc>
+        <w:tc>
+          <w:tcPr>
+            <w:tcW w:w="7486" w:type="dxa"/>
+            <w:gridSpan w:val="2"/>
+          </w:tcPr>
+          <w:p>
+            <w:pPr>
+              <w:tabs>
+                <w:tab w:val="left" w:pos="990"/>
+              </w:tabs>
+            </w:pPr>
+            <w:r>
+              <w:t>32</w:t>
+            </w:r>
+          </w:p>
+        </w:tc>
+      </w:tr>
+      <w:tr>
+        <w:trPr>
+          <w:trHeight w:val="246"/>
+        </w:trPr>
+        <w:tc>
+          <w:tcPr>
+            <w:tcW w:w="1907" w:type="dxa"/>
+            <w:hideMark/>
+          </w:tcPr>
+          <w:p>
+            <w:pPr>
+              <w:rPr>
+                <w:b/>
+                <w:bCs/>
+              </w:rPr>
+            </w:pPr>
+            <w:r>
+              <w:rPr>
+                <w:b/>
+                <w:bCs/>
+              </w:rPr>
+              <w:t>Use Case Name:</w:t>
+            </w:r>
+          </w:p>
+        </w:tc>
+        <w:tc>
+          <w:tcPr>
+            <w:tcW w:w="7486" w:type="dxa"/>
+            <w:gridSpan w:val="2"/>
+          </w:tcPr>
+          <w:p>
+            <w:r>
+              <w:t>Reply to SOS</w:t>
+            </w:r>
+          </w:p>
+        </w:tc>
+      </w:tr>
+      <w:tr>
+        <w:tc>
+          <w:tcPr>
+            <w:tcW w:w="1907" w:type="dxa"/>
+            <w:hideMark/>
+          </w:tcPr>
+          <w:p>
+            <w:pPr>
+              <w:rPr>
+                <w:b/>
+                <w:bCs/>
+              </w:rPr>
+            </w:pPr>
+            <w:r>
+              <w:rPr>
+                <w:b/>
+                <w:bCs/>
+              </w:rPr>
+              <w:t>Actors:</w:t>
+            </w:r>
+          </w:p>
+        </w:tc>
+        <w:tc>
+          <w:tcPr>
+            <w:tcW w:w="7486" w:type="dxa"/>
+            <w:gridSpan w:val="2"/>
+          </w:tcPr>
+          <w:p>
+            <w:r>
+              <w:t xml:space="preserve">Citizen - </w:t>
+            </w:r>
+            <w:r>
+              <w:t>Hospital admin - Doctor</w:t>
+            </w:r>
+          </w:p>
+        </w:tc>
+      </w:tr>
+      <w:tr>
+        <w:tc>
+          <w:tcPr>
+            <w:tcW w:w="1907" w:type="dxa"/>
+            <w:hideMark/>
+          </w:tcPr>
+          <w:p>
+            <w:pPr>
+              <w:rPr>
+                <w:b/>
+                <w:bCs/>
+              </w:rPr>
+            </w:pPr>
+            <w:r>
+              <w:rPr>
+                <w:b/>
+                <w:bCs/>
+              </w:rPr>
+              <w:t>Pre-conditions:</w:t>
+            </w:r>
+          </w:p>
+        </w:tc>
+        <w:tc>
+          <w:tcPr>
+            <w:tcW w:w="7486" w:type="dxa"/>
+            <w:gridSpan w:val="2"/>
+          </w:tcPr>
+          <w:p>
+            <w:r>
+              <w:t>- The user is logged in</w:t>
+            </w:r>
+          </w:p>
+          <w:p>
+            <w:r>
+              <w:t xml:space="preserve">- Doctor is able to reply </w:t>
+            </w:r>
+            <w:r>
+              <w:t xml:space="preserve">only </w:t>
+            </w:r>
+            <w:r>
+              <w:t>if he is a member in a hospital</w:t>
+            </w:r>
+          </w:p>
+          <w:p>
+            <w:r>
+              <w:t xml:space="preserve">- </w:t>
+            </w:r>
+            <w:r>
+              <w:t>Citizen</w:t>
+            </w:r>
+            <w:r>
+              <w:t xml:space="preserve"> is able to reply </w:t>
+            </w:r>
+            <w:r>
+              <w:t xml:space="preserve">only </w:t>
+            </w:r>
+            <w:r>
+              <w:t xml:space="preserve">if </w:t>
+            </w:r>
+            <w:r>
+              <w:t>he is the sender of the SOS</w:t>
+            </w:r>
+          </w:p>
+        </w:tc>
+      </w:tr>
+      <w:tr>
+        <w:tc>
+          <w:tcPr>
+            <w:tcW w:w="1907" w:type="dxa"/>
+            <w:hideMark/>
+          </w:tcPr>
+          <w:p>
+            <w:pPr>
+              <w:rPr>
+                <w:b/>
+                <w:bCs/>
+              </w:rPr>
+            </w:pPr>
+            <w:r>
+              <w:rPr>
+                <w:b/>
+                <w:bCs/>
+              </w:rPr>
+              <w:t>Post-conditions:</w:t>
+            </w:r>
+          </w:p>
+        </w:tc>
+        <w:tc>
+          <w:tcPr>
+            <w:tcW w:w="7486" w:type="dxa"/>
+            <w:gridSpan w:val="2"/>
+          </w:tcPr>
+          <w:p>
+            <w:pPr>
+              <w:rPr>
+                <w:lang w:bidi="ar-EG"/>
+              </w:rPr>
+            </w:pPr>
+            <w:r>
+              <w:t>The reply is sent to the citizen who sent the SOS</w:t>
+            </w:r>
+          </w:p>
+        </w:tc>
+      </w:tr>
+      <w:tr>
+        <w:trPr>
+          <w:trHeight w:val="108"/>
+        </w:trPr>
+        <w:tc>
+          <w:tcPr>
+            <w:tcW w:w="1907" w:type="dxa"/>
+            <w:vMerge w:val="restart"/>
+            <w:hideMark/>
+          </w:tcPr>
+          <w:p>
+            <w:pPr>
+              <w:rPr>
+                <w:b/>
+                <w:bCs/>
+              </w:rPr>
+            </w:pPr>
+            <w:r>
+              <w:rPr>
+                <w:b/>
+                <w:bCs/>
+              </w:rPr>
+              <w:t>Flow of events:</w:t>
+            </w:r>
+          </w:p>
+        </w:tc>
+        <w:tc>
+          <w:tcPr>
+            <w:tcW w:w="3471" w:type="dxa"/>
+            <w:shd w:val="clear" w:color="auto" w:fill="C00000"/>
+            <w:hideMark/>
+          </w:tcPr>
+          <w:p>
+            <w:pPr>
+              <w:jc w:val="center"/>
+              <w:rPr>
+                <w:b/>
+                <w:bCs/>
+                <w:color w:val="FFFFFF" w:themeColor="background1"/>
+              </w:rPr>
+            </w:pPr>
+            <w:r>
+              <w:rPr>
+                <w:b/>
+                <w:bCs/>
+                <w:color w:val="FFFFFF" w:themeColor="background1"/>
+              </w:rPr>
+              <w:t>User Action</w:t>
+            </w:r>
+          </w:p>
+        </w:tc>
+        <w:tc>
+          <w:tcPr>
+            <w:tcW w:w="4015" w:type="dxa"/>
+            <w:shd w:val="clear" w:color="auto" w:fill="C00000"/>
+            <w:hideMark/>
+          </w:tcPr>
+          <w:p>
+            <w:pPr>
+              <w:jc w:val="center"/>
+              <w:rPr>
+                <w:b/>
+                <w:bCs/>
+                <w:color w:val="FFFFFF" w:themeColor="background1"/>
+                <w:highlight w:val="darkRed"/>
+              </w:rPr>
+            </w:pPr>
+            <w:r>
+              <w:rPr>
+                <w:b/>
+                <w:bCs/>
+                <w:color w:val="FFFFFF" w:themeColor="background1"/>
+              </w:rPr>
+              <w:t>System Action</w:t>
+            </w:r>
+          </w:p>
+        </w:tc>
+      </w:tr>
+      <w:tr>
+        <w:trPr>
+          <w:trHeight w:val="106"/>
+        </w:trPr>
+        <w:tc>
+          <w:tcPr>
+            <w:tcW w:w="1907" w:type="dxa"/>
+            <w:vMerge/>
+            <w:vAlign w:val="center"/>
+            <w:hideMark/>
+          </w:tcPr>
+          <w:p>
+            <w:pPr>
+              <w:spacing w:after="0"/>
+              <w:rPr>
+                <w:b/>
+                <w:bCs/>
+              </w:rPr>
+            </w:pPr>
+          </w:p>
+        </w:tc>
+        <w:tc>
+          <w:tcPr>
+            <w:tcW w:w="3471" w:type="dxa"/>
+          </w:tcPr>
+          <w:p>
+            <w:r>
+              <w:t>1- User chooses the SOS that he wants to respond to</w:t>
+            </w:r>
+          </w:p>
+        </w:tc>
+        <w:tc>
+          <w:tcPr>
+            <w:tcW w:w="4015" w:type="dxa"/>
+          </w:tcPr>
+          <w:p/>
+        </w:tc>
+      </w:tr>
+      <w:tr>
+        <w:trPr>
+          <w:trHeight w:val="106"/>
+        </w:trPr>
+        <w:tc>
+          <w:tcPr>
+            <w:tcW w:w="1907" w:type="dxa"/>
+            <w:vMerge/>
+            <w:vAlign w:val="center"/>
+            <w:hideMark/>
+          </w:tcPr>
+          <w:p>
+            <w:pPr>
+              <w:spacing w:after="0"/>
+              <w:rPr>
+                <w:b/>
+                <w:bCs/>
+              </w:rPr>
+            </w:pPr>
+          </w:p>
+        </w:tc>
+        <w:tc>
+          <w:tcPr>
+            <w:tcW w:w="3471" w:type="dxa"/>
+          </w:tcPr>
+          <w:p/>
+        </w:tc>
+        <w:tc>
+          <w:tcPr>
+            <w:tcW w:w="4015" w:type="dxa"/>
+          </w:tcPr>
+          <w:p>
+            <w:r>
+              <w:t>2- System views the SOS details</w:t>
+            </w:r>
+          </w:p>
+        </w:tc>
+      </w:tr>
+      <w:tr>
+        <w:trPr>
+          <w:trHeight w:val="106"/>
+        </w:trPr>
+        <w:tc>
+          <w:tcPr>
+            <w:tcW w:w="1907" w:type="dxa"/>
+            <w:vMerge/>
+            <w:vAlign w:val="center"/>
+          </w:tcPr>
+          <w:p>
+            <w:pPr>
+              <w:spacing w:after="0"/>
+              <w:rPr>
+                <w:b/>
+                <w:bCs/>
+              </w:rPr>
+            </w:pPr>
+          </w:p>
+        </w:tc>
+        <w:tc>
+          <w:tcPr>
+            <w:tcW w:w="3471" w:type="dxa"/>
+          </w:tcPr>
+          <w:p>
+            <w:r>
+              <w:t>3- User types a reply and submit</w:t>
+            </w:r>
+            <w:r>
+              <w:t>s</w:t>
+            </w:r>
+            <w:r>
+              <w:t xml:space="preserve"> it</w:t>
+            </w:r>
+          </w:p>
+        </w:tc>
+        <w:tc>
+          <w:tcPr>
+            <w:tcW w:w="4015" w:type="dxa"/>
+          </w:tcPr>
+          <w:p/>
+        </w:tc>
+      </w:tr>
+      <w:tr>
+        <w:trPr>
+          <w:trHeight w:val="106"/>
+        </w:trPr>
+        <w:tc>
+          <w:tcPr>
+            <w:tcW w:w="1907" w:type="dxa"/>
+            <w:vMerge/>
+            <w:vAlign w:val="center"/>
+          </w:tcPr>
+          <w:p>
+            <w:pPr>
+              <w:spacing w:after="0"/>
+              <w:rPr>
+                <w:b/>
+                <w:bCs/>
+              </w:rPr>
+            </w:pPr>
+          </w:p>
+        </w:tc>
+        <w:tc>
+          <w:tcPr>
+            <w:tcW w:w="3471" w:type="dxa"/>
+          </w:tcPr>
+          <w:p/>
+        </w:tc>
+        <w:tc>
+          <w:tcPr>
+            <w:tcW w:w="4015" w:type="dxa"/>
+          </w:tcPr>
+          <w:p>
+            <w:r>
+              <w:t>4- System sends the reply to the user who sent the SOS</w:t>
+            </w:r>
+          </w:p>
+        </w:tc>
+      </w:tr>
+    </w:tbl>
+    <w:p>
+      <w:bookmarkStart w:id="1" w:name="_GoBack"/>
+      <w:bookmarkEnd w:id="1"/>
+    </w:p>
     <w:sectPr>
       <w:footerReference w:type="default" r:id="rId8"/>
       <w:pgSz w:w="12240" w:h="15840"/>
@@ -25112,6 +25598,7 @@
     <w:lsdException w:name="HTML Sample" w:semiHidden="1" w:unhideWhenUsed="1"/>
     <w:lsdException w:name="HTML Typewriter" w:semiHidden="1" w:unhideWhenUsed="1"/>
     <w:lsdException w:name="HTML Variable" w:semiHidden="1" w:unhideWhenUsed="1"/>
+    <w:lsdException w:name="Normal Table" w:semiHidden="1" w:unhideWhenUsed="1"/>
     <w:lsdException w:name="annotation subject" w:semiHidden="1" w:unhideWhenUsed="1"/>
     <w:lsdException w:name="No List" w:semiHidden="1" w:unhideWhenUsed="1"/>
     <w:lsdException w:name="Outline List 1" w:semiHidden="1" w:unhideWhenUsed="1"/>
@@ -25155,8 +25642,10 @@
     <w:lsdException w:name="Table Elegant" w:semiHidden="1" w:unhideWhenUsed="1"/>
     <w:lsdException w:name="Table Professional" w:semiHidden="1" w:unhideWhenUsed="1"/>
     <w:lsdException w:name="Table Subtle 1" w:semiHidden="1" w:unhideWhenUsed="1"/>
+    <w:lsdException w:name="Table Subtle 2" w:semiHidden="1" w:unhideWhenUsed="1"/>
     <w:lsdException w:name="Table Web 1" w:semiHidden="1" w:unhideWhenUsed="1"/>
     <w:lsdException w:name="Table Web 2" w:semiHidden="1" w:unhideWhenUsed="1"/>
+    <w:lsdException w:name="Table Web 3" w:semiHidden="1" w:unhideWhenUsed="1"/>
     <w:lsdException w:name="Balloon Text" w:semiHidden="1" w:unhideWhenUsed="1"/>
     <w:lsdException w:name="Table Grid" w:uiPriority="39"/>
     <w:lsdException w:name="Table Theme" w:semiHidden="1" w:unhideWhenUsed="1"/>
@@ -25448,6 +25937,7 @@
   <w:style w:type="character" w:default="1" w:styleId="DefaultParagraphFont">
     <w:name w:val="Default Paragraph Font"/>
     <w:uiPriority w:val="1"/>
+    <w:semiHidden/>
     <w:unhideWhenUsed/>
   </w:style>
   <w:style w:type="table" w:default="1" w:styleId="TableNormal">
@@ -26151,7 +26641,7 @@
 </file>
 
 <file path=customXml/itemProps1.xml><?xml version="1.0" encoding="utf-8"?>
-<ds:datastoreItem xmlns:ds="http://schemas.openxmlformats.org/officeDocument/2006/customXml" ds:itemID="{5E954D6A-D555-4E3D-9038-C0E5373B97F1}">
+<ds:datastoreItem xmlns:ds="http://schemas.openxmlformats.org/officeDocument/2006/customXml" ds:itemID="{42EF63F3-E700-451E-B288-D4659865256A}">
   <ds:schemaRefs>
     <ds:schemaRef ds:uri="http://schemas.openxmlformats.org/officeDocument/2006/bibliography"/>
   </ds:schemaRefs>

</xml_diff>

<commit_message>
Removed posts and replies
</commit_message>
<xml_diff>
--- a/Use Case Diagrams and Flow of Events/Flow of events.docx
+++ b/Use Case Diagrams and Flow of Events/Flow of events.docx
@@ -14998,1456 +14998,6 @@
       </w:tr>
     </w:tbl>
     <w:p/>
-    <w:p/>
-    <w:p/>
-    <w:tbl>
-      <w:tblPr>
-        <w:tblW w:w="9393" w:type="dxa"/>
-        <w:tblInd w:w="-15" w:type="dxa"/>
-        <w:tblBorders>
-          <w:top w:val="single" w:sz="4" w:space="0" w:color="auto"/>
-          <w:left w:val="single" w:sz="4" w:space="0" w:color="auto"/>
-          <w:bottom w:val="single" w:sz="4" w:space="0" w:color="auto"/>
-          <w:right w:val="single" w:sz="4" w:space="0" w:color="auto"/>
-          <w:insideH w:val="single" w:sz="4" w:space="0" w:color="auto"/>
-          <w:insideV w:val="single" w:sz="4" w:space="0" w:color="auto"/>
-        </w:tblBorders>
-        <w:tblLayout w:type="fixed"/>
-        <w:tblLook w:val="0000" w:firstRow="0" w:lastRow="0" w:firstColumn="0" w:lastColumn="0" w:noHBand="0" w:noVBand="0"/>
-      </w:tblPr>
-      <w:tblGrid>
-        <w:gridCol w:w="1908"/>
-        <w:gridCol w:w="3474"/>
-        <w:gridCol w:w="4011"/>
-      </w:tblGrid>
-      <w:tr>
-        <w:trPr>
-          <w:trHeight w:val="312"/>
-        </w:trPr>
-        <w:tc>
-          <w:tcPr>
-            <w:tcW w:w="1908" w:type="dxa"/>
-          </w:tcPr>
-          <w:p>
-            <w:pPr>
-              <w:rPr>
-                <w:b/>
-                <w:bCs/>
-              </w:rPr>
-            </w:pPr>
-            <w:r>
-              <w:rPr>
-                <w:b/>
-                <w:bCs/>
-              </w:rPr>
-              <w:t>Use Case ID:</w:t>
-            </w:r>
-          </w:p>
-        </w:tc>
-        <w:tc>
-          <w:tcPr>
-            <w:tcW w:w="7485" w:type="dxa"/>
-            <w:gridSpan w:val="2"/>
-          </w:tcPr>
-          <w:p>
-            <w:r>
-              <w:t>23</w:t>
-            </w:r>
-          </w:p>
-        </w:tc>
-      </w:tr>
-      <w:tr>
-        <w:trPr>
-          <w:trHeight w:val="246"/>
-        </w:trPr>
-        <w:tc>
-          <w:tcPr>
-            <w:tcW w:w="1908" w:type="dxa"/>
-          </w:tcPr>
-          <w:p>
-            <w:pPr>
-              <w:rPr>
-                <w:b/>
-                <w:bCs/>
-              </w:rPr>
-            </w:pPr>
-            <w:r>
-              <w:rPr>
-                <w:b/>
-                <w:bCs/>
-              </w:rPr>
-              <w:t>Use Case Name:</w:t>
-            </w:r>
-          </w:p>
-        </w:tc>
-        <w:tc>
-          <w:tcPr>
-            <w:tcW w:w="7485" w:type="dxa"/>
-            <w:gridSpan w:val="2"/>
-          </w:tcPr>
-          <w:p>
-            <w:r>
-              <w:t>Add reply</w:t>
-            </w:r>
-          </w:p>
-        </w:tc>
-      </w:tr>
-      <w:tr>
-        <w:tc>
-          <w:tcPr>
-            <w:tcW w:w="1908" w:type="dxa"/>
-          </w:tcPr>
-          <w:p>
-            <w:pPr>
-              <w:rPr>
-                <w:b/>
-                <w:bCs/>
-              </w:rPr>
-            </w:pPr>
-            <w:r>
-              <w:rPr>
-                <w:b/>
-                <w:bCs/>
-              </w:rPr>
-              <w:t>Actors:</w:t>
-            </w:r>
-          </w:p>
-        </w:tc>
-        <w:tc>
-          <w:tcPr>
-            <w:tcW w:w="7485" w:type="dxa"/>
-            <w:gridSpan w:val="2"/>
-          </w:tcPr>
-          <w:p>
-            <w:r>
-              <w:t xml:space="preserve">- </w:t>
-            </w:r>
-            <w:r>
-              <w:t>Pharmacist</w:t>
-            </w:r>
-          </w:p>
-        </w:tc>
-      </w:tr>
-      <w:tr>
-        <w:tc>
-          <w:tcPr>
-            <w:tcW w:w="1908" w:type="dxa"/>
-          </w:tcPr>
-          <w:p>
-            <w:pPr>
-              <w:rPr>
-                <w:b/>
-                <w:bCs/>
-              </w:rPr>
-            </w:pPr>
-            <w:r>
-              <w:rPr>
-                <w:b/>
-                <w:bCs/>
-              </w:rPr>
-              <w:t>Pre-conditions:</w:t>
-            </w:r>
-          </w:p>
-        </w:tc>
-        <w:tc>
-          <w:tcPr>
-            <w:tcW w:w="7485" w:type="dxa"/>
-            <w:gridSpan w:val="2"/>
-          </w:tcPr>
-          <w:p>
-            <w:r>
-              <w:t xml:space="preserve">Pharmacist </w:t>
-            </w:r>
-            <w:r>
-              <w:t xml:space="preserve">is already </w:t>
-            </w:r>
-            <w:r>
-              <w:t xml:space="preserve">viewed post </w:t>
-            </w:r>
-          </w:p>
-        </w:tc>
-      </w:tr>
-      <w:tr>
-        <w:tc>
-          <w:tcPr>
-            <w:tcW w:w="1908" w:type="dxa"/>
-          </w:tcPr>
-          <w:p>
-            <w:pPr>
-              <w:rPr>
-                <w:b/>
-                <w:bCs/>
-              </w:rPr>
-            </w:pPr>
-            <w:r>
-              <w:rPr>
-                <w:b/>
-                <w:bCs/>
-              </w:rPr>
-              <w:t>Post-conditions:</w:t>
-            </w:r>
-          </w:p>
-        </w:tc>
-        <w:tc>
-          <w:tcPr>
-            <w:tcW w:w="7485" w:type="dxa"/>
-            <w:gridSpan w:val="2"/>
-            <w:tcBorders>
-              <w:bottom w:val="single" w:sz="4" w:space="0" w:color="auto"/>
-            </w:tcBorders>
-          </w:tcPr>
-          <w:p>
-            <w:pPr>
-              <w:rPr>
-                <w:rtl/>
-                <w:lang w:bidi="ar-EG"/>
-              </w:rPr>
-            </w:pPr>
-            <w:r>
-              <w:t>Reply is added to the Comment</w:t>
-            </w:r>
-          </w:p>
-        </w:tc>
-      </w:tr>
-      <w:tr>
-        <w:trPr>
-          <w:trHeight w:val="108"/>
-        </w:trPr>
-        <w:tc>
-          <w:tcPr>
-            <w:tcW w:w="1908" w:type="dxa"/>
-            <w:vMerge w:val="restart"/>
-          </w:tcPr>
-          <w:p>
-            <w:pPr>
-              <w:rPr>
-                <w:b/>
-                <w:bCs/>
-              </w:rPr>
-            </w:pPr>
-            <w:r>
-              <w:rPr>
-                <w:b/>
-                <w:bCs/>
-              </w:rPr>
-              <w:t>Flow of events:</w:t>
-            </w:r>
-          </w:p>
-        </w:tc>
-        <w:tc>
-          <w:tcPr>
-            <w:tcW w:w="3474" w:type="dxa"/>
-            <w:tcBorders>
-              <w:bottom w:val="nil"/>
-            </w:tcBorders>
-            <w:shd w:val="clear" w:color="auto" w:fill="C00000"/>
-          </w:tcPr>
-          <w:p>
-            <w:pPr>
-              <w:jc w:val="center"/>
-              <w:rPr>
-                <w:b/>
-                <w:bCs/>
-              </w:rPr>
-            </w:pPr>
-            <w:r>
-              <w:rPr>
-                <w:b/>
-                <w:bCs/>
-              </w:rPr>
-              <w:t>User Action</w:t>
-            </w:r>
-          </w:p>
-        </w:tc>
-        <w:tc>
-          <w:tcPr>
-            <w:tcW w:w="4011" w:type="dxa"/>
-            <w:tcBorders>
-              <w:bottom w:val="nil"/>
-            </w:tcBorders>
-            <w:shd w:val="clear" w:color="auto" w:fill="C00000"/>
-          </w:tcPr>
-          <w:p>
-            <w:pPr>
-              <w:jc w:val="center"/>
-              <w:rPr>
-                <w:b/>
-                <w:bCs/>
-              </w:rPr>
-            </w:pPr>
-            <w:r>
-              <w:rPr>
-                <w:b/>
-                <w:bCs/>
-              </w:rPr>
-              <w:t>System Action</w:t>
-            </w:r>
-          </w:p>
-        </w:tc>
-      </w:tr>
-      <w:tr>
-        <w:trPr>
-          <w:trHeight w:val="106"/>
-        </w:trPr>
-        <w:tc>
-          <w:tcPr>
-            <w:tcW w:w="1908" w:type="dxa"/>
-            <w:vMerge/>
-          </w:tcPr>
-          <w:p>
-            <w:pPr>
-              <w:rPr>
-                <w:b/>
-                <w:bCs/>
-              </w:rPr>
-            </w:pPr>
-          </w:p>
-        </w:tc>
-        <w:tc>
-          <w:tcPr>
-            <w:tcW w:w="3474" w:type="dxa"/>
-            <w:tcBorders>
-              <w:top w:val="nil"/>
-            </w:tcBorders>
-          </w:tcPr>
-          <w:p>
-            <w:r>
-              <w:t>1- User chooses to add reply</w:t>
-            </w:r>
-          </w:p>
-        </w:tc>
-        <w:tc>
-          <w:tcPr>
-            <w:tcW w:w="4011" w:type="dxa"/>
-            <w:tcBorders>
-              <w:top w:val="nil"/>
-            </w:tcBorders>
-          </w:tcPr>
-          <w:p/>
-        </w:tc>
-      </w:tr>
-      <w:tr>
-        <w:trPr>
-          <w:trHeight w:val="106"/>
-        </w:trPr>
-        <w:tc>
-          <w:tcPr>
-            <w:tcW w:w="1908" w:type="dxa"/>
-            <w:vMerge/>
-          </w:tcPr>
-          <w:p>
-            <w:pPr>
-              <w:rPr>
-                <w:b/>
-                <w:bCs/>
-              </w:rPr>
-            </w:pPr>
-          </w:p>
-        </w:tc>
-        <w:tc>
-          <w:tcPr>
-            <w:tcW w:w="3474" w:type="dxa"/>
-          </w:tcPr>
-          <w:p/>
-        </w:tc>
-        <w:tc>
-          <w:tcPr>
-            <w:tcW w:w="4011" w:type="dxa"/>
-          </w:tcPr>
-          <w:p>
-            <w:r>
-              <w:t xml:space="preserve">2- System displays empty field for user to </w:t>
-            </w:r>
-            <w:r>
-              <w:t>add reply</w:t>
-            </w:r>
-          </w:p>
-        </w:tc>
-      </w:tr>
-      <w:tr>
-        <w:trPr>
-          <w:trHeight w:val="106"/>
-        </w:trPr>
-        <w:tc>
-          <w:tcPr>
-            <w:tcW w:w="1908" w:type="dxa"/>
-            <w:vMerge/>
-          </w:tcPr>
-          <w:p>
-            <w:pPr>
-              <w:rPr>
-                <w:b/>
-                <w:bCs/>
-              </w:rPr>
-            </w:pPr>
-          </w:p>
-        </w:tc>
-        <w:tc>
-          <w:tcPr>
-            <w:tcW w:w="3474" w:type="dxa"/>
-          </w:tcPr>
-          <w:p>
-            <w:r>
-              <w:t xml:space="preserve">3- User writes and </w:t>
-            </w:r>
-            <w:r>
-              <w:t>clicks to add reply</w:t>
-            </w:r>
-          </w:p>
-        </w:tc>
-        <w:tc>
-          <w:tcPr>
-            <w:tcW w:w="4011" w:type="dxa"/>
-          </w:tcPr>
-          <w:p/>
-        </w:tc>
-      </w:tr>
-      <w:tr>
-        <w:trPr>
-          <w:trHeight w:val="106"/>
-        </w:trPr>
-        <w:tc>
-          <w:tcPr>
-            <w:tcW w:w="1908" w:type="dxa"/>
-            <w:vMerge/>
-          </w:tcPr>
-          <w:p>
-            <w:pPr>
-              <w:rPr>
-                <w:b/>
-                <w:bCs/>
-              </w:rPr>
-            </w:pPr>
-          </w:p>
-        </w:tc>
-        <w:tc>
-          <w:tcPr>
-            <w:tcW w:w="3474" w:type="dxa"/>
-          </w:tcPr>
-          <w:p/>
-        </w:tc>
-        <w:tc>
-          <w:tcPr>
-            <w:tcW w:w="4011" w:type="dxa"/>
-          </w:tcPr>
-          <w:p>
-            <w:r>
-              <w:t xml:space="preserve">4- System saves the new reply and </w:t>
-            </w:r>
-            <w:r>
-              <w:t>adds</w:t>
-            </w:r>
-            <w:r>
-              <w:t xml:space="preserve"> it </w:t>
-            </w:r>
-            <w:r>
-              <w:t>in the replies</w:t>
-            </w:r>
-          </w:p>
-        </w:tc>
-      </w:tr>
-      <w:tr>
-        <w:trPr>
-          <w:trHeight w:val="106"/>
-        </w:trPr>
-        <w:tc>
-          <w:tcPr>
-            <w:tcW w:w="1908" w:type="dxa"/>
-            <w:vMerge w:val="restart"/>
-          </w:tcPr>
-          <w:p>
-            <w:pPr>
-              <w:rPr>
-                <w:b/>
-                <w:bCs/>
-              </w:rPr>
-            </w:pPr>
-            <w:r>
-              <w:rPr>
-                <w:b/>
-                <w:bCs/>
-              </w:rPr>
-              <w:t>Exceptions:</w:t>
-            </w:r>
-          </w:p>
-        </w:tc>
-        <w:tc>
-          <w:tcPr>
-            <w:tcW w:w="3474" w:type="dxa"/>
-            <w:shd w:val="clear" w:color="auto" w:fill="C00000"/>
-          </w:tcPr>
-          <w:p>
-            <w:pPr>
-              <w:jc w:val="center"/>
-              <w:rPr>
-                <w:b/>
-                <w:bCs/>
-              </w:rPr>
-            </w:pPr>
-            <w:r>
-              <w:rPr>
-                <w:b/>
-                <w:bCs/>
-              </w:rPr>
-              <w:t>User Action</w:t>
-            </w:r>
-          </w:p>
-        </w:tc>
-        <w:tc>
-          <w:tcPr>
-            <w:tcW w:w="4011" w:type="dxa"/>
-            <w:shd w:val="clear" w:color="auto" w:fill="C00000"/>
-          </w:tcPr>
-          <w:p>
-            <w:pPr>
-              <w:jc w:val="center"/>
-              <w:rPr>
-                <w:b/>
-                <w:bCs/>
-              </w:rPr>
-            </w:pPr>
-            <w:r>
-              <w:rPr>
-                <w:b/>
-                <w:bCs/>
-              </w:rPr>
-              <w:t>System Action</w:t>
-            </w:r>
-          </w:p>
-        </w:tc>
-      </w:tr>
-      <w:tr>
-        <w:trPr>
-          <w:trHeight w:val="106"/>
-        </w:trPr>
-        <w:tc>
-          <w:tcPr>
-            <w:tcW w:w="1908" w:type="dxa"/>
-            <w:vMerge/>
-          </w:tcPr>
-          <w:p>
-            <w:pPr>
-              <w:rPr>
-                <w:b/>
-                <w:bCs/>
-              </w:rPr>
-            </w:pPr>
-          </w:p>
-        </w:tc>
-        <w:tc>
-          <w:tcPr>
-            <w:tcW w:w="3474" w:type="dxa"/>
-          </w:tcPr>
-          <w:p>
-            <w:r>
-              <w:t xml:space="preserve">1-User cancels </w:t>
-            </w:r>
-            <w:r>
-              <w:t>add reply</w:t>
-            </w:r>
-          </w:p>
-        </w:tc>
-        <w:tc>
-          <w:tcPr>
-            <w:tcW w:w="4011" w:type="dxa"/>
-          </w:tcPr>
-          <w:p/>
-        </w:tc>
-      </w:tr>
-      <w:tr>
-        <w:trPr>
-          <w:trHeight w:val="106"/>
-        </w:trPr>
-        <w:tc>
-          <w:tcPr>
-            <w:tcW w:w="1908" w:type="dxa"/>
-            <w:vMerge/>
-          </w:tcPr>
-          <w:p>
-            <w:pPr>
-              <w:rPr>
-                <w:b/>
-                <w:bCs/>
-              </w:rPr>
-            </w:pPr>
-          </w:p>
-        </w:tc>
-        <w:tc>
-          <w:tcPr>
-            <w:tcW w:w="3474" w:type="dxa"/>
-          </w:tcPr>
-          <w:p/>
-        </w:tc>
-        <w:tc>
-          <w:tcPr>
-            <w:tcW w:w="4011" w:type="dxa"/>
-          </w:tcPr>
-          <w:p>
-            <w:r>
-              <w:t>2- System removes reply field</w:t>
-            </w:r>
-          </w:p>
-        </w:tc>
-      </w:tr>
-      <w:tr>
-        <w:tc>
-          <w:tcPr>
-            <w:tcW w:w="1908" w:type="dxa"/>
-          </w:tcPr>
-          <w:p>
-            <w:pPr>
-              <w:rPr>
-                <w:b/>
-                <w:bCs/>
-              </w:rPr>
-            </w:pPr>
-            <w:r>
-              <w:rPr>
-                <w:b/>
-                <w:bCs/>
-              </w:rPr>
-              <w:t>Includes:</w:t>
-            </w:r>
-          </w:p>
-        </w:tc>
-        <w:tc>
-          <w:tcPr>
-            <w:tcW w:w="7485" w:type="dxa"/>
-            <w:gridSpan w:val="2"/>
-          </w:tcPr>
-          <w:p>
-            <w:r>
-              <w:t xml:space="preserve">View Post </w:t>
-            </w:r>
-          </w:p>
-          <w:p>
-            <w:r>
-              <w:t>View Re</w:t>
-            </w:r>
-            <w:r>
-              <w:t>plies</w:t>
-            </w:r>
-          </w:p>
-        </w:tc>
-      </w:tr>
-    </w:tbl>
-    <w:p/>
-    <w:tbl>
-      <w:tblPr>
-        <w:tblW w:w="9393" w:type="dxa"/>
-        <w:tblInd w:w="-15" w:type="dxa"/>
-        <w:tblBorders>
-          <w:top w:val="single" w:sz="4" w:space="0" w:color="auto"/>
-          <w:left w:val="single" w:sz="4" w:space="0" w:color="auto"/>
-          <w:bottom w:val="single" w:sz="4" w:space="0" w:color="auto"/>
-          <w:right w:val="single" w:sz="4" w:space="0" w:color="auto"/>
-          <w:insideH w:val="single" w:sz="4" w:space="0" w:color="auto"/>
-          <w:insideV w:val="single" w:sz="4" w:space="0" w:color="auto"/>
-        </w:tblBorders>
-        <w:tblLayout w:type="fixed"/>
-        <w:tblLook w:val="04A0" w:firstRow="1" w:lastRow="0" w:firstColumn="1" w:lastColumn="0" w:noHBand="0" w:noVBand="1"/>
-      </w:tblPr>
-      <w:tblGrid>
-        <w:gridCol w:w="1907"/>
-        <w:gridCol w:w="3471"/>
-        <w:gridCol w:w="4015"/>
-      </w:tblGrid>
-      <w:tr>
-        <w:trPr>
-          <w:trHeight w:val="312"/>
-        </w:trPr>
-        <w:tc>
-          <w:tcPr>
-            <w:tcW w:w="1907" w:type="dxa"/>
-            <w:hideMark/>
-          </w:tcPr>
-          <w:p>
-            <w:pPr>
-              <w:rPr>
-                <w:b/>
-                <w:bCs/>
-              </w:rPr>
-            </w:pPr>
-            <w:r>
-              <w:rPr>
-                <w:b/>
-                <w:bCs/>
-              </w:rPr>
-              <w:t>Use Case ID:</w:t>
-            </w:r>
-          </w:p>
-        </w:tc>
-        <w:tc>
-          <w:tcPr>
-            <w:tcW w:w="7486" w:type="dxa"/>
-            <w:gridSpan w:val="2"/>
-          </w:tcPr>
-          <w:p>
-            <w:pPr>
-              <w:tabs>
-                <w:tab w:val="left" w:pos="990"/>
-              </w:tabs>
-            </w:pPr>
-            <w:r>
-              <w:t>24</w:t>
-            </w:r>
-          </w:p>
-        </w:tc>
-      </w:tr>
-      <w:tr>
-        <w:trPr>
-          <w:trHeight w:val="246"/>
-        </w:trPr>
-        <w:tc>
-          <w:tcPr>
-            <w:tcW w:w="1907" w:type="dxa"/>
-            <w:hideMark/>
-          </w:tcPr>
-          <w:p>
-            <w:pPr>
-              <w:rPr>
-                <w:b/>
-                <w:bCs/>
-              </w:rPr>
-            </w:pPr>
-            <w:r>
-              <w:rPr>
-                <w:b/>
-                <w:bCs/>
-              </w:rPr>
-              <w:t>Use Case Name:</w:t>
-            </w:r>
-          </w:p>
-        </w:tc>
-        <w:tc>
-          <w:tcPr>
-            <w:tcW w:w="7486" w:type="dxa"/>
-            <w:gridSpan w:val="2"/>
-          </w:tcPr>
-          <w:p>
-            <w:r>
-              <w:t xml:space="preserve">View Post </w:t>
-            </w:r>
-          </w:p>
-        </w:tc>
-      </w:tr>
-      <w:tr>
-        <w:tc>
-          <w:tcPr>
-            <w:tcW w:w="1907" w:type="dxa"/>
-            <w:hideMark/>
-          </w:tcPr>
-          <w:p>
-            <w:pPr>
-              <w:rPr>
-                <w:b/>
-                <w:bCs/>
-              </w:rPr>
-            </w:pPr>
-            <w:r>
-              <w:rPr>
-                <w:b/>
-                <w:bCs/>
-              </w:rPr>
-              <w:lastRenderedPageBreak/>
-              <w:t>Actors:</w:t>
-            </w:r>
-          </w:p>
-        </w:tc>
-        <w:tc>
-          <w:tcPr>
-            <w:tcW w:w="7486" w:type="dxa"/>
-            <w:gridSpan w:val="2"/>
-          </w:tcPr>
-          <w:p>
-            <w:pPr>
-              <w:pStyle w:val="ListParagraph"/>
-              <w:numPr>
-                <w:ilvl w:val="0"/>
-                <w:numId w:val="41"/>
-              </w:numPr>
-            </w:pPr>
-            <w:r>
-              <w:t>Citizen</w:t>
-            </w:r>
-          </w:p>
-          <w:p>
-            <w:pPr>
-              <w:pStyle w:val="ListParagraph"/>
-              <w:numPr>
-                <w:ilvl w:val="0"/>
-                <w:numId w:val="41"/>
-              </w:numPr>
-            </w:pPr>
-            <w:r>
-              <w:t>Doctor</w:t>
-            </w:r>
-          </w:p>
-          <w:p>
-            <w:pPr>
-              <w:pStyle w:val="ListParagraph"/>
-              <w:numPr>
-                <w:ilvl w:val="0"/>
-                <w:numId w:val="41"/>
-              </w:numPr>
-            </w:pPr>
-            <w:r>
-              <w:t>Pharmacist</w:t>
-            </w:r>
-          </w:p>
-        </w:tc>
-      </w:tr>
-      <w:tr>
-        <w:tc>
-          <w:tcPr>
-            <w:tcW w:w="1907" w:type="dxa"/>
-            <w:hideMark/>
-          </w:tcPr>
-          <w:p>
-            <w:pPr>
-              <w:rPr>
-                <w:b/>
-                <w:bCs/>
-              </w:rPr>
-            </w:pPr>
-            <w:r>
-              <w:rPr>
-                <w:b/>
-                <w:bCs/>
-              </w:rPr>
-              <w:t>Pre-conditions:</w:t>
-            </w:r>
-          </w:p>
-        </w:tc>
-        <w:tc>
-          <w:tcPr>
-            <w:tcW w:w="7486" w:type="dxa"/>
-            <w:gridSpan w:val="2"/>
-          </w:tcPr>
-          <w:p>
-            <w:r>
-              <w:t>User is logged in to the system and opens the ask for medicine Part</w:t>
-            </w:r>
-          </w:p>
-        </w:tc>
-      </w:tr>
-      <w:tr>
-        <w:tc>
-          <w:tcPr>
-            <w:tcW w:w="1907" w:type="dxa"/>
-            <w:hideMark/>
-          </w:tcPr>
-          <w:p>
-            <w:pPr>
-              <w:rPr>
-                <w:b/>
-                <w:bCs/>
-              </w:rPr>
-            </w:pPr>
-            <w:r>
-              <w:rPr>
-                <w:b/>
-                <w:bCs/>
-              </w:rPr>
-              <w:t>Post-conditions:</w:t>
-            </w:r>
-          </w:p>
-        </w:tc>
-        <w:tc>
-          <w:tcPr>
-            <w:tcW w:w="7486" w:type="dxa"/>
-            <w:gridSpan w:val="2"/>
-          </w:tcPr>
-          <w:p>
-            <w:pPr>
-              <w:rPr>
-                <w:lang w:bidi="ar-EG"/>
-              </w:rPr>
-            </w:pPr>
-            <w:r>
-              <w:t>Posts are displayed</w:t>
-            </w:r>
-          </w:p>
-        </w:tc>
-      </w:tr>
-      <w:tr>
-        <w:trPr>
-          <w:trHeight w:val="108"/>
-        </w:trPr>
-        <w:tc>
-          <w:tcPr>
-            <w:tcW w:w="1907" w:type="dxa"/>
-            <w:vMerge w:val="restart"/>
-            <w:hideMark/>
-          </w:tcPr>
-          <w:p>
-            <w:pPr>
-              <w:rPr>
-                <w:b/>
-                <w:bCs/>
-              </w:rPr>
-            </w:pPr>
-            <w:r>
-              <w:rPr>
-                <w:b/>
-                <w:bCs/>
-              </w:rPr>
-              <w:t>Flow of events:</w:t>
-            </w:r>
-          </w:p>
-        </w:tc>
-        <w:tc>
-          <w:tcPr>
-            <w:tcW w:w="3471" w:type="dxa"/>
-            <w:shd w:val="clear" w:color="auto" w:fill="C00000"/>
-            <w:hideMark/>
-          </w:tcPr>
-          <w:p>
-            <w:pPr>
-              <w:jc w:val="center"/>
-              <w:rPr>
-                <w:b/>
-                <w:bCs/>
-                <w:color w:val="FFFFFF" w:themeColor="background1"/>
-              </w:rPr>
-            </w:pPr>
-            <w:r>
-              <w:rPr>
-                <w:b/>
-                <w:bCs/>
-                <w:color w:val="FFFFFF" w:themeColor="background1"/>
-              </w:rPr>
-              <w:t>User Action</w:t>
-            </w:r>
-          </w:p>
-        </w:tc>
-        <w:tc>
-          <w:tcPr>
-            <w:tcW w:w="4015" w:type="dxa"/>
-            <w:shd w:val="clear" w:color="auto" w:fill="C00000"/>
-            <w:hideMark/>
-          </w:tcPr>
-          <w:p>
-            <w:pPr>
-              <w:jc w:val="center"/>
-              <w:rPr>
-                <w:b/>
-                <w:bCs/>
-                <w:color w:val="FFFFFF" w:themeColor="background1"/>
-                <w:highlight w:val="darkRed"/>
-              </w:rPr>
-            </w:pPr>
-            <w:r>
-              <w:rPr>
-                <w:b/>
-                <w:bCs/>
-                <w:color w:val="FFFFFF" w:themeColor="background1"/>
-              </w:rPr>
-              <w:t>System Action</w:t>
-            </w:r>
-          </w:p>
-        </w:tc>
-      </w:tr>
-      <w:tr>
-        <w:trPr>
-          <w:trHeight w:val="106"/>
-        </w:trPr>
-        <w:tc>
-          <w:tcPr>
-            <w:tcW w:w="1907" w:type="dxa"/>
-            <w:vMerge/>
-            <w:vAlign w:val="center"/>
-            <w:hideMark/>
-          </w:tcPr>
-          <w:p>
-            <w:pPr>
-              <w:spacing w:after="0"/>
-              <w:rPr>
-                <w:b/>
-                <w:bCs/>
-              </w:rPr>
-            </w:pPr>
-          </w:p>
-        </w:tc>
-        <w:tc>
-          <w:tcPr>
-            <w:tcW w:w="3471" w:type="dxa"/>
-            <w:hideMark/>
-          </w:tcPr>
-          <w:p>
-            <w:r>
-              <w:t>1- u</w:t>
-            </w:r>
-            <w:r>
-              <w:t xml:space="preserve">ser selects </w:t>
-            </w:r>
-            <w:r>
-              <w:t>Ask for medicine page</w:t>
-            </w:r>
-            <w:r>
-              <w:t xml:space="preserve">  </w:t>
-            </w:r>
-          </w:p>
-        </w:tc>
-        <w:tc>
-          <w:tcPr>
-            <w:tcW w:w="4015" w:type="dxa"/>
-          </w:tcPr>
-          <w:p/>
-        </w:tc>
-      </w:tr>
-      <w:tr>
-        <w:trPr>
-          <w:trHeight w:val="106"/>
-        </w:trPr>
-        <w:tc>
-          <w:tcPr>
-            <w:tcW w:w="1907" w:type="dxa"/>
-            <w:vMerge/>
-            <w:vAlign w:val="center"/>
-            <w:hideMark/>
-          </w:tcPr>
-          <w:p>
-            <w:pPr>
-              <w:spacing w:after="0"/>
-              <w:rPr>
-                <w:b/>
-                <w:bCs/>
-              </w:rPr>
-            </w:pPr>
-          </w:p>
-        </w:tc>
-        <w:tc>
-          <w:tcPr>
-            <w:tcW w:w="3471" w:type="dxa"/>
-          </w:tcPr>
-          <w:p/>
-        </w:tc>
-        <w:tc>
-          <w:tcPr>
-            <w:tcW w:w="4015" w:type="dxa"/>
-            <w:hideMark/>
-          </w:tcPr>
-          <w:p>
-            <w:r>
-              <w:t>2- s</w:t>
-            </w:r>
-            <w:r>
-              <w:t xml:space="preserve">ystem displays </w:t>
-            </w:r>
-            <w:r>
-              <w:t>the page and its posts</w:t>
-            </w:r>
-          </w:p>
-        </w:tc>
-      </w:tr>
-    </w:tbl>
-    <w:p/>
-    <w:p/>
-    <w:tbl>
-      <w:tblPr>
-        <w:tblW w:w="9393" w:type="dxa"/>
-        <w:tblInd w:w="-15" w:type="dxa"/>
-        <w:tblBorders>
-          <w:top w:val="single" w:sz="4" w:space="0" w:color="auto"/>
-          <w:left w:val="single" w:sz="4" w:space="0" w:color="auto"/>
-          <w:bottom w:val="single" w:sz="4" w:space="0" w:color="auto"/>
-          <w:right w:val="single" w:sz="4" w:space="0" w:color="auto"/>
-          <w:insideH w:val="single" w:sz="4" w:space="0" w:color="auto"/>
-          <w:insideV w:val="single" w:sz="4" w:space="0" w:color="auto"/>
-        </w:tblBorders>
-        <w:tblLayout w:type="fixed"/>
-        <w:tblLook w:val="04A0" w:firstRow="1" w:lastRow="0" w:firstColumn="1" w:lastColumn="0" w:noHBand="0" w:noVBand="1"/>
-      </w:tblPr>
-      <w:tblGrid>
-        <w:gridCol w:w="1907"/>
-        <w:gridCol w:w="3471"/>
-        <w:gridCol w:w="4015"/>
-      </w:tblGrid>
-      <w:tr>
-        <w:trPr>
-          <w:trHeight w:val="312"/>
-        </w:trPr>
-        <w:tc>
-          <w:tcPr>
-            <w:tcW w:w="1907" w:type="dxa"/>
-            <w:hideMark/>
-          </w:tcPr>
-          <w:p>
-            <w:pPr>
-              <w:rPr>
-                <w:b/>
-                <w:bCs/>
-              </w:rPr>
-            </w:pPr>
-            <w:r>
-              <w:rPr>
-                <w:b/>
-                <w:bCs/>
-              </w:rPr>
-              <w:t>Use Case ID:</w:t>
-            </w:r>
-          </w:p>
-        </w:tc>
-        <w:tc>
-          <w:tcPr>
-            <w:tcW w:w="7486" w:type="dxa"/>
-            <w:gridSpan w:val="2"/>
-          </w:tcPr>
-          <w:p>
-            <w:pPr>
-              <w:tabs>
-                <w:tab w:val="left" w:pos="990"/>
-              </w:tabs>
-            </w:pPr>
-            <w:r>
-              <w:t>25</w:t>
-            </w:r>
-          </w:p>
-        </w:tc>
-      </w:tr>
-      <w:tr>
-        <w:trPr>
-          <w:trHeight w:val="246"/>
-        </w:trPr>
-        <w:tc>
-          <w:tcPr>
-            <w:tcW w:w="1907" w:type="dxa"/>
-            <w:hideMark/>
-          </w:tcPr>
-          <w:p>
-            <w:pPr>
-              <w:rPr>
-                <w:b/>
-                <w:bCs/>
-              </w:rPr>
-            </w:pPr>
-            <w:r>
-              <w:rPr>
-                <w:b/>
-                <w:bCs/>
-              </w:rPr>
-              <w:t>Use Case Name:</w:t>
-            </w:r>
-          </w:p>
-        </w:tc>
-        <w:tc>
-          <w:tcPr>
-            <w:tcW w:w="7486" w:type="dxa"/>
-            <w:gridSpan w:val="2"/>
-          </w:tcPr>
-          <w:p>
-            <w:r>
-              <w:t xml:space="preserve">View </w:t>
-            </w:r>
-            <w:r>
-              <w:t>Replies</w:t>
-            </w:r>
-            <w:r>
-              <w:t xml:space="preserve"> </w:t>
-            </w:r>
-          </w:p>
-        </w:tc>
-      </w:tr>
-      <w:tr>
-        <w:tc>
-          <w:tcPr>
-            <w:tcW w:w="1907" w:type="dxa"/>
-            <w:hideMark/>
-          </w:tcPr>
-          <w:p>
-            <w:pPr>
-              <w:rPr>
-                <w:b/>
-                <w:bCs/>
-              </w:rPr>
-            </w:pPr>
-            <w:r>
-              <w:rPr>
-                <w:b/>
-                <w:bCs/>
-              </w:rPr>
-              <w:t>Actors:</w:t>
-            </w:r>
-          </w:p>
-        </w:tc>
-        <w:tc>
-          <w:tcPr>
-            <w:tcW w:w="7486" w:type="dxa"/>
-            <w:gridSpan w:val="2"/>
-          </w:tcPr>
-          <w:p>
-            <w:pPr>
-              <w:pStyle w:val="ListParagraph"/>
-              <w:numPr>
-                <w:ilvl w:val="0"/>
-                <w:numId w:val="41"/>
-              </w:numPr>
-            </w:pPr>
-            <w:r>
-              <w:t>Citizen</w:t>
-            </w:r>
-          </w:p>
-          <w:p>
-            <w:pPr>
-              <w:pStyle w:val="ListParagraph"/>
-              <w:numPr>
-                <w:ilvl w:val="0"/>
-                <w:numId w:val="41"/>
-              </w:numPr>
-            </w:pPr>
-            <w:r>
-              <w:t>Doctor</w:t>
-            </w:r>
-          </w:p>
-          <w:p>
-            <w:pPr>
-              <w:pStyle w:val="ListParagraph"/>
-              <w:numPr>
-                <w:ilvl w:val="0"/>
-                <w:numId w:val="41"/>
-              </w:numPr>
-            </w:pPr>
-            <w:r>
-              <w:t>Pharmacist</w:t>
-            </w:r>
-          </w:p>
-        </w:tc>
-      </w:tr>
-      <w:tr>
-        <w:tc>
-          <w:tcPr>
-            <w:tcW w:w="1907" w:type="dxa"/>
-            <w:hideMark/>
-          </w:tcPr>
-          <w:p>
-            <w:pPr>
-              <w:rPr>
-                <w:b/>
-                <w:bCs/>
-              </w:rPr>
-            </w:pPr>
-            <w:r>
-              <w:rPr>
-                <w:b/>
-                <w:bCs/>
-              </w:rPr>
-              <w:t>Pre-conditions:</w:t>
-            </w:r>
-          </w:p>
-        </w:tc>
-        <w:tc>
-          <w:tcPr>
-            <w:tcW w:w="7486" w:type="dxa"/>
-            <w:gridSpan w:val="2"/>
-          </w:tcPr>
-          <w:p>
-            <w:r>
-              <w:t xml:space="preserve">User opens the ask for medicines page </w:t>
-            </w:r>
-          </w:p>
-        </w:tc>
-      </w:tr>
-      <w:tr>
-        <w:tc>
-          <w:tcPr>
-            <w:tcW w:w="1907" w:type="dxa"/>
-            <w:hideMark/>
-          </w:tcPr>
-          <w:p>
-            <w:pPr>
-              <w:rPr>
-                <w:b/>
-                <w:bCs/>
-              </w:rPr>
-            </w:pPr>
-            <w:r>
-              <w:rPr>
-                <w:b/>
-                <w:bCs/>
-              </w:rPr>
-              <w:t>Post-conditions:</w:t>
-            </w:r>
-          </w:p>
-        </w:tc>
-        <w:tc>
-          <w:tcPr>
-            <w:tcW w:w="7486" w:type="dxa"/>
-            <w:gridSpan w:val="2"/>
-          </w:tcPr>
-          <w:p>
-            <w:pPr>
-              <w:rPr>
-                <w:lang w:bidi="ar-EG"/>
-              </w:rPr>
-            </w:pPr>
-            <w:r>
-              <w:t>Replies for specific post are displayed</w:t>
-            </w:r>
-          </w:p>
-        </w:tc>
-      </w:tr>
-      <w:tr>
-        <w:trPr>
-          <w:trHeight w:val="108"/>
-        </w:trPr>
-        <w:tc>
-          <w:tcPr>
-            <w:tcW w:w="1907" w:type="dxa"/>
-            <w:vMerge w:val="restart"/>
-            <w:hideMark/>
-          </w:tcPr>
-          <w:p>
-            <w:pPr>
-              <w:rPr>
-                <w:b/>
-                <w:bCs/>
-              </w:rPr>
-            </w:pPr>
-            <w:r>
-              <w:rPr>
-                <w:b/>
-                <w:bCs/>
-              </w:rPr>
-              <w:t>Flow of events:</w:t>
-            </w:r>
-          </w:p>
-        </w:tc>
-        <w:tc>
-          <w:tcPr>
-            <w:tcW w:w="3471" w:type="dxa"/>
-            <w:shd w:val="clear" w:color="auto" w:fill="C00000"/>
-            <w:hideMark/>
-          </w:tcPr>
-          <w:p>
-            <w:pPr>
-              <w:jc w:val="center"/>
-              <w:rPr>
-                <w:b/>
-                <w:bCs/>
-                <w:color w:val="FFFFFF" w:themeColor="background1"/>
-              </w:rPr>
-            </w:pPr>
-            <w:r>
-              <w:rPr>
-                <w:b/>
-                <w:bCs/>
-                <w:color w:val="FFFFFF" w:themeColor="background1"/>
-              </w:rPr>
-              <w:t>User Action</w:t>
-            </w:r>
-          </w:p>
-        </w:tc>
-        <w:tc>
-          <w:tcPr>
-            <w:tcW w:w="4015" w:type="dxa"/>
-            <w:shd w:val="clear" w:color="auto" w:fill="C00000"/>
-            <w:hideMark/>
-          </w:tcPr>
-          <w:p>
-            <w:pPr>
-              <w:jc w:val="center"/>
-              <w:rPr>
-                <w:b/>
-                <w:bCs/>
-                <w:color w:val="FFFFFF" w:themeColor="background1"/>
-                <w:highlight w:val="darkRed"/>
-              </w:rPr>
-            </w:pPr>
-            <w:r>
-              <w:rPr>
-                <w:b/>
-                <w:bCs/>
-                <w:color w:val="FFFFFF" w:themeColor="background1"/>
-              </w:rPr>
-              <w:t>System Action</w:t>
-            </w:r>
-          </w:p>
-        </w:tc>
-      </w:tr>
-      <w:tr>
-        <w:trPr>
-          <w:trHeight w:val="106"/>
-        </w:trPr>
-        <w:tc>
-          <w:tcPr>
-            <w:tcW w:w="1907" w:type="dxa"/>
-            <w:vMerge/>
-            <w:vAlign w:val="center"/>
-            <w:hideMark/>
-          </w:tcPr>
-          <w:p>
-            <w:pPr>
-              <w:spacing w:after="0"/>
-              <w:rPr>
-                <w:b/>
-                <w:bCs/>
-              </w:rPr>
-            </w:pPr>
-          </w:p>
-        </w:tc>
-        <w:tc>
-          <w:tcPr>
-            <w:tcW w:w="3471" w:type="dxa"/>
-          </w:tcPr>
-          <w:p>
-            <w:r>
-              <w:t>1-user clicks on specific post</w:t>
-            </w:r>
-          </w:p>
-        </w:tc>
-        <w:tc>
-          <w:tcPr>
-            <w:tcW w:w="4015" w:type="dxa"/>
-          </w:tcPr>
-          <w:p/>
-        </w:tc>
-      </w:tr>
-      <w:tr>
-        <w:trPr>
-          <w:trHeight w:val="106"/>
-        </w:trPr>
-        <w:tc>
-          <w:tcPr>
-            <w:tcW w:w="1907" w:type="dxa"/>
-            <w:vMerge/>
-            <w:vAlign w:val="center"/>
-            <w:hideMark/>
-          </w:tcPr>
-          <w:p>
-            <w:pPr>
-              <w:spacing w:after="0"/>
-              <w:rPr>
-                <w:b/>
-                <w:bCs/>
-              </w:rPr>
-            </w:pPr>
-          </w:p>
-        </w:tc>
-        <w:tc>
-          <w:tcPr>
-            <w:tcW w:w="3471" w:type="dxa"/>
-          </w:tcPr>
-          <w:p/>
-        </w:tc>
-        <w:tc>
-          <w:tcPr>
-            <w:tcW w:w="4015" w:type="dxa"/>
-          </w:tcPr>
-          <w:p>
-            <w:r>
-              <w:t>2- system displays the post and its replies in a new page</w:t>
-            </w:r>
-          </w:p>
-        </w:tc>
-      </w:tr>
-    </w:tbl>
-    <w:p/>
-    <w:p/>
-    <w:p/>
-    <w:p/>
-    <w:p/>
-    <w:p/>
     <w:tbl>
       <w:tblPr>
         <w:tblW w:w="9390" w:type="dxa"/>
@@ -16495,7 +15045,6 @@
                 <w:b/>
                 <w:bCs/>
               </w:rPr>
-              <w:lastRenderedPageBreak/>
               <w:t>Use Case ID:</w:t>
             </w:r>
           </w:p>
@@ -16514,7 +15063,10 @@
           </w:tcPr>
           <w:p>
             <w:r>
-              <w:t>26</w:t>
+              <w:t>2</w:t>
+            </w:r>
+            <w:r>
+              <w:t>3</w:t>
             </w:r>
           </w:p>
         </w:tc>
@@ -17147,7 +15699,10 @@
               </w:tabs>
             </w:pPr>
             <w:r>
-              <w:t>27</w:t>
+              <w:t>2</w:t>
+            </w:r>
+            <w:r>
+              <w:t>4</w:t>
             </w:r>
           </w:p>
         </w:tc>
@@ -17763,7 +16318,10 @@
           </w:tcPr>
           <w:p>
             <w:r>
-              <w:t>28</w:t>
+              <w:t>2</w:t>
+            </w:r>
+            <w:r>
+              <w:t>5</w:t>
             </w:r>
           </w:p>
         </w:tc>
@@ -18398,7 +16956,10 @@
           </w:tcPr>
           <w:p>
             <w:r>
-              <w:t>29</w:t>
+              <w:t>2</w:t>
+            </w:r>
+            <w:r>
+              <w:t>6</w:t>
             </w:r>
           </w:p>
         </w:tc>
@@ -18483,6 +17044,7 @@
                 <w:b/>
                 <w:bCs/>
               </w:rPr>
+              <w:lastRenderedPageBreak/>
               <w:t>Actors:</w:t>
             </w:r>
           </w:p>
@@ -18652,7 +17214,6 @@
                 <w:b/>
                 <w:bCs/>
               </w:rPr>
-              <w:lastRenderedPageBreak/>
               <w:t>Flow of events:</w:t>
             </w:r>
           </w:p>
@@ -19026,7 +17587,10 @@
               </w:tabs>
             </w:pPr>
             <w:r>
-              <w:t>30</w:t>
+              <w:t>2</w:t>
+            </w:r>
+            <w:r>
+              <w:t>7</w:t>
             </w:r>
           </w:p>
         </w:tc>
@@ -19063,7 +17627,10 @@
           </w:tcPr>
           <w:p>
             <w:r>
-              <w:t>Rate doctor</w:t>
+              <w:t xml:space="preserve">Rate </w:t>
+            </w:r>
+            <w:r>
+              <w:t>care place</w:t>
             </w:r>
           </w:p>
         </w:tc>
@@ -19138,7 +17705,7 @@
           </w:tcPr>
           <w:p>
             <w:r>
-              <w:t>Search for Account</w:t>
+              <w:t>Search for Care place</w:t>
             </w:r>
           </w:p>
         </w:tc>
@@ -19177,7 +17744,10 @@
               </w:rPr>
             </w:pPr>
             <w:r>
-              <w:t>New rate is added to the Doctor</w:t>
+              <w:t xml:space="preserve">New rate is added to the </w:t>
+            </w:r>
+            <w:r>
+              <w:t>care place</w:t>
             </w:r>
           </w:p>
         </w:tc>
@@ -19287,7 +17857,10 @@
           </w:tcPr>
           <w:p>
             <w:r>
-              <w:t>1-user rate a doctor with specific value</w:t>
+              <w:t>1-user rate a care place</w:t>
+            </w:r>
+            <w:r>
+              <w:t xml:space="preserve"> with specific value</w:t>
             </w:r>
           </w:p>
         </w:tc>
@@ -19337,7 +17910,447 @@
               <w:t>s</w:t>
             </w:r>
             <w:r>
-              <w:t xml:space="preserve"> the new rate to the doctor</w:t>
+              <w:t xml:space="preserve"> the new rate to the </w:t>
+            </w:r>
+            <w:r>
+              <w:t>care place</w:t>
+            </w:r>
+          </w:p>
+        </w:tc>
+      </w:tr>
+    </w:tbl>
+    <w:p/>
+    <w:tbl>
+      <w:tblPr>
+        <w:tblW w:w="9393" w:type="dxa"/>
+        <w:tblInd w:w="-15" w:type="dxa"/>
+        <w:tblBorders>
+          <w:top w:val="single" w:sz="4" w:space="0" w:color="auto"/>
+          <w:left w:val="single" w:sz="4" w:space="0" w:color="auto"/>
+          <w:bottom w:val="single" w:sz="4" w:space="0" w:color="auto"/>
+          <w:right w:val="single" w:sz="4" w:space="0" w:color="auto"/>
+          <w:insideH w:val="single" w:sz="4" w:space="0" w:color="auto"/>
+          <w:insideV w:val="single" w:sz="4" w:space="0" w:color="auto"/>
+        </w:tblBorders>
+        <w:tblLayout w:type="fixed"/>
+        <w:tblLook w:val="04A0" w:firstRow="1" w:lastRow="0" w:firstColumn="1" w:lastColumn="0" w:noHBand="0" w:noVBand="1"/>
+      </w:tblPr>
+      <w:tblGrid>
+        <w:gridCol w:w="1907"/>
+        <w:gridCol w:w="3471"/>
+        <w:gridCol w:w="4015"/>
+      </w:tblGrid>
+      <w:tr>
+        <w:trPr>
+          <w:trHeight w:val="312"/>
+        </w:trPr>
+        <w:tc>
+          <w:tcPr>
+            <w:tcW w:w="1907" w:type="dxa"/>
+            <w:hideMark/>
+          </w:tcPr>
+          <w:p>
+            <w:pPr>
+              <w:rPr>
+                <w:b/>
+                <w:bCs/>
+              </w:rPr>
+            </w:pPr>
+            <w:r>
+              <w:rPr>
+                <w:b/>
+                <w:bCs/>
+              </w:rPr>
+              <w:t>Use Case ID:</w:t>
+            </w:r>
+          </w:p>
+        </w:tc>
+        <w:tc>
+          <w:tcPr>
+            <w:tcW w:w="7486" w:type="dxa"/>
+            <w:gridSpan w:val="2"/>
+          </w:tcPr>
+          <w:p>
+            <w:pPr>
+              <w:tabs>
+                <w:tab w:val="left" w:pos="990"/>
+              </w:tabs>
+            </w:pPr>
+            <w:r>
+              <w:t>28</w:t>
+            </w:r>
+          </w:p>
+        </w:tc>
+      </w:tr>
+      <w:tr>
+        <w:trPr>
+          <w:trHeight w:val="246"/>
+        </w:trPr>
+        <w:tc>
+          <w:tcPr>
+            <w:tcW w:w="1907" w:type="dxa"/>
+            <w:hideMark/>
+          </w:tcPr>
+          <w:p>
+            <w:pPr>
+              <w:rPr>
+                <w:b/>
+                <w:bCs/>
+              </w:rPr>
+            </w:pPr>
+            <w:r>
+              <w:rPr>
+                <w:b/>
+                <w:bCs/>
+              </w:rPr>
+              <w:t>Use Case Name:</w:t>
+            </w:r>
+          </w:p>
+        </w:tc>
+        <w:tc>
+          <w:tcPr>
+            <w:tcW w:w="7486" w:type="dxa"/>
+            <w:gridSpan w:val="2"/>
+          </w:tcPr>
+          <w:p>
+            <w:r>
+              <w:t>Send SOS</w:t>
+            </w:r>
+          </w:p>
+        </w:tc>
+      </w:tr>
+      <w:tr>
+        <w:tc>
+          <w:tcPr>
+            <w:tcW w:w="1907" w:type="dxa"/>
+            <w:hideMark/>
+          </w:tcPr>
+          <w:p>
+            <w:pPr>
+              <w:rPr>
+                <w:b/>
+                <w:bCs/>
+              </w:rPr>
+            </w:pPr>
+            <w:r>
+              <w:rPr>
+                <w:b/>
+                <w:bCs/>
+              </w:rPr>
+              <w:t>Actors:</w:t>
+            </w:r>
+          </w:p>
+        </w:tc>
+        <w:tc>
+          <w:tcPr>
+            <w:tcW w:w="7486" w:type="dxa"/>
+            <w:gridSpan w:val="2"/>
+          </w:tcPr>
+          <w:p>
+            <w:r>
+              <w:t>Citizen</w:t>
+            </w:r>
+          </w:p>
+        </w:tc>
+      </w:tr>
+      <w:tr>
+        <w:tc>
+          <w:tcPr>
+            <w:tcW w:w="1907" w:type="dxa"/>
+            <w:hideMark/>
+          </w:tcPr>
+          <w:p>
+            <w:pPr>
+              <w:rPr>
+                <w:b/>
+                <w:bCs/>
+              </w:rPr>
+            </w:pPr>
+            <w:r>
+              <w:rPr>
+                <w:b/>
+                <w:bCs/>
+              </w:rPr>
+              <w:t>Pre-conditions:</w:t>
+            </w:r>
+          </w:p>
+        </w:tc>
+        <w:tc>
+          <w:tcPr>
+            <w:tcW w:w="7486" w:type="dxa"/>
+            <w:gridSpan w:val="2"/>
+          </w:tcPr>
+          <w:p>
+            <w:r>
+              <w:t>User is logged in</w:t>
+            </w:r>
+          </w:p>
+        </w:tc>
+      </w:tr>
+      <w:tr>
+        <w:tc>
+          <w:tcPr>
+            <w:tcW w:w="1907" w:type="dxa"/>
+            <w:hideMark/>
+          </w:tcPr>
+          <w:p>
+            <w:pPr>
+              <w:rPr>
+                <w:b/>
+                <w:bCs/>
+              </w:rPr>
+            </w:pPr>
+            <w:r>
+              <w:rPr>
+                <w:b/>
+                <w:bCs/>
+              </w:rPr>
+              <w:lastRenderedPageBreak/>
+              <w:t>Post-conditions:</w:t>
+            </w:r>
+          </w:p>
+        </w:tc>
+        <w:tc>
+          <w:tcPr>
+            <w:tcW w:w="7486" w:type="dxa"/>
+            <w:gridSpan w:val="2"/>
+          </w:tcPr>
+          <w:p>
+            <w:pPr>
+              <w:rPr>
+                <w:lang w:bidi="ar-EG"/>
+              </w:rPr>
+            </w:pPr>
+            <w:r>
+              <w:t>The SOS is delivered to the nearest hospitals</w:t>
+            </w:r>
+          </w:p>
+        </w:tc>
+      </w:tr>
+      <w:tr>
+        <w:trPr>
+          <w:trHeight w:val="108"/>
+        </w:trPr>
+        <w:tc>
+          <w:tcPr>
+            <w:tcW w:w="1907" w:type="dxa"/>
+            <w:vMerge w:val="restart"/>
+            <w:hideMark/>
+          </w:tcPr>
+          <w:p>
+            <w:pPr>
+              <w:rPr>
+                <w:b/>
+                <w:bCs/>
+              </w:rPr>
+            </w:pPr>
+            <w:r>
+              <w:rPr>
+                <w:b/>
+                <w:bCs/>
+              </w:rPr>
+              <w:t>Flow of events:</w:t>
+            </w:r>
+          </w:p>
+        </w:tc>
+        <w:tc>
+          <w:tcPr>
+            <w:tcW w:w="3471" w:type="dxa"/>
+            <w:shd w:val="clear" w:color="auto" w:fill="C00000"/>
+            <w:hideMark/>
+          </w:tcPr>
+          <w:p>
+            <w:pPr>
+              <w:jc w:val="center"/>
+              <w:rPr>
+                <w:b/>
+                <w:bCs/>
+                <w:color w:val="FFFFFF" w:themeColor="background1"/>
+              </w:rPr>
+            </w:pPr>
+            <w:r>
+              <w:rPr>
+                <w:b/>
+                <w:bCs/>
+                <w:color w:val="FFFFFF" w:themeColor="background1"/>
+              </w:rPr>
+              <w:t>User Action</w:t>
+            </w:r>
+          </w:p>
+        </w:tc>
+        <w:tc>
+          <w:tcPr>
+            <w:tcW w:w="4015" w:type="dxa"/>
+            <w:shd w:val="clear" w:color="auto" w:fill="C00000"/>
+            <w:hideMark/>
+          </w:tcPr>
+          <w:p>
+            <w:pPr>
+              <w:jc w:val="center"/>
+              <w:rPr>
+                <w:b/>
+                <w:bCs/>
+                <w:color w:val="FFFFFF" w:themeColor="background1"/>
+                <w:highlight w:val="darkRed"/>
+              </w:rPr>
+            </w:pPr>
+            <w:r>
+              <w:rPr>
+                <w:b/>
+                <w:bCs/>
+                <w:color w:val="FFFFFF" w:themeColor="background1"/>
+              </w:rPr>
+              <w:t>System Action</w:t>
+            </w:r>
+          </w:p>
+        </w:tc>
+      </w:tr>
+      <w:tr>
+        <w:trPr>
+          <w:trHeight w:val="106"/>
+        </w:trPr>
+        <w:tc>
+          <w:tcPr>
+            <w:tcW w:w="1907" w:type="dxa"/>
+            <w:vMerge/>
+            <w:vAlign w:val="center"/>
+            <w:hideMark/>
+          </w:tcPr>
+          <w:p>
+            <w:pPr>
+              <w:spacing w:after="0"/>
+              <w:rPr>
+                <w:b/>
+                <w:bCs/>
+              </w:rPr>
+            </w:pPr>
+          </w:p>
+        </w:tc>
+        <w:tc>
+          <w:tcPr>
+            <w:tcW w:w="3471" w:type="dxa"/>
+          </w:tcPr>
+          <w:p>
+            <w:r>
+              <w:t>1- User chooses to send an SOS</w:t>
+            </w:r>
+          </w:p>
+        </w:tc>
+        <w:tc>
+          <w:tcPr>
+            <w:tcW w:w="4015" w:type="dxa"/>
+          </w:tcPr>
+          <w:p/>
+        </w:tc>
+      </w:tr>
+      <w:tr>
+        <w:trPr>
+          <w:trHeight w:val="106"/>
+        </w:trPr>
+        <w:tc>
+          <w:tcPr>
+            <w:tcW w:w="1907" w:type="dxa"/>
+            <w:vMerge/>
+            <w:vAlign w:val="center"/>
+            <w:hideMark/>
+          </w:tcPr>
+          <w:p>
+            <w:pPr>
+              <w:spacing w:after="0"/>
+              <w:rPr>
+                <w:b/>
+                <w:bCs/>
+              </w:rPr>
+            </w:pPr>
+          </w:p>
+        </w:tc>
+        <w:tc>
+          <w:tcPr>
+            <w:tcW w:w="3471" w:type="dxa"/>
+          </w:tcPr>
+          <w:p/>
+        </w:tc>
+        <w:tc>
+          <w:tcPr>
+            <w:tcW w:w="4015" w:type="dxa"/>
+          </w:tcPr>
+          <w:p>
+            <w:r>
+              <w:t>2- System asks the user to describe the problem/ emergency situation</w:t>
+            </w:r>
+          </w:p>
+        </w:tc>
+      </w:tr>
+      <w:tr>
+        <w:trPr>
+          <w:trHeight w:val="106"/>
+        </w:trPr>
+        <w:tc>
+          <w:tcPr>
+            <w:tcW w:w="1907" w:type="dxa"/>
+            <w:vMerge/>
+            <w:vAlign w:val="center"/>
+          </w:tcPr>
+          <w:p>
+            <w:pPr>
+              <w:spacing w:after="0"/>
+              <w:rPr>
+                <w:b/>
+                <w:bCs/>
+              </w:rPr>
+            </w:pPr>
+          </w:p>
+        </w:tc>
+        <w:tc>
+          <w:tcPr>
+            <w:tcW w:w="3471" w:type="dxa"/>
+          </w:tcPr>
+          <w:p>
+            <w:r>
+              <w:t>3- User types the description and submits the SOS</w:t>
+            </w:r>
+          </w:p>
+        </w:tc>
+        <w:tc>
+          <w:tcPr>
+            <w:tcW w:w="4015" w:type="dxa"/>
+          </w:tcPr>
+          <w:p/>
+        </w:tc>
+      </w:tr>
+      <w:tr>
+        <w:trPr>
+          <w:trHeight w:val="106"/>
+        </w:trPr>
+        <w:tc>
+          <w:tcPr>
+            <w:tcW w:w="1907" w:type="dxa"/>
+            <w:vMerge/>
+            <w:vAlign w:val="center"/>
+          </w:tcPr>
+          <w:p>
+            <w:pPr>
+              <w:spacing w:after="0"/>
+              <w:rPr>
+                <w:b/>
+                <w:bCs/>
+              </w:rPr>
+            </w:pPr>
+          </w:p>
+        </w:tc>
+        <w:tc>
+          <w:tcPr>
+            <w:tcW w:w="3471" w:type="dxa"/>
+          </w:tcPr>
+          <w:p/>
+        </w:tc>
+        <w:tc>
+          <w:tcPr>
+            <w:tcW w:w="4015" w:type="dxa"/>
+          </w:tcPr>
+          <w:p>
+            <w:r>
+              <w:t>4- System sends the SOS message to the nearest hospitals according to current user location</w:t>
             </w:r>
           </w:p>
         </w:tc>
@@ -19402,7 +18415,7 @@
               </w:tabs>
             </w:pPr>
             <w:r>
-              <w:t>31</w:t>
+              <w:t>29</w:t>
             </w:r>
           </w:p>
         </w:tc>
@@ -19439,10 +18452,10 @@
           </w:tcPr>
           <w:p>
             <w:r>
-              <w:t xml:space="preserve">Rate </w:t>
-            </w:r>
-            <w:r>
-              <w:t>care place</w:t>
+              <w:t>Accept</w:t>
+            </w:r>
+            <w:r>
+              <w:t xml:space="preserve"> SOS</w:t>
             </w:r>
           </w:p>
         </w:tc>
@@ -19475,15 +18488,8 @@
             <w:gridSpan w:val="2"/>
           </w:tcPr>
           <w:p>
-            <w:pPr>
-              <w:pStyle w:val="ListParagraph"/>
-              <w:numPr>
-                <w:ilvl w:val="0"/>
-                <w:numId w:val="41"/>
-              </w:numPr>
-            </w:pPr>
-            <w:r>
-              <w:t>Citizen</w:t>
+            <w:r>
+              <w:t>Hospital admin - Doctor</w:t>
             </w:r>
           </w:p>
         </w:tc>
@@ -19517,7 +18523,15 @@
           </w:tcPr>
           <w:p>
             <w:r>
-              <w:t>Search for Care place</w:t>
+              <w:t>- The user is logged in</w:t>
+            </w:r>
+          </w:p>
+          <w:p>
+            <w:r>
+              <w:t xml:space="preserve">- </w:t>
+            </w:r>
+            <w:r>
+              <w:t>Doctor is able to respond if only he is a member in a hospital</w:t>
             </w:r>
           </w:p>
         </w:tc>
@@ -19556,10 +18570,7 @@
               </w:rPr>
             </w:pPr>
             <w:r>
-              <w:t xml:space="preserve">New rate is added to the </w:t>
-            </w:r>
-            <w:r>
-              <w:t>care place</w:t>
+              <w:t>The SOS is marked as closed</w:t>
             </w:r>
           </w:p>
         </w:tc>
@@ -19651,7 +18662,6 @@
             <w:tcW w:w="1907" w:type="dxa"/>
             <w:vMerge/>
             <w:vAlign w:val="center"/>
-            <w:hideMark/>
           </w:tcPr>
           <w:p>
             <w:pPr>
@@ -19669,10 +18679,7 @@
           </w:tcPr>
           <w:p>
             <w:r>
-              <w:t>1-user rate a care place</w:t>
-            </w:r>
-            <w:r>
-              <w:t xml:space="preserve"> with specific value</w:t>
+              <w:t>1- User chooses to list SOSs sent to the hospital</w:t>
             </w:r>
           </w:p>
         </w:tc>
@@ -19692,7 +18699,6 @@
             <w:tcW w:w="1907" w:type="dxa"/>
             <w:vMerge/>
             <w:vAlign w:val="center"/>
-            <w:hideMark/>
           </w:tcPr>
           <w:p>
             <w:pPr>
@@ -19716,16 +18722,194 @@
           </w:tcPr>
           <w:p>
             <w:r>
-              <w:t>2- system add</w:t>
-            </w:r>
-            <w:r>
-              <w:t>s</w:t>
-            </w:r>
-            <w:r>
-              <w:t xml:space="preserve"> the new rate to the </w:t>
-            </w:r>
-            <w:r>
-              <w:t>care place</w:t>
+              <w:t>2- System shows a list of SOSs sent to that hospital</w:t>
+            </w:r>
+          </w:p>
+        </w:tc>
+      </w:tr>
+      <w:tr>
+        <w:trPr>
+          <w:trHeight w:val="106"/>
+        </w:trPr>
+        <w:tc>
+          <w:tcPr>
+            <w:tcW w:w="1907" w:type="dxa"/>
+            <w:vMerge/>
+            <w:vAlign w:val="center"/>
+            <w:hideMark/>
+          </w:tcPr>
+          <w:p>
+            <w:pPr>
+              <w:spacing w:after="0"/>
+              <w:rPr>
+                <w:b/>
+                <w:bCs/>
+              </w:rPr>
+            </w:pPr>
+          </w:p>
+        </w:tc>
+        <w:tc>
+          <w:tcPr>
+            <w:tcW w:w="3471" w:type="dxa"/>
+          </w:tcPr>
+          <w:p>
+            <w:r>
+              <w:t>3</w:t>
+            </w:r>
+            <w:r>
+              <w:t xml:space="preserve">- </w:t>
+            </w:r>
+            <w:r>
+              <w:t>User chooses the SOS that he wants to respond to</w:t>
+            </w:r>
+          </w:p>
+        </w:tc>
+        <w:tc>
+          <w:tcPr>
+            <w:tcW w:w="4015" w:type="dxa"/>
+          </w:tcPr>
+          <w:p/>
+        </w:tc>
+      </w:tr>
+      <w:tr>
+        <w:trPr>
+          <w:trHeight w:val="106"/>
+        </w:trPr>
+        <w:tc>
+          <w:tcPr>
+            <w:tcW w:w="1907" w:type="dxa"/>
+            <w:vMerge/>
+            <w:vAlign w:val="center"/>
+            <w:hideMark/>
+          </w:tcPr>
+          <w:p>
+            <w:pPr>
+              <w:spacing w:after="0"/>
+              <w:rPr>
+                <w:b/>
+                <w:bCs/>
+              </w:rPr>
+            </w:pPr>
+          </w:p>
+        </w:tc>
+        <w:tc>
+          <w:tcPr>
+            <w:tcW w:w="3471" w:type="dxa"/>
+          </w:tcPr>
+          <w:p/>
+        </w:tc>
+        <w:tc>
+          <w:tcPr>
+            <w:tcW w:w="4015" w:type="dxa"/>
+          </w:tcPr>
+          <w:p>
+            <w:r>
+              <w:t>4</w:t>
+            </w:r>
+            <w:r>
+              <w:t xml:space="preserve">- System </w:t>
+            </w:r>
+            <w:r>
+              <w:t>views the SOS d</w:t>
+            </w:r>
+            <w:r>
+              <w:t>etails</w:t>
+            </w:r>
+          </w:p>
+        </w:tc>
+      </w:tr>
+      <w:tr>
+        <w:trPr>
+          <w:trHeight w:val="106"/>
+        </w:trPr>
+        <w:tc>
+          <w:tcPr>
+            <w:tcW w:w="1907" w:type="dxa"/>
+            <w:vMerge/>
+            <w:vAlign w:val="center"/>
+          </w:tcPr>
+          <w:p>
+            <w:pPr>
+              <w:spacing w:after="0"/>
+              <w:rPr>
+                <w:b/>
+                <w:bCs/>
+              </w:rPr>
+            </w:pPr>
+          </w:p>
+        </w:tc>
+        <w:tc>
+          <w:tcPr>
+            <w:tcW w:w="3471" w:type="dxa"/>
+          </w:tcPr>
+          <w:p>
+            <w:r>
+              <w:t>5</w:t>
+            </w:r>
+            <w:r>
+              <w:t xml:space="preserve">- User </w:t>
+            </w:r>
+            <w:r>
+              <w:t xml:space="preserve">chooses to </w:t>
+            </w:r>
+            <w:r>
+              <w:t>accept</w:t>
+            </w:r>
+            <w:r>
+              <w:t xml:space="preserve"> the SOS</w:t>
+            </w:r>
+          </w:p>
+        </w:tc>
+        <w:tc>
+          <w:tcPr>
+            <w:tcW w:w="4015" w:type="dxa"/>
+          </w:tcPr>
+          <w:p/>
+        </w:tc>
+      </w:tr>
+      <w:tr>
+        <w:trPr>
+          <w:trHeight w:val="106"/>
+        </w:trPr>
+        <w:tc>
+          <w:tcPr>
+            <w:tcW w:w="1907" w:type="dxa"/>
+            <w:vMerge/>
+            <w:vAlign w:val="center"/>
+          </w:tcPr>
+          <w:p>
+            <w:pPr>
+              <w:spacing w:after="0"/>
+              <w:rPr>
+                <w:b/>
+                <w:bCs/>
+              </w:rPr>
+            </w:pPr>
+          </w:p>
+        </w:tc>
+        <w:tc>
+          <w:tcPr>
+            <w:tcW w:w="3471" w:type="dxa"/>
+          </w:tcPr>
+          <w:p/>
+        </w:tc>
+        <w:tc>
+          <w:tcPr>
+            <w:tcW w:w="4015" w:type="dxa"/>
+          </w:tcPr>
+          <w:p>
+            <w:r>
+              <w:t>6</w:t>
+            </w:r>
+            <w:r>
+              <w:t xml:space="preserve">- </w:t>
+            </w:r>
+            <w:r>
+              <w:t xml:space="preserve">System marks the SOS as closed, and sends a message to the user who sent the </w:t>
+            </w:r>
+            <w:r>
+              <w:lastRenderedPageBreak/>
+              <w:t>SOS, informing him with the name of the hospital that accepted his SOS</w:t>
             </w:r>
           </w:p>
         </w:tc>
@@ -19789,8 +18973,13 @@
               </w:tabs>
             </w:pPr>
             <w:r>
-              <w:t>32</w:t>
-            </w:r>
+              <w:t>3</w:t>
+            </w:r>
+            <w:r>
+              <w:t>0</w:t>
+            </w:r>
+            <w:bookmarkStart w:id="1" w:name="_GoBack"/>
+            <w:bookmarkEnd w:id="1"/>
           </w:p>
         </w:tc>
       </w:tr>
@@ -19826,7 +19015,7 @@
           </w:tcPr>
           <w:p>
             <w:r>
-              <w:t>Send SOS</w:t>
+              <w:t>Cancel SOS</w:t>
             </w:r>
           </w:p>
         </w:tc>
@@ -19894,7 +19083,12 @@
           </w:tcPr>
           <w:p>
             <w:r>
-              <w:t>User is logged in</w:t>
+              <w:t>- The user is logged in</w:t>
+            </w:r>
+          </w:p>
+          <w:p>
+            <w:r>
+              <w:t>- The user has already sent an SOS</w:t>
             </w:r>
           </w:p>
         </w:tc>
@@ -19933,7 +19127,10 @@
               </w:rPr>
             </w:pPr>
             <w:r>
-              <w:t>The SOS is delivered to the nearest hospitals</w:t>
+              <w:t xml:space="preserve">The </w:t>
+            </w:r>
+            <w:r>
+              <w:t>SOS is cancelled</w:t>
             </w:r>
           </w:p>
         </w:tc>
@@ -20043,7 +19240,13 @@
           </w:tcPr>
           <w:p>
             <w:r>
-              <w:t>1- User chooses to send an SOS</w:t>
+              <w:t xml:space="preserve">1- User chooses </w:t>
+            </w:r>
+            <w:r>
+              <w:t>view his SOS</w:t>
+            </w:r>
+            <w:r>
+              <w:t>s</w:t>
             </w:r>
           </w:p>
         </w:tc>
@@ -20087,7 +19290,16 @@
           </w:tcPr>
           <w:p>
             <w:r>
-              <w:t>2- System asks the user to describe the problem/ emergency situation</w:t>
+              <w:t>2- System views SOS</w:t>
+            </w:r>
+            <w:r>
+              <w:t>s</w:t>
+            </w:r>
+            <w:r>
+              <w:t xml:space="preserve"> </w:t>
+            </w:r>
+            <w:r>
+              <w:t>sent by the user</w:t>
             </w:r>
           </w:p>
         </w:tc>
@@ -20118,7 +19330,16 @@
           </w:tcPr>
           <w:p>
             <w:r>
-              <w:t>3- User types the description and submits the SOS</w:t>
+              <w:t xml:space="preserve">3- User </w:t>
+            </w:r>
+            <w:r>
+              <w:t xml:space="preserve">chooses to cancel </w:t>
+            </w:r>
+            <w:r>
+              <w:t>an</w:t>
+            </w:r>
+            <w:r>
+              <w:t xml:space="preserve"> SOS</w:t>
             </w:r>
           </w:p>
         </w:tc>
@@ -20161,1611 +19382,16 @@
           </w:tcPr>
           <w:p>
             <w:r>
-              <w:t>4- System sends the SOS message to the nearest hospitals according to current user location</w:t>
+              <w:t xml:space="preserve">4- System </w:t>
+            </w:r>
+            <w:r>
+              <w:t>cancels the SOS</w:t>
             </w:r>
           </w:p>
         </w:tc>
       </w:tr>
     </w:tbl>
     <w:p/>
-    <w:p/>
-    <w:tbl>
-      <w:tblPr>
-        <w:tblW w:w="9393" w:type="dxa"/>
-        <w:tblInd w:w="-15" w:type="dxa"/>
-        <w:tblBorders>
-          <w:top w:val="single" w:sz="4" w:space="0" w:color="auto"/>
-          <w:left w:val="single" w:sz="4" w:space="0" w:color="auto"/>
-          <w:bottom w:val="single" w:sz="4" w:space="0" w:color="auto"/>
-          <w:right w:val="single" w:sz="4" w:space="0" w:color="auto"/>
-          <w:insideH w:val="single" w:sz="4" w:space="0" w:color="auto"/>
-          <w:insideV w:val="single" w:sz="4" w:space="0" w:color="auto"/>
-        </w:tblBorders>
-        <w:tblLayout w:type="fixed"/>
-        <w:tblLook w:val="04A0" w:firstRow="1" w:lastRow="0" w:firstColumn="1" w:lastColumn="0" w:noHBand="0" w:noVBand="1"/>
-      </w:tblPr>
-      <w:tblGrid>
-        <w:gridCol w:w="1907"/>
-        <w:gridCol w:w="3471"/>
-        <w:gridCol w:w="4015"/>
-      </w:tblGrid>
-      <w:tr>
-        <w:trPr>
-          <w:trHeight w:val="312"/>
-        </w:trPr>
-        <w:tc>
-          <w:tcPr>
-            <w:tcW w:w="1907" w:type="dxa"/>
-            <w:hideMark/>
-          </w:tcPr>
-          <w:p>
-            <w:pPr>
-              <w:rPr>
-                <w:b/>
-                <w:bCs/>
-              </w:rPr>
-            </w:pPr>
-            <w:r>
-              <w:rPr>
-                <w:b/>
-                <w:bCs/>
-              </w:rPr>
-              <w:t>Use Case ID:</w:t>
-            </w:r>
-          </w:p>
-        </w:tc>
-        <w:tc>
-          <w:tcPr>
-            <w:tcW w:w="7486" w:type="dxa"/>
-            <w:gridSpan w:val="2"/>
-          </w:tcPr>
-          <w:p>
-            <w:pPr>
-              <w:tabs>
-                <w:tab w:val="left" w:pos="990"/>
-              </w:tabs>
-            </w:pPr>
-            <w:r>
-              <w:t>3</w:t>
-            </w:r>
-            <w:r>
-              <w:t>3</w:t>
-            </w:r>
-          </w:p>
-        </w:tc>
-      </w:tr>
-      <w:tr>
-        <w:trPr>
-          <w:trHeight w:val="246"/>
-        </w:trPr>
-        <w:tc>
-          <w:tcPr>
-            <w:tcW w:w="1907" w:type="dxa"/>
-            <w:hideMark/>
-          </w:tcPr>
-          <w:p>
-            <w:pPr>
-              <w:rPr>
-                <w:b/>
-                <w:bCs/>
-              </w:rPr>
-            </w:pPr>
-            <w:r>
-              <w:rPr>
-                <w:b/>
-                <w:bCs/>
-              </w:rPr>
-              <w:t>Use Case Name:</w:t>
-            </w:r>
-          </w:p>
-        </w:tc>
-        <w:tc>
-          <w:tcPr>
-            <w:tcW w:w="7486" w:type="dxa"/>
-            <w:gridSpan w:val="2"/>
-          </w:tcPr>
-          <w:p>
-            <w:r>
-              <w:t>Accept</w:t>
-            </w:r>
-            <w:r>
-              <w:t xml:space="preserve"> SOS</w:t>
-            </w:r>
-          </w:p>
-        </w:tc>
-      </w:tr>
-      <w:tr>
-        <w:tc>
-          <w:tcPr>
-            <w:tcW w:w="1907" w:type="dxa"/>
-            <w:hideMark/>
-          </w:tcPr>
-          <w:p>
-            <w:pPr>
-              <w:rPr>
-                <w:b/>
-                <w:bCs/>
-              </w:rPr>
-            </w:pPr>
-            <w:r>
-              <w:rPr>
-                <w:b/>
-                <w:bCs/>
-              </w:rPr>
-              <w:t>Actors:</w:t>
-            </w:r>
-          </w:p>
-        </w:tc>
-        <w:tc>
-          <w:tcPr>
-            <w:tcW w:w="7486" w:type="dxa"/>
-            <w:gridSpan w:val="2"/>
-          </w:tcPr>
-          <w:p>
-            <w:r>
-              <w:t>Hospital admin - Doctor</w:t>
-            </w:r>
-          </w:p>
-        </w:tc>
-      </w:tr>
-      <w:tr>
-        <w:tc>
-          <w:tcPr>
-            <w:tcW w:w="1907" w:type="dxa"/>
-            <w:hideMark/>
-          </w:tcPr>
-          <w:p>
-            <w:pPr>
-              <w:rPr>
-                <w:b/>
-                <w:bCs/>
-              </w:rPr>
-            </w:pPr>
-            <w:r>
-              <w:rPr>
-                <w:b/>
-                <w:bCs/>
-              </w:rPr>
-              <w:t>Pre-conditions:</w:t>
-            </w:r>
-          </w:p>
-        </w:tc>
-        <w:tc>
-          <w:tcPr>
-            <w:tcW w:w="7486" w:type="dxa"/>
-            <w:gridSpan w:val="2"/>
-          </w:tcPr>
-          <w:p>
-            <w:r>
-              <w:t>- The user is logged in</w:t>
-            </w:r>
-          </w:p>
-          <w:p>
-            <w:r>
-              <w:t xml:space="preserve">- </w:t>
-            </w:r>
-            <w:r>
-              <w:t>Doctor is able to respond if only he is a member in a hospital</w:t>
-            </w:r>
-          </w:p>
-        </w:tc>
-      </w:tr>
-      <w:tr>
-        <w:tc>
-          <w:tcPr>
-            <w:tcW w:w="1907" w:type="dxa"/>
-            <w:hideMark/>
-          </w:tcPr>
-          <w:p>
-            <w:pPr>
-              <w:rPr>
-                <w:b/>
-                <w:bCs/>
-              </w:rPr>
-            </w:pPr>
-            <w:r>
-              <w:rPr>
-                <w:b/>
-                <w:bCs/>
-              </w:rPr>
-              <w:t>Post-conditions:</w:t>
-            </w:r>
-          </w:p>
-        </w:tc>
-        <w:tc>
-          <w:tcPr>
-            <w:tcW w:w="7486" w:type="dxa"/>
-            <w:gridSpan w:val="2"/>
-          </w:tcPr>
-          <w:p>
-            <w:pPr>
-              <w:rPr>
-                <w:lang w:bidi="ar-EG"/>
-              </w:rPr>
-            </w:pPr>
-            <w:r>
-              <w:t>The SOS is marked as closed</w:t>
-            </w:r>
-          </w:p>
-        </w:tc>
-      </w:tr>
-      <w:tr>
-        <w:trPr>
-          <w:trHeight w:val="108"/>
-        </w:trPr>
-        <w:tc>
-          <w:tcPr>
-            <w:tcW w:w="1907" w:type="dxa"/>
-            <w:vMerge w:val="restart"/>
-            <w:hideMark/>
-          </w:tcPr>
-          <w:p>
-            <w:pPr>
-              <w:rPr>
-                <w:b/>
-                <w:bCs/>
-              </w:rPr>
-            </w:pPr>
-            <w:r>
-              <w:rPr>
-                <w:b/>
-                <w:bCs/>
-              </w:rPr>
-              <w:t>Flow of events:</w:t>
-            </w:r>
-          </w:p>
-        </w:tc>
-        <w:tc>
-          <w:tcPr>
-            <w:tcW w:w="3471" w:type="dxa"/>
-            <w:shd w:val="clear" w:color="auto" w:fill="C00000"/>
-            <w:hideMark/>
-          </w:tcPr>
-          <w:p>
-            <w:pPr>
-              <w:jc w:val="center"/>
-              <w:rPr>
-                <w:b/>
-                <w:bCs/>
-                <w:color w:val="FFFFFF" w:themeColor="background1"/>
-              </w:rPr>
-            </w:pPr>
-            <w:r>
-              <w:rPr>
-                <w:b/>
-                <w:bCs/>
-                <w:color w:val="FFFFFF" w:themeColor="background1"/>
-              </w:rPr>
-              <w:t>User Action</w:t>
-            </w:r>
-          </w:p>
-        </w:tc>
-        <w:tc>
-          <w:tcPr>
-            <w:tcW w:w="4015" w:type="dxa"/>
-            <w:shd w:val="clear" w:color="auto" w:fill="C00000"/>
-            <w:hideMark/>
-          </w:tcPr>
-          <w:p>
-            <w:pPr>
-              <w:jc w:val="center"/>
-              <w:rPr>
-                <w:b/>
-                <w:bCs/>
-                <w:color w:val="FFFFFF" w:themeColor="background1"/>
-                <w:highlight w:val="darkRed"/>
-              </w:rPr>
-            </w:pPr>
-            <w:r>
-              <w:rPr>
-                <w:b/>
-                <w:bCs/>
-                <w:color w:val="FFFFFF" w:themeColor="background1"/>
-              </w:rPr>
-              <w:t>System Action</w:t>
-            </w:r>
-          </w:p>
-        </w:tc>
-      </w:tr>
-      <w:tr>
-        <w:trPr>
-          <w:trHeight w:val="106"/>
-        </w:trPr>
-        <w:tc>
-          <w:tcPr>
-            <w:tcW w:w="1907" w:type="dxa"/>
-            <w:vMerge/>
-            <w:vAlign w:val="center"/>
-          </w:tcPr>
-          <w:p>
-            <w:pPr>
-              <w:spacing w:after="0"/>
-              <w:rPr>
-                <w:b/>
-                <w:bCs/>
-              </w:rPr>
-            </w:pPr>
-          </w:p>
-        </w:tc>
-        <w:tc>
-          <w:tcPr>
-            <w:tcW w:w="3471" w:type="dxa"/>
-          </w:tcPr>
-          <w:p>
-            <w:r>
-              <w:t>1- User chooses to list SOSs sent to the hospital</w:t>
-            </w:r>
-          </w:p>
-        </w:tc>
-        <w:tc>
-          <w:tcPr>
-            <w:tcW w:w="4015" w:type="dxa"/>
-          </w:tcPr>
-          <w:p/>
-        </w:tc>
-      </w:tr>
-      <w:tr>
-        <w:trPr>
-          <w:trHeight w:val="106"/>
-        </w:trPr>
-        <w:tc>
-          <w:tcPr>
-            <w:tcW w:w="1907" w:type="dxa"/>
-            <w:vMerge/>
-            <w:vAlign w:val="center"/>
-          </w:tcPr>
-          <w:p>
-            <w:pPr>
-              <w:spacing w:after="0"/>
-              <w:rPr>
-                <w:b/>
-                <w:bCs/>
-              </w:rPr>
-            </w:pPr>
-          </w:p>
-        </w:tc>
-        <w:tc>
-          <w:tcPr>
-            <w:tcW w:w="3471" w:type="dxa"/>
-          </w:tcPr>
-          <w:p/>
-        </w:tc>
-        <w:tc>
-          <w:tcPr>
-            <w:tcW w:w="4015" w:type="dxa"/>
-          </w:tcPr>
-          <w:p>
-            <w:r>
-              <w:t>2- System shows a list of SOSs sent to that hospital</w:t>
-            </w:r>
-          </w:p>
-        </w:tc>
-      </w:tr>
-      <w:tr>
-        <w:trPr>
-          <w:trHeight w:val="106"/>
-        </w:trPr>
-        <w:tc>
-          <w:tcPr>
-            <w:tcW w:w="1907" w:type="dxa"/>
-            <w:vMerge/>
-            <w:vAlign w:val="center"/>
-            <w:hideMark/>
-          </w:tcPr>
-          <w:p>
-            <w:pPr>
-              <w:spacing w:after="0"/>
-              <w:rPr>
-                <w:b/>
-                <w:bCs/>
-              </w:rPr>
-            </w:pPr>
-          </w:p>
-        </w:tc>
-        <w:tc>
-          <w:tcPr>
-            <w:tcW w:w="3471" w:type="dxa"/>
-          </w:tcPr>
-          <w:p>
-            <w:r>
-              <w:t>3</w:t>
-            </w:r>
-            <w:r>
-              <w:t xml:space="preserve">- </w:t>
-            </w:r>
-            <w:r>
-              <w:t>User chooses the SOS that he wants to respond to</w:t>
-            </w:r>
-          </w:p>
-        </w:tc>
-        <w:tc>
-          <w:tcPr>
-            <w:tcW w:w="4015" w:type="dxa"/>
-          </w:tcPr>
-          <w:p/>
-        </w:tc>
-      </w:tr>
-      <w:tr>
-        <w:trPr>
-          <w:trHeight w:val="106"/>
-        </w:trPr>
-        <w:tc>
-          <w:tcPr>
-            <w:tcW w:w="1907" w:type="dxa"/>
-            <w:vMerge/>
-            <w:vAlign w:val="center"/>
-            <w:hideMark/>
-          </w:tcPr>
-          <w:p>
-            <w:pPr>
-              <w:spacing w:after="0"/>
-              <w:rPr>
-                <w:b/>
-                <w:bCs/>
-              </w:rPr>
-            </w:pPr>
-          </w:p>
-        </w:tc>
-        <w:tc>
-          <w:tcPr>
-            <w:tcW w:w="3471" w:type="dxa"/>
-          </w:tcPr>
-          <w:p/>
-        </w:tc>
-        <w:tc>
-          <w:tcPr>
-            <w:tcW w:w="4015" w:type="dxa"/>
-          </w:tcPr>
-          <w:p>
-            <w:r>
-              <w:t>4</w:t>
-            </w:r>
-            <w:r>
-              <w:t xml:space="preserve">- System </w:t>
-            </w:r>
-            <w:r>
-              <w:t>views the SOS d</w:t>
-            </w:r>
-            <w:r>
-              <w:t>etails</w:t>
-            </w:r>
-          </w:p>
-        </w:tc>
-      </w:tr>
-      <w:tr>
-        <w:trPr>
-          <w:trHeight w:val="106"/>
-        </w:trPr>
-        <w:tc>
-          <w:tcPr>
-            <w:tcW w:w="1907" w:type="dxa"/>
-            <w:vMerge/>
-            <w:vAlign w:val="center"/>
-          </w:tcPr>
-          <w:p>
-            <w:pPr>
-              <w:spacing w:after="0"/>
-              <w:rPr>
-                <w:b/>
-                <w:bCs/>
-              </w:rPr>
-            </w:pPr>
-          </w:p>
-        </w:tc>
-        <w:tc>
-          <w:tcPr>
-            <w:tcW w:w="3471" w:type="dxa"/>
-          </w:tcPr>
-          <w:p>
-            <w:r>
-              <w:t>5</w:t>
-            </w:r>
-            <w:r>
-              <w:t xml:space="preserve">- User </w:t>
-            </w:r>
-            <w:r>
-              <w:t xml:space="preserve">chooses to </w:t>
-            </w:r>
-            <w:r>
-              <w:t>accept</w:t>
-            </w:r>
-            <w:r>
-              <w:t xml:space="preserve"> the SOS</w:t>
-            </w:r>
-          </w:p>
-        </w:tc>
-        <w:tc>
-          <w:tcPr>
-            <w:tcW w:w="4015" w:type="dxa"/>
-          </w:tcPr>
-          <w:p/>
-        </w:tc>
-      </w:tr>
-      <w:tr>
-        <w:trPr>
-          <w:trHeight w:val="106"/>
-        </w:trPr>
-        <w:tc>
-          <w:tcPr>
-            <w:tcW w:w="1907" w:type="dxa"/>
-            <w:vMerge/>
-            <w:vAlign w:val="center"/>
-          </w:tcPr>
-          <w:p>
-            <w:pPr>
-              <w:spacing w:after="0"/>
-              <w:rPr>
-                <w:b/>
-                <w:bCs/>
-              </w:rPr>
-            </w:pPr>
-          </w:p>
-        </w:tc>
-        <w:tc>
-          <w:tcPr>
-            <w:tcW w:w="3471" w:type="dxa"/>
-          </w:tcPr>
-          <w:p/>
-        </w:tc>
-        <w:tc>
-          <w:tcPr>
-            <w:tcW w:w="4015" w:type="dxa"/>
-          </w:tcPr>
-          <w:p>
-            <w:r>
-              <w:t>6</w:t>
-            </w:r>
-            <w:r>
-              <w:t xml:space="preserve">- </w:t>
-            </w:r>
-            <w:r>
-              <w:t>System marks the SOS as closed, and sends a message to the user who sent the SOS, informing him with the name of the hospital that accepted his SOS</w:t>
-            </w:r>
-          </w:p>
-        </w:tc>
-      </w:tr>
-    </w:tbl>
-    <w:p/>
-    <w:tbl>
-      <w:tblPr>
-        <w:tblW w:w="9393" w:type="dxa"/>
-        <w:tblInd w:w="-15" w:type="dxa"/>
-        <w:tblBorders>
-          <w:top w:val="single" w:sz="4" w:space="0" w:color="auto"/>
-          <w:left w:val="single" w:sz="4" w:space="0" w:color="auto"/>
-          <w:bottom w:val="single" w:sz="4" w:space="0" w:color="auto"/>
-          <w:right w:val="single" w:sz="4" w:space="0" w:color="auto"/>
-          <w:insideH w:val="single" w:sz="4" w:space="0" w:color="auto"/>
-          <w:insideV w:val="single" w:sz="4" w:space="0" w:color="auto"/>
-        </w:tblBorders>
-        <w:tblLayout w:type="fixed"/>
-        <w:tblLook w:val="04A0" w:firstRow="1" w:lastRow="0" w:firstColumn="1" w:lastColumn="0" w:noHBand="0" w:noVBand="1"/>
-      </w:tblPr>
-      <w:tblGrid>
-        <w:gridCol w:w="1907"/>
-        <w:gridCol w:w="3471"/>
-        <w:gridCol w:w="4015"/>
-      </w:tblGrid>
-      <w:tr>
-        <w:trPr>
-          <w:trHeight w:val="312"/>
-        </w:trPr>
-        <w:tc>
-          <w:tcPr>
-            <w:tcW w:w="1907" w:type="dxa"/>
-            <w:hideMark/>
-          </w:tcPr>
-          <w:p>
-            <w:pPr>
-              <w:rPr>
-                <w:b/>
-                <w:bCs/>
-              </w:rPr>
-            </w:pPr>
-            <w:r>
-              <w:rPr>
-                <w:b/>
-                <w:bCs/>
-              </w:rPr>
-              <w:t>Use Case ID:</w:t>
-            </w:r>
-          </w:p>
-        </w:tc>
-        <w:tc>
-          <w:tcPr>
-            <w:tcW w:w="7486" w:type="dxa"/>
-            <w:gridSpan w:val="2"/>
-          </w:tcPr>
-          <w:p>
-            <w:pPr>
-              <w:tabs>
-                <w:tab w:val="left" w:pos="990"/>
-              </w:tabs>
-            </w:pPr>
-            <w:r>
-              <w:t>3</w:t>
-            </w:r>
-            <w:r>
-              <w:t>4</w:t>
-            </w:r>
-          </w:p>
-        </w:tc>
-      </w:tr>
-      <w:tr>
-        <w:trPr>
-          <w:trHeight w:val="246"/>
-        </w:trPr>
-        <w:tc>
-          <w:tcPr>
-            <w:tcW w:w="1907" w:type="dxa"/>
-            <w:hideMark/>
-          </w:tcPr>
-          <w:p>
-            <w:pPr>
-              <w:rPr>
-                <w:b/>
-                <w:bCs/>
-              </w:rPr>
-            </w:pPr>
-            <w:r>
-              <w:rPr>
-                <w:b/>
-                <w:bCs/>
-              </w:rPr>
-              <w:t>Use Case Name:</w:t>
-            </w:r>
-          </w:p>
-        </w:tc>
-        <w:tc>
-          <w:tcPr>
-            <w:tcW w:w="7486" w:type="dxa"/>
-            <w:gridSpan w:val="2"/>
-          </w:tcPr>
-          <w:p>
-            <w:r>
-              <w:t>Reply to SOS</w:t>
-            </w:r>
-          </w:p>
-        </w:tc>
-      </w:tr>
-      <w:tr>
-        <w:tc>
-          <w:tcPr>
-            <w:tcW w:w="1907" w:type="dxa"/>
-            <w:hideMark/>
-          </w:tcPr>
-          <w:p>
-            <w:pPr>
-              <w:rPr>
-                <w:b/>
-                <w:bCs/>
-              </w:rPr>
-            </w:pPr>
-            <w:r>
-              <w:rPr>
-                <w:b/>
-                <w:bCs/>
-              </w:rPr>
-              <w:t>Actors:</w:t>
-            </w:r>
-          </w:p>
-        </w:tc>
-        <w:tc>
-          <w:tcPr>
-            <w:tcW w:w="7486" w:type="dxa"/>
-            <w:gridSpan w:val="2"/>
-          </w:tcPr>
-          <w:p>
-            <w:r>
-              <w:t xml:space="preserve">Citizen - </w:t>
-            </w:r>
-            <w:r>
-              <w:t>Hospital admin - Doctor</w:t>
-            </w:r>
-          </w:p>
-        </w:tc>
-      </w:tr>
-      <w:tr>
-        <w:tc>
-          <w:tcPr>
-            <w:tcW w:w="1907" w:type="dxa"/>
-            <w:hideMark/>
-          </w:tcPr>
-          <w:p>
-            <w:pPr>
-              <w:rPr>
-                <w:b/>
-                <w:bCs/>
-              </w:rPr>
-            </w:pPr>
-            <w:r>
-              <w:rPr>
-                <w:b/>
-                <w:bCs/>
-              </w:rPr>
-              <w:t>Pre-conditions:</w:t>
-            </w:r>
-          </w:p>
-        </w:tc>
-        <w:tc>
-          <w:tcPr>
-            <w:tcW w:w="7486" w:type="dxa"/>
-            <w:gridSpan w:val="2"/>
-          </w:tcPr>
-          <w:p>
-            <w:r>
-              <w:t>- The user is logged in</w:t>
-            </w:r>
-          </w:p>
-          <w:p>
-            <w:r>
-              <w:t xml:space="preserve">- Doctor is able to reply </w:t>
-            </w:r>
-            <w:r>
-              <w:t xml:space="preserve">only </w:t>
-            </w:r>
-            <w:r>
-              <w:t>if he is a member in a hospital</w:t>
-            </w:r>
-          </w:p>
-          <w:p>
-            <w:r>
-              <w:t xml:space="preserve">- </w:t>
-            </w:r>
-            <w:r>
-              <w:t>Citizen</w:t>
-            </w:r>
-            <w:r>
-              <w:t xml:space="preserve"> is able to reply </w:t>
-            </w:r>
-            <w:r>
-              <w:t xml:space="preserve">only </w:t>
-            </w:r>
-            <w:r>
-              <w:t xml:space="preserve">if </w:t>
-            </w:r>
-            <w:r>
-              <w:t>he is the sender of the SOS</w:t>
-            </w:r>
-          </w:p>
-        </w:tc>
-      </w:tr>
-      <w:tr>
-        <w:tc>
-          <w:tcPr>
-            <w:tcW w:w="1907" w:type="dxa"/>
-            <w:hideMark/>
-          </w:tcPr>
-          <w:p>
-            <w:pPr>
-              <w:rPr>
-                <w:b/>
-                <w:bCs/>
-              </w:rPr>
-            </w:pPr>
-            <w:r>
-              <w:rPr>
-                <w:b/>
-                <w:bCs/>
-              </w:rPr>
-              <w:t>Post-conditions:</w:t>
-            </w:r>
-          </w:p>
-        </w:tc>
-        <w:tc>
-          <w:tcPr>
-            <w:tcW w:w="7486" w:type="dxa"/>
-            <w:gridSpan w:val="2"/>
-          </w:tcPr>
-          <w:p>
-            <w:pPr>
-              <w:rPr>
-                <w:lang w:bidi="ar-EG"/>
-              </w:rPr>
-            </w:pPr>
-            <w:r>
-              <w:t>The reply is sent to the citizen who sent the SOS</w:t>
-            </w:r>
-          </w:p>
-        </w:tc>
-      </w:tr>
-      <w:tr>
-        <w:trPr>
-          <w:trHeight w:val="108"/>
-        </w:trPr>
-        <w:tc>
-          <w:tcPr>
-            <w:tcW w:w="1907" w:type="dxa"/>
-            <w:vMerge w:val="restart"/>
-            <w:hideMark/>
-          </w:tcPr>
-          <w:p>
-            <w:pPr>
-              <w:rPr>
-                <w:b/>
-                <w:bCs/>
-              </w:rPr>
-            </w:pPr>
-            <w:r>
-              <w:rPr>
-                <w:b/>
-                <w:bCs/>
-              </w:rPr>
-              <w:t>Flow of events:</w:t>
-            </w:r>
-          </w:p>
-        </w:tc>
-        <w:tc>
-          <w:tcPr>
-            <w:tcW w:w="3471" w:type="dxa"/>
-            <w:shd w:val="clear" w:color="auto" w:fill="C00000"/>
-            <w:hideMark/>
-          </w:tcPr>
-          <w:p>
-            <w:pPr>
-              <w:jc w:val="center"/>
-              <w:rPr>
-                <w:b/>
-                <w:bCs/>
-                <w:color w:val="FFFFFF" w:themeColor="background1"/>
-              </w:rPr>
-            </w:pPr>
-            <w:r>
-              <w:rPr>
-                <w:b/>
-                <w:bCs/>
-                <w:color w:val="FFFFFF" w:themeColor="background1"/>
-              </w:rPr>
-              <w:t>User Action</w:t>
-            </w:r>
-          </w:p>
-        </w:tc>
-        <w:tc>
-          <w:tcPr>
-            <w:tcW w:w="4015" w:type="dxa"/>
-            <w:shd w:val="clear" w:color="auto" w:fill="C00000"/>
-            <w:hideMark/>
-          </w:tcPr>
-          <w:p>
-            <w:pPr>
-              <w:jc w:val="center"/>
-              <w:rPr>
-                <w:b/>
-                <w:bCs/>
-                <w:color w:val="FFFFFF" w:themeColor="background1"/>
-                <w:highlight w:val="darkRed"/>
-              </w:rPr>
-            </w:pPr>
-            <w:r>
-              <w:rPr>
-                <w:b/>
-                <w:bCs/>
-                <w:color w:val="FFFFFF" w:themeColor="background1"/>
-              </w:rPr>
-              <w:t>System Action</w:t>
-            </w:r>
-          </w:p>
-        </w:tc>
-      </w:tr>
-      <w:tr>
-        <w:trPr>
-          <w:trHeight w:val="106"/>
-        </w:trPr>
-        <w:tc>
-          <w:tcPr>
-            <w:tcW w:w="1907" w:type="dxa"/>
-            <w:vMerge/>
-            <w:vAlign w:val="center"/>
-          </w:tcPr>
-          <w:p>
-            <w:pPr>
-              <w:spacing w:after="0"/>
-              <w:rPr>
-                <w:b/>
-                <w:bCs/>
-              </w:rPr>
-            </w:pPr>
-          </w:p>
-        </w:tc>
-        <w:tc>
-          <w:tcPr>
-            <w:tcW w:w="3471" w:type="dxa"/>
-          </w:tcPr>
-          <w:p>
-            <w:r>
-              <w:t>1- User chooses to list SOSs sent to the hospital</w:t>
-            </w:r>
-          </w:p>
-        </w:tc>
-        <w:tc>
-          <w:tcPr>
-            <w:tcW w:w="4015" w:type="dxa"/>
-          </w:tcPr>
-          <w:p/>
-        </w:tc>
-      </w:tr>
-      <w:tr>
-        <w:trPr>
-          <w:trHeight w:val="106"/>
-        </w:trPr>
-        <w:tc>
-          <w:tcPr>
-            <w:tcW w:w="1907" w:type="dxa"/>
-            <w:vMerge/>
-            <w:vAlign w:val="center"/>
-          </w:tcPr>
-          <w:p>
-            <w:pPr>
-              <w:spacing w:after="0"/>
-              <w:rPr>
-                <w:b/>
-                <w:bCs/>
-              </w:rPr>
-            </w:pPr>
-          </w:p>
-        </w:tc>
-        <w:tc>
-          <w:tcPr>
-            <w:tcW w:w="3471" w:type="dxa"/>
-          </w:tcPr>
-          <w:p/>
-        </w:tc>
-        <w:tc>
-          <w:tcPr>
-            <w:tcW w:w="4015" w:type="dxa"/>
-          </w:tcPr>
-          <w:p>
-            <w:r>
-              <w:t>2- System shows a list of SOSs sent to that hospital</w:t>
-            </w:r>
-          </w:p>
-        </w:tc>
-      </w:tr>
-      <w:tr>
-        <w:trPr>
-          <w:trHeight w:val="106"/>
-        </w:trPr>
-        <w:tc>
-          <w:tcPr>
-            <w:tcW w:w="1907" w:type="dxa"/>
-            <w:vMerge/>
-            <w:vAlign w:val="center"/>
-            <w:hideMark/>
-          </w:tcPr>
-          <w:p>
-            <w:pPr>
-              <w:spacing w:after="0"/>
-              <w:rPr>
-                <w:b/>
-                <w:bCs/>
-              </w:rPr>
-            </w:pPr>
-          </w:p>
-        </w:tc>
-        <w:tc>
-          <w:tcPr>
-            <w:tcW w:w="3471" w:type="dxa"/>
-          </w:tcPr>
-          <w:p>
-            <w:r>
-              <w:t>3</w:t>
-            </w:r>
-            <w:r>
-              <w:t>- User chooses the SOS that he wants to respond to</w:t>
-            </w:r>
-          </w:p>
-        </w:tc>
-        <w:tc>
-          <w:tcPr>
-            <w:tcW w:w="4015" w:type="dxa"/>
-          </w:tcPr>
-          <w:p/>
-        </w:tc>
-      </w:tr>
-      <w:tr>
-        <w:trPr>
-          <w:trHeight w:val="106"/>
-        </w:trPr>
-        <w:tc>
-          <w:tcPr>
-            <w:tcW w:w="1907" w:type="dxa"/>
-            <w:vMerge/>
-            <w:vAlign w:val="center"/>
-            <w:hideMark/>
-          </w:tcPr>
-          <w:p>
-            <w:pPr>
-              <w:spacing w:after="0"/>
-              <w:rPr>
-                <w:b/>
-                <w:bCs/>
-              </w:rPr>
-            </w:pPr>
-          </w:p>
-        </w:tc>
-        <w:tc>
-          <w:tcPr>
-            <w:tcW w:w="3471" w:type="dxa"/>
-          </w:tcPr>
-          <w:p/>
-        </w:tc>
-        <w:tc>
-          <w:tcPr>
-            <w:tcW w:w="4015" w:type="dxa"/>
-          </w:tcPr>
-          <w:p>
-            <w:r>
-              <w:t>4</w:t>
-            </w:r>
-            <w:r>
-              <w:t>- System views the SOS details</w:t>
-            </w:r>
-          </w:p>
-        </w:tc>
-      </w:tr>
-      <w:tr>
-        <w:trPr>
-          <w:trHeight w:val="106"/>
-        </w:trPr>
-        <w:tc>
-          <w:tcPr>
-            <w:tcW w:w="1907" w:type="dxa"/>
-            <w:vMerge/>
-            <w:vAlign w:val="center"/>
-          </w:tcPr>
-          <w:p>
-            <w:pPr>
-              <w:spacing w:after="0"/>
-              <w:rPr>
-                <w:b/>
-                <w:bCs/>
-              </w:rPr>
-            </w:pPr>
-          </w:p>
-        </w:tc>
-        <w:tc>
-          <w:tcPr>
-            <w:tcW w:w="3471" w:type="dxa"/>
-          </w:tcPr>
-          <w:p>
-            <w:r>
-              <w:t>5</w:t>
-            </w:r>
-            <w:r>
-              <w:t>- User types a reply and submit</w:t>
-            </w:r>
-            <w:r>
-              <w:t>s</w:t>
-            </w:r>
-            <w:r>
-              <w:t xml:space="preserve"> it</w:t>
-            </w:r>
-          </w:p>
-        </w:tc>
-        <w:tc>
-          <w:tcPr>
-            <w:tcW w:w="4015" w:type="dxa"/>
-          </w:tcPr>
-          <w:p/>
-        </w:tc>
-      </w:tr>
-      <w:tr>
-        <w:trPr>
-          <w:trHeight w:val="106"/>
-        </w:trPr>
-        <w:tc>
-          <w:tcPr>
-            <w:tcW w:w="1907" w:type="dxa"/>
-            <w:vMerge/>
-            <w:vAlign w:val="center"/>
-          </w:tcPr>
-          <w:p>
-            <w:pPr>
-              <w:spacing w:after="0"/>
-              <w:rPr>
-                <w:b/>
-                <w:bCs/>
-              </w:rPr>
-            </w:pPr>
-          </w:p>
-        </w:tc>
-        <w:tc>
-          <w:tcPr>
-            <w:tcW w:w="3471" w:type="dxa"/>
-          </w:tcPr>
-          <w:p/>
-        </w:tc>
-        <w:tc>
-          <w:tcPr>
-            <w:tcW w:w="4015" w:type="dxa"/>
-          </w:tcPr>
-          <w:p>
-            <w:r>
-              <w:t>6</w:t>
-            </w:r>
-            <w:r>
-              <w:t>- System sends the reply to the user who sent the SOS</w:t>
-            </w:r>
-          </w:p>
-        </w:tc>
-      </w:tr>
-    </w:tbl>
-    <w:p/>
-    <w:tbl>
-      <w:tblPr>
-        <w:tblW w:w="9393" w:type="dxa"/>
-        <w:tblInd w:w="-15" w:type="dxa"/>
-        <w:tblBorders>
-          <w:top w:val="single" w:sz="4" w:space="0" w:color="auto"/>
-          <w:left w:val="single" w:sz="4" w:space="0" w:color="auto"/>
-          <w:bottom w:val="single" w:sz="4" w:space="0" w:color="auto"/>
-          <w:right w:val="single" w:sz="4" w:space="0" w:color="auto"/>
-          <w:insideH w:val="single" w:sz="4" w:space="0" w:color="auto"/>
-          <w:insideV w:val="single" w:sz="4" w:space="0" w:color="auto"/>
-        </w:tblBorders>
-        <w:tblLayout w:type="fixed"/>
-        <w:tblLook w:val="04A0" w:firstRow="1" w:lastRow="0" w:firstColumn="1" w:lastColumn="0" w:noHBand="0" w:noVBand="1"/>
-      </w:tblPr>
-      <w:tblGrid>
-        <w:gridCol w:w="1907"/>
-        <w:gridCol w:w="3471"/>
-        <w:gridCol w:w="4015"/>
-      </w:tblGrid>
-      <w:tr>
-        <w:trPr>
-          <w:trHeight w:val="312"/>
-        </w:trPr>
-        <w:tc>
-          <w:tcPr>
-            <w:tcW w:w="1907" w:type="dxa"/>
-            <w:hideMark/>
-          </w:tcPr>
-          <w:p>
-            <w:pPr>
-              <w:rPr>
-                <w:b/>
-                <w:bCs/>
-              </w:rPr>
-            </w:pPr>
-            <w:r>
-              <w:rPr>
-                <w:b/>
-                <w:bCs/>
-              </w:rPr>
-              <w:lastRenderedPageBreak/>
-              <w:t>Use Case ID:</w:t>
-            </w:r>
-          </w:p>
-        </w:tc>
-        <w:tc>
-          <w:tcPr>
-            <w:tcW w:w="7486" w:type="dxa"/>
-            <w:gridSpan w:val="2"/>
-          </w:tcPr>
-          <w:p>
-            <w:pPr>
-              <w:tabs>
-                <w:tab w:val="left" w:pos="990"/>
-              </w:tabs>
-            </w:pPr>
-            <w:r>
-              <w:t>35</w:t>
-            </w:r>
-          </w:p>
-        </w:tc>
-      </w:tr>
-      <w:tr>
-        <w:trPr>
-          <w:trHeight w:val="246"/>
-        </w:trPr>
-        <w:tc>
-          <w:tcPr>
-            <w:tcW w:w="1907" w:type="dxa"/>
-            <w:hideMark/>
-          </w:tcPr>
-          <w:p>
-            <w:pPr>
-              <w:rPr>
-                <w:b/>
-                <w:bCs/>
-              </w:rPr>
-            </w:pPr>
-            <w:r>
-              <w:rPr>
-                <w:b/>
-                <w:bCs/>
-              </w:rPr>
-              <w:t>Use Case Name:</w:t>
-            </w:r>
-          </w:p>
-        </w:tc>
-        <w:tc>
-          <w:tcPr>
-            <w:tcW w:w="7486" w:type="dxa"/>
-            <w:gridSpan w:val="2"/>
-          </w:tcPr>
-          <w:p>
-            <w:r>
-              <w:t>Cancel SOS</w:t>
-            </w:r>
-          </w:p>
-        </w:tc>
-      </w:tr>
-      <w:tr>
-        <w:tc>
-          <w:tcPr>
-            <w:tcW w:w="1907" w:type="dxa"/>
-            <w:hideMark/>
-          </w:tcPr>
-          <w:p>
-            <w:pPr>
-              <w:rPr>
-                <w:b/>
-                <w:bCs/>
-              </w:rPr>
-            </w:pPr>
-            <w:r>
-              <w:rPr>
-                <w:b/>
-                <w:bCs/>
-              </w:rPr>
-              <w:t>Actors:</w:t>
-            </w:r>
-          </w:p>
-        </w:tc>
-        <w:tc>
-          <w:tcPr>
-            <w:tcW w:w="7486" w:type="dxa"/>
-            <w:gridSpan w:val="2"/>
-          </w:tcPr>
-          <w:p>
-            <w:r>
-              <w:t>Citizen</w:t>
-            </w:r>
-          </w:p>
-        </w:tc>
-      </w:tr>
-      <w:tr>
-        <w:tc>
-          <w:tcPr>
-            <w:tcW w:w="1907" w:type="dxa"/>
-            <w:hideMark/>
-          </w:tcPr>
-          <w:p>
-            <w:pPr>
-              <w:rPr>
-                <w:b/>
-                <w:bCs/>
-              </w:rPr>
-            </w:pPr>
-            <w:r>
-              <w:rPr>
-                <w:b/>
-                <w:bCs/>
-              </w:rPr>
-              <w:t>Pre-conditions:</w:t>
-            </w:r>
-          </w:p>
-        </w:tc>
-        <w:tc>
-          <w:tcPr>
-            <w:tcW w:w="7486" w:type="dxa"/>
-            <w:gridSpan w:val="2"/>
-          </w:tcPr>
-          <w:p>
-            <w:r>
-              <w:t>- The user is logged in</w:t>
-            </w:r>
-          </w:p>
-          <w:p>
-            <w:r>
-              <w:t>- The user has already sent an SOS</w:t>
-            </w:r>
-          </w:p>
-        </w:tc>
-      </w:tr>
-      <w:tr>
-        <w:tc>
-          <w:tcPr>
-            <w:tcW w:w="1907" w:type="dxa"/>
-            <w:hideMark/>
-          </w:tcPr>
-          <w:p>
-            <w:pPr>
-              <w:rPr>
-                <w:b/>
-                <w:bCs/>
-              </w:rPr>
-            </w:pPr>
-            <w:r>
-              <w:rPr>
-                <w:b/>
-                <w:bCs/>
-              </w:rPr>
-              <w:t>Post-conditions:</w:t>
-            </w:r>
-          </w:p>
-        </w:tc>
-        <w:tc>
-          <w:tcPr>
-            <w:tcW w:w="7486" w:type="dxa"/>
-            <w:gridSpan w:val="2"/>
-          </w:tcPr>
-          <w:p>
-            <w:pPr>
-              <w:rPr>
-                <w:lang w:bidi="ar-EG"/>
-              </w:rPr>
-            </w:pPr>
-            <w:r>
-              <w:t xml:space="preserve">The </w:t>
-            </w:r>
-            <w:r>
-              <w:t>SOS is cancelled</w:t>
-            </w:r>
-          </w:p>
-        </w:tc>
-      </w:tr>
-      <w:tr>
-        <w:trPr>
-          <w:trHeight w:val="108"/>
-        </w:trPr>
-        <w:tc>
-          <w:tcPr>
-            <w:tcW w:w="1907" w:type="dxa"/>
-            <w:vMerge w:val="restart"/>
-            <w:hideMark/>
-          </w:tcPr>
-          <w:p>
-            <w:pPr>
-              <w:rPr>
-                <w:b/>
-                <w:bCs/>
-              </w:rPr>
-            </w:pPr>
-            <w:r>
-              <w:rPr>
-                <w:b/>
-                <w:bCs/>
-              </w:rPr>
-              <w:t>Flow of events:</w:t>
-            </w:r>
-          </w:p>
-        </w:tc>
-        <w:tc>
-          <w:tcPr>
-            <w:tcW w:w="3471" w:type="dxa"/>
-            <w:shd w:val="clear" w:color="auto" w:fill="C00000"/>
-            <w:hideMark/>
-          </w:tcPr>
-          <w:p>
-            <w:pPr>
-              <w:jc w:val="center"/>
-              <w:rPr>
-                <w:b/>
-                <w:bCs/>
-                <w:color w:val="FFFFFF" w:themeColor="background1"/>
-              </w:rPr>
-            </w:pPr>
-            <w:r>
-              <w:rPr>
-                <w:b/>
-                <w:bCs/>
-                <w:color w:val="FFFFFF" w:themeColor="background1"/>
-              </w:rPr>
-              <w:t>User Action</w:t>
-            </w:r>
-          </w:p>
-        </w:tc>
-        <w:tc>
-          <w:tcPr>
-            <w:tcW w:w="4015" w:type="dxa"/>
-            <w:shd w:val="clear" w:color="auto" w:fill="C00000"/>
-            <w:hideMark/>
-          </w:tcPr>
-          <w:p>
-            <w:pPr>
-              <w:jc w:val="center"/>
-              <w:rPr>
-                <w:b/>
-                <w:bCs/>
-                <w:color w:val="FFFFFF" w:themeColor="background1"/>
-                <w:highlight w:val="darkRed"/>
-              </w:rPr>
-            </w:pPr>
-            <w:r>
-              <w:rPr>
-                <w:b/>
-                <w:bCs/>
-                <w:color w:val="FFFFFF" w:themeColor="background1"/>
-              </w:rPr>
-              <w:t>System Action</w:t>
-            </w:r>
-          </w:p>
-        </w:tc>
-      </w:tr>
-      <w:tr>
-        <w:trPr>
-          <w:trHeight w:val="106"/>
-        </w:trPr>
-        <w:tc>
-          <w:tcPr>
-            <w:tcW w:w="1907" w:type="dxa"/>
-            <w:vMerge/>
-            <w:vAlign w:val="center"/>
-            <w:hideMark/>
-          </w:tcPr>
-          <w:p>
-            <w:pPr>
-              <w:spacing w:after="0"/>
-              <w:rPr>
-                <w:b/>
-                <w:bCs/>
-              </w:rPr>
-            </w:pPr>
-          </w:p>
-        </w:tc>
-        <w:tc>
-          <w:tcPr>
-            <w:tcW w:w="3471" w:type="dxa"/>
-          </w:tcPr>
-          <w:p>
-            <w:r>
-              <w:t xml:space="preserve">1- User chooses </w:t>
-            </w:r>
-            <w:r>
-              <w:t>view his SOS</w:t>
-            </w:r>
-            <w:r>
-              <w:t>s</w:t>
-            </w:r>
-          </w:p>
-        </w:tc>
-        <w:tc>
-          <w:tcPr>
-            <w:tcW w:w="4015" w:type="dxa"/>
-          </w:tcPr>
-          <w:p/>
-        </w:tc>
-      </w:tr>
-      <w:tr>
-        <w:trPr>
-          <w:trHeight w:val="106"/>
-        </w:trPr>
-        <w:tc>
-          <w:tcPr>
-            <w:tcW w:w="1907" w:type="dxa"/>
-            <w:vMerge/>
-            <w:vAlign w:val="center"/>
-            <w:hideMark/>
-          </w:tcPr>
-          <w:p>
-            <w:pPr>
-              <w:spacing w:after="0"/>
-              <w:rPr>
-                <w:b/>
-                <w:bCs/>
-              </w:rPr>
-            </w:pPr>
-          </w:p>
-        </w:tc>
-        <w:tc>
-          <w:tcPr>
-            <w:tcW w:w="3471" w:type="dxa"/>
-          </w:tcPr>
-          <w:p/>
-        </w:tc>
-        <w:tc>
-          <w:tcPr>
-            <w:tcW w:w="4015" w:type="dxa"/>
-          </w:tcPr>
-          <w:p>
-            <w:r>
-              <w:t>2- System views SOS</w:t>
-            </w:r>
-            <w:r>
-              <w:t>s</w:t>
-            </w:r>
-            <w:r>
-              <w:t xml:space="preserve"> </w:t>
-            </w:r>
-            <w:r>
-              <w:t>sent by the user</w:t>
-            </w:r>
-          </w:p>
-        </w:tc>
-      </w:tr>
-      <w:tr>
-        <w:trPr>
-          <w:trHeight w:val="106"/>
-        </w:trPr>
-        <w:tc>
-          <w:tcPr>
-            <w:tcW w:w="1907" w:type="dxa"/>
-            <w:vMerge/>
-            <w:vAlign w:val="center"/>
-          </w:tcPr>
-          <w:p>
-            <w:pPr>
-              <w:spacing w:after="0"/>
-              <w:rPr>
-                <w:b/>
-                <w:bCs/>
-              </w:rPr>
-            </w:pPr>
-          </w:p>
-        </w:tc>
-        <w:tc>
-          <w:tcPr>
-            <w:tcW w:w="3471" w:type="dxa"/>
-          </w:tcPr>
-          <w:p>
-            <w:r>
-              <w:t xml:space="preserve">3- User </w:t>
-            </w:r>
-            <w:r>
-              <w:t xml:space="preserve">chooses to cancel </w:t>
-            </w:r>
-            <w:r>
-              <w:t>an</w:t>
-            </w:r>
-            <w:r>
-              <w:t xml:space="preserve"> SOS</w:t>
-            </w:r>
-          </w:p>
-        </w:tc>
-        <w:tc>
-          <w:tcPr>
-            <w:tcW w:w="4015" w:type="dxa"/>
-          </w:tcPr>
-          <w:p/>
-        </w:tc>
-      </w:tr>
-      <w:tr>
-        <w:trPr>
-          <w:trHeight w:val="106"/>
-        </w:trPr>
-        <w:tc>
-          <w:tcPr>
-            <w:tcW w:w="1907" w:type="dxa"/>
-            <w:vMerge/>
-            <w:vAlign w:val="center"/>
-          </w:tcPr>
-          <w:p>
-            <w:pPr>
-              <w:spacing w:after="0"/>
-              <w:rPr>
-                <w:b/>
-                <w:bCs/>
-              </w:rPr>
-            </w:pPr>
-          </w:p>
-        </w:tc>
-        <w:tc>
-          <w:tcPr>
-            <w:tcW w:w="3471" w:type="dxa"/>
-          </w:tcPr>
-          <w:p/>
-        </w:tc>
-        <w:tc>
-          <w:tcPr>
-            <w:tcW w:w="4015" w:type="dxa"/>
-          </w:tcPr>
-          <w:p>
-            <w:r>
-              <w:t xml:space="preserve">4- System </w:t>
-            </w:r>
-            <w:r>
-              <w:t>cancels the SOS</w:t>
-            </w:r>
-          </w:p>
-        </w:tc>
-      </w:tr>
-    </w:tbl>
-    <w:p>
-      <w:bookmarkStart w:id="1" w:name="_GoBack"/>
-      <w:bookmarkEnd w:id="1"/>
-    </w:p>
     <w:sectPr>
       <w:footerReference w:type="default" r:id="rId8"/>
       <w:pgSz w:w="12240" w:h="15840"/>
@@ -27289,7 +24915,7 @@
 </file>
 
 <file path=customXml/itemProps1.xml><?xml version="1.0" encoding="utf-8"?>
-<ds:datastoreItem xmlns:ds="http://schemas.openxmlformats.org/officeDocument/2006/customXml" ds:itemID="{DBB6E795-1657-4F71-8153-9155A0C0AC8D}">
+<ds:datastoreItem xmlns:ds="http://schemas.openxmlformats.org/officeDocument/2006/customXml" ds:itemID="{C100C82A-5902-4485-A512-019E3290AE28}">
   <ds:schemaRefs>
     <ds:schemaRef ds:uri="http://schemas.openxmlformats.org/officeDocument/2006/bibliography"/>
   </ds:schemaRefs>

</xml_diff>

<commit_message>
Flow of events issues fixed
</commit_message>
<xml_diff>
--- a/Use Case Diagrams and Flow of Events/Flow of events.docx
+++ b/Use Case Diagrams and Flow of Events/Flow of events.docx
@@ -8409,13 +8409,7 @@
           </w:tcPr>
           <w:p>
             <w:r>
-              <w:t>Citizen – Doctor</w:t>
-            </w:r>
-            <w:r>
-              <w:t xml:space="preserve"> – Pharmacist – </w:t>
-            </w:r>
-            <w:r>
-              <w:t>Medical group admin</w:t>
+              <w:t>Citizen</w:t>
             </w:r>
           </w:p>
         </w:tc>
@@ -9083,7 +9077,7 @@
           </w:tcPr>
           <w:p>
             <w:r>
-              <w:t>Citizen – Doctor – Pharmacist – Medical group admin</w:t>
+              <w:t>Citizen</w:t>
             </w:r>
           </w:p>
         </w:tc>
@@ -9782,28 +9776,10 @@
           </w:tcPr>
           <w:p>
             <w:r>
-              <w:t xml:space="preserve">Doctor – Hospital </w:t>
-            </w:r>
-            <w:r>
-              <w:t>admin</w:t>
-            </w:r>
-            <w:r>
-              <w:t>– Clinic</w:t>
-            </w:r>
-            <w:r>
-              <w:t xml:space="preserve"> admin</w:t>
-            </w:r>
-            <w:r>
-              <w:t xml:space="preserve"> – Radiation center</w:t>
-            </w:r>
-            <w:r>
-              <w:t xml:space="preserve"> admin – Lab admin</w:t>
-            </w:r>
-            <w:r>
-              <w:t xml:space="preserve"> – Blood bank</w:t>
-            </w:r>
-            <w:r>
-              <w:t xml:space="preserve"> admin</w:t>
+              <w:t xml:space="preserve">Doctor – </w:t>
+            </w:r>
+            <w:r>
+              <w:t>Medical place admin</w:t>
             </w:r>
           </w:p>
         </w:tc>
@@ -9866,7 +9842,6 @@
                 <w:b/>
                 <w:bCs/>
               </w:rPr>
-              <w:lastRenderedPageBreak/>
               <w:t>Post-conditions:</w:t>
             </w:r>
           </w:p>
@@ -9911,6 +9886,7 @@
                 <w:b/>
                 <w:bCs/>
               </w:rPr>
+              <w:lastRenderedPageBreak/>
               <w:t>Flow of events:</w:t>
             </w:r>
           </w:p>
@@ -10258,10 +10234,7 @@
           </w:tcPr>
           <w:p>
             <w:r>
-              <w:t>Doctor – Hospital</w:t>
-            </w:r>
-            <w:r>
-              <w:t xml:space="preserve"> admin</w:t>
+              <w:t>Doctor – Medical place admin</w:t>
             </w:r>
           </w:p>
         </w:tc>
@@ -10987,7 +10960,15 @@
               <w:t xml:space="preserve">1- </w:t>
             </w:r>
             <w:r>
-              <w:t>User chooses to view care requests</w:t>
+              <w:t xml:space="preserve">User chooses to </w:t>
+            </w:r>
+            <w:bookmarkStart w:id="1" w:name="_GoBack"/>
+            <w:r>
+              <w:t>view care req</w:t>
+            </w:r>
+            <w:bookmarkEnd w:id="1"/>
+            <w:r>
+              <w:t>uests</w:t>
             </w:r>
           </w:p>
         </w:tc>
@@ -11266,27 +11247,8 @@
             <w:gridSpan w:val="2"/>
           </w:tcPr>
           <w:p>
-            <w:pPr>
-              <w:pStyle w:val="ListParagraph"/>
-              <w:numPr>
-                <w:ilvl w:val="0"/>
-                <w:numId w:val="37"/>
-              </w:numPr>
-            </w:pPr>
             <w:r>
               <w:t>Medical group admin</w:t>
-            </w:r>
-          </w:p>
-          <w:p>
-            <w:pPr>
-              <w:pStyle w:val="ListParagraph"/>
-              <w:numPr>
-                <w:ilvl w:val="0"/>
-                <w:numId w:val="37"/>
-              </w:numPr>
-            </w:pPr>
-            <w:r>
-              <w:t>Pharmacy Owner</w:t>
             </w:r>
           </w:p>
         </w:tc>
@@ -11355,7 +11317,6 @@
                 <w:b/>
                 <w:bCs/>
               </w:rPr>
-              <w:lastRenderedPageBreak/>
               <w:t>Post-conditions:</w:t>
             </w:r>
           </w:p>
@@ -11397,6 +11358,7 @@
                 <w:b/>
                 <w:bCs/>
               </w:rPr>
+              <w:lastRenderedPageBreak/>
               <w:t>Flow of events:</w:t>
             </w:r>
           </w:p>
@@ -11873,27 +11835,11 @@
             <w:gridSpan w:val="2"/>
           </w:tcPr>
           <w:p>
-            <w:pPr>
-              <w:pStyle w:val="ListParagraph"/>
-              <w:numPr>
-                <w:ilvl w:val="0"/>
-                <w:numId w:val="37"/>
-              </w:numPr>
-            </w:pPr>
-            <w:r>
-              <w:t>Medical group admin</w:t>
-            </w:r>
-          </w:p>
-          <w:p>
-            <w:pPr>
-              <w:pStyle w:val="ListParagraph"/>
-              <w:numPr>
-                <w:ilvl w:val="0"/>
-                <w:numId w:val="37"/>
-              </w:numPr>
-            </w:pPr>
-            <w:r>
-              <w:t>Pharmacy Owner</w:t>
+            <w:r>
+              <w:t>M</w:t>
+            </w:r>
+            <w:r>
+              <w:t>edical group admin</w:t>
             </w:r>
           </w:p>
         </w:tc>
@@ -13086,7 +13032,6 @@
                 <w:b/>
                 <w:bCs/>
               </w:rPr>
-              <w:lastRenderedPageBreak/>
               <w:t>Use Case ID:</w:t>
             </w:r>
           </w:p>
@@ -13129,6 +13074,7 @@
                 <w:b/>
                 <w:bCs/>
               </w:rPr>
+              <w:lastRenderedPageBreak/>
               <w:t>Use Case Name:</w:t>
             </w:r>
           </w:p>
@@ -13942,7 +13888,6 @@
                 <w:b/>
                 <w:bCs/>
               </w:rPr>
-              <w:lastRenderedPageBreak/>
               <w:t>Use Case ID:</w:t>
             </w:r>
           </w:p>
@@ -13993,6 +13938,7 @@
                 <w:b/>
                 <w:bCs/>
               </w:rPr>
+              <w:lastRenderedPageBreak/>
               <w:t>Use Case Name:</w:t>
             </w:r>
           </w:p>
@@ -14058,47 +14004,12 @@
           </w:tcPr>
           <w:p>
             <w:pPr>
-              <w:pStyle w:val="ListParagraph"/>
-              <w:numPr>
-                <w:ilvl w:val="0"/>
-                <w:numId w:val="41"/>
-              </w:numPr>
               <w:tabs>
                 <w:tab w:val="left" w:pos="1110"/>
               </w:tabs>
             </w:pPr>
             <w:r>
-              <w:t>Pharmacist</w:t>
-            </w:r>
-          </w:p>
-          <w:p>
-            <w:pPr>
-              <w:pStyle w:val="ListParagraph"/>
-              <w:numPr>
-                <w:ilvl w:val="0"/>
-                <w:numId w:val="41"/>
-              </w:numPr>
-              <w:tabs>
-                <w:tab w:val="left" w:pos="1110"/>
-              </w:tabs>
-            </w:pPr>
-            <w:r>
               <w:t>Citizen</w:t>
-            </w:r>
-          </w:p>
-          <w:p>
-            <w:pPr>
-              <w:pStyle w:val="ListParagraph"/>
-              <w:numPr>
-                <w:ilvl w:val="0"/>
-                <w:numId w:val="41"/>
-              </w:numPr>
-              <w:tabs>
-                <w:tab w:val="left" w:pos="1110"/>
-              </w:tabs>
-            </w:pPr>
-            <w:r>
-              <w:t>Doctor</w:t>
             </w:r>
           </w:p>
         </w:tc>
@@ -14535,47 +14446,12 @@
           </w:tcPr>
           <w:p>
             <w:pPr>
-              <w:pStyle w:val="ListParagraph"/>
-              <w:numPr>
-                <w:ilvl w:val="0"/>
-                <w:numId w:val="41"/>
-              </w:numPr>
               <w:tabs>
                 <w:tab w:val="left" w:pos="1110"/>
               </w:tabs>
             </w:pPr>
             <w:r>
-              <w:t xml:space="preserve">Citizen </w:t>
-            </w:r>
-          </w:p>
-          <w:p>
-            <w:pPr>
-              <w:pStyle w:val="ListParagraph"/>
-              <w:numPr>
-                <w:ilvl w:val="0"/>
-                <w:numId w:val="41"/>
-              </w:numPr>
-              <w:tabs>
-                <w:tab w:val="left" w:pos="1110"/>
-              </w:tabs>
-            </w:pPr>
-            <w:r>
-              <w:t>Doctor</w:t>
-            </w:r>
-          </w:p>
-          <w:p>
-            <w:pPr>
-              <w:pStyle w:val="ListParagraph"/>
-              <w:numPr>
-                <w:ilvl w:val="0"/>
-                <w:numId w:val="41"/>
-              </w:numPr>
-              <w:tabs>
-                <w:tab w:val="left" w:pos="1110"/>
-              </w:tabs>
-            </w:pPr>
-            <w:r>
-              <w:t>Pharmacist</w:t>
+              <w:t>Citizen</w:t>
             </w:r>
           </w:p>
         </w:tc>
@@ -15032,25 +14908,6 @@
             <w:hideMark/>
           </w:tcPr>
           <w:p>
-            <w:pPr>
-              <w:pStyle w:val="ListParagraph"/>
-              <w:numPr>
-                <w:ilvl w:val="0"/>
-                <w:numId w:val="32"/>
-              </w:numPr>
-            </w:pPr>
-            <w:r>
-              <w:t>Doctor</w:t>
-            </w:r>
-          </w:p>
-          <w:p>
-            <w:pPr>
-              <w:pStyle w:val="ListParagraph"/>
-              <w:numPr>
-                <w:ilvl w:val="0"/>
-                <w:numId w:val="32"/>
-              </w:numPr>
-            </w:pPr>
             <w:r>
               <w:t>Citizen</w:t>
             </w:r>
@@ -15081,6 +14938,7 @@
                 <w:b/>
                 <w:bCs/>
               </w:rPr>
+              <w:lastRenderedPageBreak/>
               <w:t>Pre-conditions:</w:t>
             </w:r>
           </w:p>
@@ -15668,25 +15526,6 @@
             <w:hideMark/>
           </w:tcPr>
           <w:p>
-            <w:pPr>
-              <w:pStyle w:val="ListParagraph"/>
-              <w:numPr>
-                <w:ilvl w:val="0"/>
-                <w:numId w:val="32"/>
-              </w:numPr>
-            </w:pPr>
-            <w:r>
-              <w:t>Doctor</w:t>
-            </w:r>
-          </w:p>
-          <w:p>
-            <w:pPr>
-              <w:pStyle w:val="ListParagraph"/>
-              <w:numPr>
-                <w:ilvl w:val="0"/>
-                <w:numId w:val="32"/>
-              </w:numPr>
-            </w:pPr>
             <w:r>
               <w:t>Citizen</w:t>
             </w:r>
@@ -16039,11 +15878,7 @@
           </w:tcPr>
           <w:p>
             <w:r>
-              <w:t xml:space="preserve">3- User Clicks on “Add Parent” </w:t>
-            </w:r>
-            <w:r>
-              <w:lastRenderedPageBreak/>
-              <w:t>Button</w:t>
+              <w:t>3- User Clicks on “Add Parent” Button</w:t>
             </w:r>
           </w:p>
         </w:tc>
@@ -16224,6 +16059,7 @@
                 <w:b/>
                 <w:bCs/>
               </w:rPr>
+              <w:lastRenderedPageBreak/>
               <w:t>Use Case Name:</w:t>
             </w:r>
           </w:p>
@@ -16297,25 +16133,6 @@
             <w:hideMark/>
           </w:tcPr>
           <w:p>
-            <w:pPr>
-              <w:pStyle w:val="ListParagraph"/>
-              <w:numPr>
-                <w:ilvl w:val="0"/>
-                <w:numId w:val="32"/>
-              </w:numPr>
-            </w:pPr>
-            <w:r>
-              <w:t>Doctor</w:t>
-            </w:r>
-          </w:p>
-          <w:p>
-            <w:pPr>
-              <w:pStyle w:val="ListParagraph"/>
-              <w:numPr>
-                <w:ilvl w:val="0"/>
-                <w:numId w:val="32"/>
-              </w:numPr>
-            </w:pPr>
             <w:r>
               <w:t>Citizen</w:t>
             </w:r>
@@ -16932,25 +16749,6 @@
             <w:hideMark/>
           </w:tcPr>
           <w:p>
-            <w:pPr>
-              <w:pStyle w:val="ListParagraph"/>
-              <w:numPr>
-                <w:ilvl w:val="0"/>
-                <w:numId w:val="32"/>
-              </w:numPr>
-            </w:pPr>
-            <w:r>
-              <w:t>Doctor</w:t>
-            </w:r>
-          </w:p>
-          <w:p>
-            <w:pPr>
-              <w:pStyle w:val="ListParagraph"/>
-              <w:numPr>
-                <w:ilvl w:val="0"/>
-                <w:numId w:val="32"/>
-              </w:numPr>
-            </w:pPr>
             <w:r>
               <w:t>Citizen</w:t>
             </w:r>
@@ -17028,7 +16826,6 @@
                 <w:b/>
                 <w:bCs/>
               </w:rPr>
-              <w:lastRenderedPageBreak/>
               <w:t>Post-conditions:</w:t>
             </w:r>
           </w:p>
@@ -17391,6 +17188,7 @@
               <w:t xml:space="preserve">4- System removes both users from their </w:t>
             </w:r>
             <w:r>
+              <w:lastRenderedPageBreak/>
               <w:t xml:space="preserve">favorite </w:t>
             </w:r>
             <w:r>
@@ -17534,13 +17332,6 @@
             <w:gridSpan w:val="2"/>
           </w:tcPr>
           <w:p>
-            <w:pPr>
-              <w:pStyle w:val="ListParagraph"/>
-              <w:numPr>
-                <w:ilvl w:val="0"/>
-                <w:numId w:val="41"/>
-              </w:numPr>
-            </w:pPr>
             <w:r>
               <w:t>Citizen</w:t>
             </w:r>
@@ -18823,7 +18614,6 @@
                 <w:b/>
                 <w:bCs/>
               </w:rPr>
-              <w:lastRenderedPageBreak/>
               <w:t>Use Case ID:</w:t>
             </w:r>
           </w:p>
@@ -19744,11 +19534,7 @@
               <w:t xml:space="preserve"> Pharmacy</w:t>
             </w:r>
             <w:r>
-              <w:t xml:space="preserve"> </w:t>
-            </w:r>
-            <w:r>
-              <w:lastRenderedPageBreak/>
-              <w:t>staff member</w:t>
+              <w:t xml:space="preserve"> staff member</w:t>
             </w:r>
           </w:p>
         </w:tc>
@@ -19949,6 +19735,7 @@
                 <w:b/>
                 <w:bCs/>
               </w:rPr>
+              <w:lastRenderedPageBreak/>
               <w:t>Post-conditions:</w:t>
             </w:r>
           </w:p>
@@ -20843,6 +20630,7 @@
                 <w:b/>
                 <w:bCs/>
               </w:rPr>
+              <w:lastRenderedPageBreak/>
               <w:t>Use Case Name:</w:t>
             </w:r>
           </w:p>
@@ -21572,7 +21360,6 @@
                 <w:b/>
                 <w:bCs/>
               </w:rPr>
-              <w:lastRenderedPageBreak/>
               <w:t>Flow of events:</w:t>
             </w:r>
           </w:p>
@@ -21911,6 +21698,7 @@
                 <w:b/>
                 <w:bCs/>
               </w:rPr>
+              <w:lastRenderedPageBreak/>
               <w:t>Pre-conditions:</w:t>
             </w:r>
           </w:p>
@@ -23109,8 +22897,6 @@
                 <w:rFonts w:cstheme="majorBidi"/>
               </w:rPr>
             </w:pPr>
-            <w:bookmarkStart w:id="1" w:name="_GoBack"/>
-            <w:bookmarkEnd w:id="1"/>
             <w:r>
               <w:rPr>
                 <w:rFonts w:cstheme="majorBidi"/>
@@ -23831,6 +23617,7 @@
                 <w:b/>
                 <w:bCs/>
               </w:rPr>
+              <w:lastRenderedPageBreak/>
               <w:t>Flow of events:</w:t>
             </w:r>
           </w:p>
@@ -30243,7 +30030,7 @@
 </file>
 
 <file path=customXml/itemProps1.xml><?xml version="1.0" encoding="utf-8"?>
-<ds:datastoreItem xmlns:ds="http://schemas.openxmlformats.org/officeDocument/2006/customXml" ds:itemID="{8DDBDD19-0A2A-4DBF-8561-730C316B7976}">
+<ds:datastoreItem xmlns:ds="http://schemas.openxmlformats.org/officeDocument/2006/customXml" ds:itemID="{4F1521CD-6EE2-4A4C-92DB-DBAA2617CBB2}">
   <ds:schemaRefs>
     <ds:schemaRef ds:uri="http://schemas.openxmlformats.org/officeDocument/2006/bibliography"/>
   </ds:schemaRefs>

</xml_diff>

<commit_message>
some changes to flow of events
</commit_message>
<xml_diff>
--- a/Use Case Diagrams and Flow of Events/Flow of events.docx
+++ b/Use Case Diagrams and Flow of Events/Flow of events.docx
@@ -1856,25 +1856,6 @@
             <w:hideMark/>
           </w:tcPr>
           <w:p>
-            <w:pPr>
-              <w:pStyle w:val="ListParagraph"/>
-              <w:numPr>
-                <w:ilvl w:val="0"/>
-                <w:numId w:val="37"/>
-              </w:numPr>
-            </w:pPr>
-            <w:r>
-              <w:t>Patient</w:t>
-            </w:r>
-          </w:p>
-          <w:p>
-            <w:pPr>
-              <w:pStyle w:val="ListParagraph"/>
-              <w:numPr>
-                <w:ilvl w:val="0"/>
-                <w:numId w:val="37"/>
-              </w:numPr>
-            </w:pPr>
             <w:r>
               <w:t>Doctor</w:t>
             </w:r>
@@ -1923,7 +1904,7 @@
           </w:tcPr>
           <w:p>
             <w:r>
-              <w:t>Login as doctor or as patient</w:t>
+              <w:t>Login as doctor</w:t>
             </w:r>
           </w:p>
         </w:tc>
@@ -2416,6 +2397,7 @@
                 <w:b/>
                 <w:bCs/>
               </w:rPr>
+              <w:lastRenderedPageBreak/>
               <w:t>Use Case ID:</w:t>
             </w:r>
           </w:p>
@@ -3005,7 +2987,7 @@
               </w:numPr>
             </w:pPr>
             <w:r>
-              <w:t>Add symptoms</w:t>
+              <w:t>Add disease</w:t>
             </w:r>
           </w:p>
           <w:p>
@@ -3017,9 +2999,54 @@
               </w:numPr>
             </w:pPr>
             <w:r>
-              <w:t>Add disease</w:t>
-            </w:r>
-          </w:p>
+              <w:t xml:space="preserve">Add medicine </w:t>
+            </w:r>
+          </w:p>
+        </w:tc>
+      </w:tr>
+      <w:tr>
+        <w:trPr>
+          <w:trHeight w:val="106"/>
+        </w:trPr>
+        <w:tc>
+          <w:tcPr>
+            <w:tcW w:w="1907" w:type="dxa"/>
+            <w:tcBorders>
+              <w:top w:val="single" w:sz="4" w:space="0" w:color="auto"/>
+              <w:left w:val="single" w:sz="4" w:space="0" w:color="auto"/>
+              <w:bottom w:val="single" w:sz="4" w:space="0" w:color="auto"/>
+              <w:right w:val="single" w:sz="4" w:space="0" w:color="auto"/>
+            </w:tcBorders>
+            <w:vAlign w:val="center"/>
+          </w:tcPr>
+          <w:p>
+            <w:pPr>
+              <w:spacing w:after="0"/>
+              <w:rPr>
+                <w:b/>
+                <w:bCs/>
+              </w:rPr>
+            </w:pPr>
+            <w:r>
+              <w:rPr>
+                <w:b/>
+                <w:bCs/>
+              </w:rPr>
+              <w:t>Exceptions</w:t>
+            </w:r>
+          </w:p>
+        </w:tc>
+        <w:tc>
+          <w:tcPr>
+            <w:tcW w:w="7486" w:type="dxa"/>
+            <w:gridSpan w:val="2"/>
+            <w:tcBorders>
+              <w:top w:val="single" w:sz="4" w:space="0" w:color="auto"/>
+              <w:left w:val="single" w:sz="4" w:space="0" w:color="auto"/>
+              <w:bottom w:val="single" w:sz="4" w:space="0" w:color="auto"/>
+              <w:right w:val="single" w:sz="4" w:space="0" w:color="auto"/>
+            </w:tcBorders>
+          </w:tcPr>
           <w:p>
             <w:pPr>
               <w:pStyle w:val="ListParagraph"/>
@@ -3029,8 +3056,22 @@
               </w:numPr>
             </w:pPr>
             <w:r>
-              <w:t xml:space="preserve">Add medicine </w:t>
-            </w:r>
+              <w:t>Add symptoms</w:t>
+            </w:r>
+          </w:p>
+          <w:p>
+            <w:pPr>
+              <w:pStyle w:val="ListParagraph"/>
+              <w:numPr>
+                <w:ilvl w:val="0"/>
+                <w:numId w:val="32"/>
+              </w:numPr>
+            </w:pPr>
+            <w:r>
+              <w:t>Show medicine alternatives</w:t>
+            </w:r>
+            <w:bookmarkStart w:id="1" w:name="_GoBack"/>
+            <w:bookmarkEnd w:id="1"/>
           </w:p>
         </w:tc>
       </w:tr>
@@ -23873,10 +23914,7 @@
         </w:tc>
       </w:tr>
     </w:tbl>
-    <w:p>
-      <w:bookmarkStart w:id="1" w:name="_GoBack"/>
-      <w:bookmarkEnd w:id="1"/>
-    </w:p>
+    <w:p/>
     <w:sectPr>
       <w:footerReference w:type="default" r:id="rId8"/>
       <w:pgSz w:w="12240" w:h="15840"/>
@@ -29587,7 +29625,7 @@
 </file>
 
 <file path=customXml/itemProps1.xml><?xml version="1.0" encoding="utf-8"?>
-<ds:datastoreItem xmlns:ds="http://schemas.openxmlformats.org/officeDocument/2006/customXml" ds:itemID="{41232FD3-0EE4-4F19-8BF8-77840AF1D83B}">
+<ds:datastoreItem xmlns:ds="http://schemas.openxmlformats.org/officeDocument/2006/customXml" ds:itemID="{EFE3C987-4126-47A9-BB16-526D9712C45A}">
   <ds:schemaRefs>
     <ds:schemaRef ds:uri="http://schemas.openxmlformats.org/officeDocument/2006/bibliography"/>
   </ds:schemaRefs>

</xml_diff>